<commit_message>
basic site structure made
</commit_message>
<xml_diff>
--- a/Multi-Agentic Health Assistant.docx
+++ b/Multi-Agentic Health Assistant.docx
@@ -1965,15 +1965,6 @@
       <w:pPr>
         <w:rPr>
           <w:rFonts w:ascii="Times New Roman" w:hAnsi="Times New Roman" w:cs="Times New Roman"/>
-          <w:sz w:val="24"/>
-          <w:szCs w:val="28"/>
-        </w:rPr>
-      </w:pPr>
-    </w:p>
-    <w:p>
-      <w:pPr>
-        <w:rPr>
-          <w:rFonts w:ascii="Times New Roman" w:hAnsi="Times New Roman" w:cs="Times New Roman"/>
           <w:b/>
           <w:sz w:val="36"/>
           <w:szCs w:val="28"/>
@@ -1986,7 +1977,24 @@
           <w:sz w:val="36"/>
           <w:szCs w:val="28"/>
         </w:rPr>
-        <w:t>Database(s):</w:t>
+        <w:t>Frontend:</w:t>
+      </w:r>
+    </w:p>
+    <w:p>
+      <w:pPr>
+        <w:rPr>
+          <w:rFonts w:ascii="Times New Roman" w:hAnsi="Times New Roman" w:cs="Times New Roman"/>
+          <w:sz w:val="28"/>
+          <w:szCs w:val="28"/>
+        </w:rPr>
+      </w:pPr>
+      <w:r>
+        <w:rPr>
+          <w:rFonts w:ascii="Times New Roman" w:hAnsi="Times New Roman" w:cs="Times New Roman"/>
+          <w:sz w:val="28"/>
+          <w:szCs w:val="28"/>
+        </w:rPr>
+        <w:t>Site should have 5 pages:</w:t>
       </w:r>
     </w:p>
     <w:p>
@@ -1994,55 +2002,65 @@
         <w:pStyle w:val="ListParagraph"/>
         <w:numPr>
           <w:ilvl w:val="0"/>
-          <w:numId w:val="15"/>
+          <w:numId w:val="22"/>
         </w:numPr>
         <w:rPr>
           <w:rFonts w:ascii="Times New Roman" w:hAnsi="Times New Roman" w:cs="Times New Roman"/>
           <w:sz w:val="28"/>
+          <w:szCs w:val="28"/>
         </w:rPr>
       </w:pPr>
       <w:r>
         <w:rPr>
           <w:rFonts w:ascii="Times New Roman" w:hAnsi="Times New Roman" w:cs="Times New Roman"/>
           <w:sz w:val="28"/>
-        </w:rPr>
-        <w:t xml:space="preserve">PostgreSQL </w:t>
+          <w:szCs w:val="28"/>
+        </w:rPr>
+        <w:t>Login</w:t>
       </w:r>
     </w:p>
     <w:p>
       <w:pPr>
         <w:pStyle w:val="ListParagraph"/>
-        <w:ind w:left="1440"/>
-        <w:rPr>
-          <w:rFonts w:ascii="Times New Roman" w:hAnsi="Times New Roman" w:cs="Times New Roman"/>
-          <w:b/>
+        <w:numPr>
+          <w:ilvl w:val="0"/>
+          <w:numId w:val="22"/>
+        </w:numPr>
+        <w:rPr>
+          <w:rFonts w:ascii="Times New Roman" w:hAnsi="Times New Roman" w:cs="Times New Roman"/>
           <w:sz w:val="28"/>
-        </w:rPr>
-      </w:pPr>
-      <w:r>
-        <w:rPr>
-          <w:rFonts w:ascii="Times New Roman" w:hAnsi="Times New Roman" w:cs="Times New Roman"/>
-          <w:b/>
+          <w:szCs w:val="28"/>
+        </w:rPr>
+      </w:pPr>
+      <w:r>
+        <w:rPr>
+          <w:rFonts w:ascii="Times New Roman" w:hAnsi="Times New Roman" w:cs="Times New Roman"/>
           <w:sz w:val="28"/>
-        </w:rPr>
-        <w:t>User Health Information:</w:t>
+          <w:szCs w:val="28"/>
+        </w:rPr>
+        <w:t>Signup</w:t>
       </w:r>
     </w:p>
     <w:p>
       <w:pPr>
         <w:pStyle w:val="ListParagraph"/>
-        <w:ind w:left="1440"/>
-        <w:rPr>
-          <w:rFonts w:ascii="Times New Roman" w:hAnsi="Times New Roman" w:cs="Times New Roman"/>
-          <w:sz w:val="24"/>
-        </w:rPr>
-      </w:pPr>
-      <w:r>
-        <w:rPr>
-          <w:rFonts w:ascii="Times New Roman" w:hAnsi="Times New Roman" w:cs="Times New Roman"/>
-          <w:sz w:val="24"/>
-        </w:rPr>
-        <w:t>User inputs collected at launch:</w:t>
+        <w:numPr>
+          <w:ilvl w:val="0"/>
+          <w:numId w:val="22"/>
+        </w:numPr>
+        <w:rPr>
+          <w:rFonts w:ascii="Times New Roman" w:hAnsi="Times New Roman" w:cs="Times New Roman"/>
+          <w:sz w:val="28"/>
+          <w:szCs w:val="28"/>
+        </w:rPr>
+      </w:pPr>
+      <w:r>
+        <w:rPr>
+          <w:rFonts w:ascii="Times New Roman" w:hAnsi="Times New Roman" w:cs="Times New Roman"/>
+          <w:sz w:val="28"/>
+          <w:szCs w:val="28"/>
+        </w:rPr>
+        <w:t>User-Information Changes</w:t>
       </w:r>
     </w:p>
     <w:p>
@@ -2050,19 +2068,31 @@
         <w:pStyle w:val="ListParagraph"/>
         <w:numPr>
           <w:ilvl w:val="0"/>
-          <w:numId w:val="18"/>
-        </w:numPr>
-        <w:rPr>
-          <w:rFonts w:ascii="Times New Roman" w:hAnsi="Times New Roman" w:cs="Times New Roman"/>
-          <w:sz w:val="24"/>
-        </w:rPr>
-      </w:pPr>
-      <w:r>
-        <w:rPr>
-          <w:rFonts w:ascii="Times New Roman" w:hAnsi="Times New Roman" w:cs="Times New Roman"/>
-          <w:sz w:val="24"/>
-        </w:rPr>
-        <w:t>Name (String)</w:t>
+          <w:numId w:val="22"/>
+        </w:numPr>
+        <w:rPr>
+          <w:rFonts w:ascii="Times New Roman" w:hAnsi="Times New Roman" w:cs="Times New Roman"/>
+          <w:sz w:val="28"/>
+          <w:szCs w:val="28"/>
+        </w:rPr>
+      </w:pPr>
+      <w:proofErr w:type="spellStart"/>
+      <w:r>
+        <w:rPr>
+          <w:rFonts w:ascii="Times New Roman" w:hAnsi="Times New Roman" w:cs="Times New Roman"/>
+          <w:sz w:val="28"/>
+          <w:szCs w:val="28"/>
+        </w:rPr>
+        <w:t>UserProfile</w:t>
+      </w:r>
+      <w:proofErr w:type="spellEnd"/>
+      <w:r>
+        <w:rPr>
+          <w:rFonts w:ascii="Times New Roman" w:hAnsi="Times New Roman" w:cs="Times New Roman"/>
+          <w:sz w:val="28"/>
+          <w:szCs w:val="28"/>
+        </w:rPr>
+        <w:t xml:space="preserve"> &amp; Progress Tracker</w:t>
       </w:r>
     </w:p>
     <w:p>
@@ -2070,337 +2100,68 @@
         <w:pStyle w:val="ListParagraph"/>
         <w:numPr>
           <w:ilvl w:val="0"/>
-          <w:numId w:val="18"/>
-        </w:numPr>
-        <w:rPr>
-          <w:rFonts w:ascii="Times New Roman" w:hAnsi="Times New Roman" w:cs="Times New Roman"/>
-          <w:sz w:val="24"/>
-        </w:rPr>
-      </w:pPr>
-      <w:r>
-        <w:rPr>
-          <w:rFonts w:ascii="Times New Roman" w:hAnsi="Times New Roman" w:cs="Times New Roman"/>
-          <w:sz w:val="24"/>
-        </w:rPr>
-        <w:t>Age (4 digit, 1 after decimal)</w:t>
-      </w:r>
-    </w:p>
-    <w:p>
-      <w:pPr>
-        <w:pStyle w:val="ListParagraph"/>
-        <w:numPr>
-          <w:ilvl w:val="0"/>
-          <w:numId w:val="18"/>
-        </w:numPr>
-        <w:rPr>
-          <w:rFonts w:ascii="Times New Roman" w:hAnsi="Times New Roman" w:cs="Times New Roman"/>
-          <w:sz w:val="24"/>
-        </w:rPr>
-      </w:pPr>
-      <w:r>
-        <w:rPr>
-          <w:rFonts w:ascii="Times New Roman" w:hAnsi="Times New Roman" w:cs="Times New Roman"/>
-          <w:sz w:val="24"/>
-        </w:rPr>
-        <w:t>Gender (2 options)</w:t>
-      </w:r>
-    </w:p>
-    <w:p>
-      <w:pPr>
-        <w:pStyle w:val="ListParagraph"/>
-        <w:numPr>
-          <w:ilvl w:val="0"/>
-          <w:numId w:val="18"/>
-        </w:numPr>
-        <w:rPr>
-          <w:rFonts w:ascii="Times New Roman" w:hAnsi="Times New Roman" w:cs="Times New Roman"/>
-          <w:sz w:val="24"/>
-        </w:rPr>
-      </w:pPr>
-      <w:r>
-        <w:rPr>
-          <w:rFonts w:ascii="Times New Roman" w:hAnsi="Times New Roman" w:cs="Times New Roman"/>
-          <w:sz w:val="24"/>
-        </w:rPr>
-        <w:t>Height (meters, 4 digit, 3 after decimal)</w:t>
-      </w:r>
-    </w:p>
-    <w:p>
-      <w:pPr>
-        <w:pStyle w:val="ListParagraph"/>
-        <w:numPr>
-          <w:ilvl w:val="0"/>
-          <w:numId w:val="18"/>
-        </w:numPr>
-        <w:rPr>
-          <w:rFonts w:ascii="Times New Roman" w:hAnsi="Times New Roman" w:cs="Times New Roman"/>
-          <w:sz w:val="24"/>
-        </w:rPr>
-      </w:pPr>
-      <w:r>
-        <w:rPr>
-          <w:rFonts w:ascii="Times New Roman" w:hAnsi="Times New Roman" w:cs="Times New Roman"/>
-          <w:sz w:val="24"/>
-        </w:rPr>
-        <w:t>Weight (</w:t>
+          <w:numId w:val="22"/>
+        </w:numPr>
+        <w:rPr>
+          <w:rFonts w:ascii="Times New Roman" w:hAnsi="Times New Roman" w:cs="Times New Roman"/>
+          <w:sz w:val="28"/>
+          <w:szCs w:val="28"/>
+        </w:rPr>
+      </w:pPr>
+      <w:r>
+        <w:rPr>
+          <w:rFonts w:ascii="Times New Roman" w:hAnsi="Times New Roman" w:cs="Times New Roman"/>
+          <w:sz w:val="28"/>
+          <w:szCs w:val="28"/>
+        </w:rPr>
+        <w:t xml:space="preserve">Main </w:t>
       </w:r>
       <w:proofErr w:type="spellStart"/>
       <w:r>
         <w:rPr>
           <w:rFonts w:ascii="Times New Roman" w:hAnsi="Times New Roman" w:cs="Times New Roman"/>
-          <w:sz w:val="24"/>
-        </w:rPr>
-        <w:t>kgs</w:t>
+          <w:sz w:val="28"/>
+          <w:szCs w:val="28"/>
+        </w:rPr>
+        <w:t>ChatBot</w:t>
       </w:r>
       <w:proofErr w:type="spellEnd"/>
       <w:r>
         <w:rPr>
           <w:rFonts w:ascii="Times New Roman" w:hAnsi="Times New Roman" w:cs="Times New Roman"/>
-          <w:sz w:val="24"/>
-        </w:rPr>
-        <w:t>, 6 digit, 3 after decimal)</w:t>
-      </w:r>
-    </w:p>
-    <w:p>
-      <w:pPr>
-        <w:pStyle w:val="ListParagraph"/>
-        <w:numPr>
-          <w:ilvl w:val="0"/>
-          <w:numId w:val="18"/>
-        </w:numPr>
-        <w:rPr>
-          <w:rFonts w:ascii="Times New Roman" w:hAnsi="Times New Roman" w:cs="Times New Roman"/>
-          <w:sz w:val="24"/>
-        </w:rPr>
-      </w:pPr>
-      <w:r>
-        <w:rPr>
-          <w:rFonts w:ascii="Times New Roman" w:hAnsi="Times New Roman" w:cs="Times New Roman"/>
-          <w:sz w:val="24"/>
-        </w:rPr>
-        <w:t>Fitness goal (90 character max String)</w:t>
-      </w:r>
-    </w:p>
-    <w:p>
-      <w:pPr>
-        <w:pStyle w:val="ListParagraph"/>
-        <w:numPr>
-          <w:ilvl w:val="0"/>
-          <w:numId w:val="18"/>
-        </w:numPr>
-        <w:rPr>
-          <w:rFonts w:ascii="Times New Roman" w:hAnsi="Times New Roman" w:cs="Times New Roman"/>
-          <w:sz w:val="24"/>
-        </w:rPr>
-      </w:pPr>
-      <w:r>
-        <w:rPr>
-          <w:rFonts w:ascii="Times New Roman" w:hAnsi="Times New Roman" w:cs="Times New Roman"/>
-          <w:sz w:val="24"/>
-        </w:rPr>
-        <w:t>Daily/Today’s Activity Level (4 options, not active, lightly active, active, very active)</w:t>
-      </w:r>
-    </w:p>
-    <w:p>
-      <w:pPr>
-        <w:pStyle w:val="ListParagraph"/>
-        <w:numPr>
-          <w:ilvl w:val="0"/>
-          <w:numId w:val="18"/>
-        </w:numPr>
-        <w:rPr>
-          <w:rFonts w:ascii="Times New Roman" w:hAnsi="Times New Roman" w:cs="Times New Roman"/>
-          <w:sz w:val="24"/>
-        </w:rPr>
-      </w:pPr>
-      <w:r>
-        <w:rPr>
-          <w:rFonts w:ascii="Times New Roman" w:hAnsi="Times New Roman" w:cs="Times New Roman"/>
-          <w:sz w:val="24"/>
-        </w:rPr>
-        <w:t>Dietary preferences (vegan, carnivore, both, balanced add any other option that is possible)</w:t>
-      </w:r>
-    </w:p>
-    <w:p>
-      <w:pPr>
-        <w:pStyle w:val="ListParagraph"/>
-        <w:numPr>
-          <w:ilvl w:val="0"/>
-          <w:numId w:val="18"/>
-        </w:numPr>
-        <w:rPr>
-          <w:rFonts w:ascii="Times New Roman" w:hAnsi="Times New Roman" w:cs="Times New Roman"/>
-          <w:sz w:val="24"/>
-        </w:rPr>
-      </w:pPr>
-      <w:r>
-        <w:rPr>
-          <w:rFonts w:ascii="Times New Roman" w:hAnsi="Times New Roman" w:cs="Times New Roman"/>
-          <w:sz w:val="24"/>
-        </w:rPr>
-        <w:t>Mental health background (optional, its either null or something else)</w:t>
-      </w:r>
-    </w:p>
-    <w:p>
-      <w:pPr>
-        <w:pStyle w:val="ListParagraph"/>
-        <w:numPr>
-          <w:ilvl w:val="0"/>
-          <w:numId w:val="18"/>
-        </w:numPr>
-        <w:rPr>
-          <w:rFonts w:ascii="Times New Roman" w:hAnsi="Times New Roman" w:cs="Times New Roman"/>
-          <w:sz w:val="24"/>
-        </w:rPr>
-      </w:pPr>
-      <w:r>
-        <w:rPr>
-          <w:rFonts w:ascii="Times New Roman" w:hAnsi="Times New Roman" w:cs="Times New Roman"/>
-          <w:sz w:val="24"/>
-        </w:rPr>
-        <w:t>Daily schedule / Time availability (take 1-3 time ranges, which are at max 20 minutes apart, like 11:20 and 11:40 or 23:40 and 00:00, if user enters a time value, compute the 20 minute later value and insert it)</w:t>
-      </w:r>
-    </w:p>
-    <w:p>
-      <w:pPr>
-        <w:pStyle w:val="ListParagraph"/>
-        <w:numPr>
-          <w:ilvl w:val="0"/>
-          <w:numId w:val="18"/>
-        </w:numPr>
-        <w:rPr>
-          <w:rFonts w:ascii="Times New Roman" w:hAnsi="Times New Roman" w:cs="Times New Roman"/>
-          <w:sz w:val="24"/>
-        </w:rPr>
-      </w:pPr>
-      <w:r>
-        <w:rPr>
-          <w:rFonts w:ascii="Times New Roman" w:hAnsi="Times New Roman" w:cs="Times New Roman"/>
-          <w:sz w:val="24"/>
-        </w:rPr>
-        <w:t xml:space="preserve">Medical conditions (if any, then a string with </w:t>
-      </w:r>
-      <w:r>
-        <w:rPr>
-          <w:rFonts w:ascii="Times New Roman" w:hAnsi="Times New Roman" w:cs="Times New Roman"/>
-          <w:sz w:val="24"/>
-        </w:rPr>
-        <w:t xml:space="preserve">detail regarding it, default is </w:t>
-      </w:r>
-      <w:r>
-        <w:rPr>
-          <w:rFonts w:ascii="Times New Roman" w:hAnsi="Times New Roman" w:cs="Times New Roman"/>
-          <w:sz w:val="24"/>
-        </w:rPr>
-        <w:t>null )</w:t>
-      </w:r>
-    </w:p>
-    <w:p>
-      <w:pPr>
-        <w:pStyle w:val="ListParagraph"/>
-        <w:ind w:left="1440"/>
-        <w:rPr>
-          <w:rFonts w:ascii="Times New Roman" w:hAnsi="Times New Roman" w:cs="Times New Roman"/>
-          <w:sz w:val="24"/>
-        </w:rPr>
-      </w:pPr>
-      <w:r>
-        <w:rPr>
-          <w:rFonts w:ascii="Times New Roman" w:hAnsi="Times New Roman" w:cs="Times New Roman"/>
-          <w:sz w:val="24"/>
-        </w:rPr>
-        <w:t>Later Inputs:</w:t>
-      </w:r>
-    </w:p>
-    <w:p>
-      <w:pPr>
-        <w:pStyle w:val="ListParagraph"/>
-        <w:numPr>
-          <w:ilvl w:val="0"/>
-          <w:numId w:val="19"/>
-        </w:numPr>
-        <w:rPr>
-          <w:rFonts w:ascii="Times New Roman" w:hAnsi="Times New Roman" w:cs="Times New Roman"/>
-          <w:sz w:val="24"/>
-        </w:rPr>
-      </w:pPr>
-      <w:r>
-        <w:rPr>
-          <w:rFonts w:ascii="Times New Roman" w:hAnsi="Times New Roman" w:cs="Times New Roman"/>
-          <w:sz w:val="24"/>
-        </w:rPr>
-        <w:t>Food Picture Analysis</w:t>
-      </w:r>
-    </w:p>
-    <w:p>
-      <w:pPr>
-        <w:pStyle w:val="ListParagraph"/>
-        <w:numPr>
-          <w:ilvl w:val="0"/>
-          <w:numId w:val="19"/>
-        </w:numPr>
-        <w:rPr>
-          <w:rFonts w:ascii="Times New Roman" w:hAnsi="Times New Roman" w:cs="Times New Roman"/>
-          <w:sz w:val="24"/>
-        </w:rPr>
-      </w:pPr>
-      <w:r>
-        <w:rPr>
-          <w:rFonts w:ascii="Times New Roman" w:hAnsi="Times New Roman" w:cs="Times New Roman"/>
-          <w:sz w:val="24"/>
-        </w:rPr>
-        <w:t xml:space="preserve">Temporary </w:t>
-      </w:r>
-      <w:r>
-        <w:rPr>
-          <w:rFonts w:ascii="Times New Roman" w:hAnsi="Times New Roman" w:cs="Times New Roman"/>
-          <w:sz w:val="24"/>
-        </w:rPr>
-        <w:t>Audio Input</w:t>
-      </w:r>
-      <w:r>
-        <w:rPr>
-          <w:rFonts w:ascii="Times New Roman" w:hAnsi="Times New Roman" w:cs="Times New Roman"/>
-          <w:sz w:val="24"/>
-        </w:rPr>
-        <w:t xml:space="preserve"> Transcription </w:t>
-      </w:r>
-      <w:r>
-        <w:rPr>
-          <w:rFonts w:ascii="Times New Roman" w:hAnsi="Times New Roman" w:cs="Times New Roman"/>
-          <w:sz w:val="24"/>
-        </w:rPr>
-        <w:t>(Maximum 3 minute audio recording allowed)</w:t>
-      </w:r>
-    </w:p>
-    <w:p>
-      <w:pPr>
-        <w:pStyle w:val="ListParagraph"/>
-        <w:numPr>
-          <w:ilvl w:val="0"/>
-          <w:numId w:val="15"/>
-        </w:numPr>
-        <w:rPr>
-          <w:rFonts w:ascii="Times New Roman" w:hAnsi="Times New Roman" w:cs="Times New Roman"/>
           <w:sz w:val="28"/>
-        </w:rPr>
-      </w:pPr>
+          <w:szCs w:val="28"/>
+        </w:rPr>
+        <w:t>(m</w:t>
+      </w:r>
+      <w:bookmarkStart w:id="0" w:name="_GoBack"/>
+      <w:bookmarkEnd w:id="0"/>
       <w:r>
         <w:rPr>
           <w:rFonts w:ascii="Times New Roman" w:hAnsi="Times New Roman" w:cs="Times New Roman"/>
           <w:sz w:val="28"/>
-        </w:rPr>
-        <w:t>Vector Database - Pinecone</w:t>
-      </w:r>
-    </w:p>
-    <w:p>
-      <w:pPr>
-        <w:rPr>
-          <w:rFonts w:ascii="Times New Roman" w:hAnsi="Times New Roman" w:cs="Times New Roman"/>
-          <w:sz w:val="24"/>
           <w:szCs w:val="28"/>
         </w:rPr>
-      </w:pPr>
+        <w:t xml:space="preserve">aybe separate the </w:t>
+      </w:r>
+      <w:proofErr w:type="spellStart"/>
+      <w:r>
+        <w:rPr>
+          <w:rFonts w:ascii="Times New Roman" w:hAnsi="Times New Roman" w:cs="Times New Roman"/>
+          <w:sz w:val="28"/>
+          <w:szCs w:val="28"/>
+        </w:rPr>
+        <w:t>chatbots</w:t>
+      </w:r>
+      <w:proofErr w:type="spellEnd"/>
+      <w:r>
+        <w:rPr>
+          <w:rFonts w:ascii="Times New Roman" w:hAnsi="Times New Roman" w:cs="Times New Roman"/>
+          <w:sz w:val="28"/>
+          <w:szCs w:val="28"/>
+        </w:rPr>
+        <w:t>)</w:t>
+      </w:r>
     </w:p>
     <w:p>
       <w:pPr>
@@ -2418,6 +2179,439 @@
           <w:sz w:val="36"/>
           <w:szCs w:val="28"/>
         </w:rPr>
+        <w:t>Database(s):</w:t>
+      </w:r>
+    </w:p>
+    <w:p>
+      <w:pPr>
+        <w:pStyle w:val="ListParagraph"/>
+        <w:numPr>
+          <w:ilvl w:val="0"/>
+          <w:numId w:val="15"/>
+        </w:numPr>
+        <w:rPr>
+          <w:rFonts w:ascii="Times New Roman" w:hAnsi="Times New Roman" w:cs="Times New Roman"/>
+          <w:sz w:val="28"/>
+        </w:rPr>
+      </w:pPr>
+      <w:r>
+        <w:rPr>
+          <w:rFonts w:ascii="Times New Roman" w:hAnsi="Times New Roman" w:cs="Times New Roman"/>
+          <w:sz w:val="28"/>
+        </w:rPr>
+        <w:t xml:space="preserve">PostgreSQL </w:t>
+      </w:r>
+    </w:p>
+    <w:p>
+      <w:pPr>
+        <w:pStyle w:val="ListParagraph"/>
+        <w:ind w:left="1440"/>
+        <w:rPr>
+          <w:rFonts w:ascii="Times New Roman" w:hAnsi="Times New Roman" w:cs="Times New Roman"/>
+          <w:b/>
+          <w:sz w:val="28"/>
+        </w:rPr>
+      </w:pPr>
+      <w:r>
+        <w:rPr>
+          <w:rFonts w:ascii="Times New Roman" w:hAnsi="Times New Roman" w:cs="Times New Roman"/>
+          <w:b/>
+          <w:sz w:val="28"/>
+        </w:rPr>
+        <w:t>User Health Information:</w:t>
+      </w:r>
+    </w:p>
+    <w:p>
+      <w:pPr>
+        <w:pStyle w:val="ListParagraph"/>
+        <w:ind w:left="1440"/>
+        <w:rPr>
+          <w:rFonts w:ascii="Times New Roman" w:hAnsi="Times New Roman" w:cs="Times New Roman"/>
+          <w:sz w:val="24"/>
+        </w:rPr>
+      </w:pPr>
+      <w:r>
+        <w:rPr>
+          <w:rFonts w:ascii="Times New Roman" w:hAnsi="Times New Roman" w:cs="Times New Roman"/>
+          <w:sz w:val="24"/>
+        </w:rPr>
+        <w:t>User inputs collected at launch:</w:t>
+      </w:r>
+    </w:p>
+    <w:p>
+      <w:pPr>
+        <w:pStyle w:val="ListParagraph"/>
+        <w:numPr>
+          <w:ilvl w:val="0"/>
+          <w:numId w:val="18"/>
+        </w:numPr>
+        <w:rPr>
+          <w:rFonts w:ascii="Times New Roman" w:hAnsi="Times New Roman" w:cs="Times New Roman"/>
+          <w:sz w:val="24"/>
+        </w:rPr>
+      </w:pPr>
+      <w:r>
+        <w:rPr>
+          <w:rFonts w:ascii="Times New Roman" w:hAnsi="Times New Roman" w:cs="Times New Roman"/>
+          <w:sz w:val="24"/>
+        </w:rPr>
+        <w:t>Name (String)</w:t>
+      </w:r>
+    </w:p>
+    <w:p>
+      <w:pPr>
+        <w:pStyle w:val="ListParagraph"/>
+        <w:numPr>
+          <w:ilvl w:val="0"/>
+          <w:numId w:val="18"/>
+        </w:numPr>
+        <w:rPr>
+          <w:rFonts w:ascii="Times New Roman" w:hAnsi="Times New Roman" w:cs="Times New Roman"/>
+          <w:sz w:val="24"/>
+        </w:rPr>
+      </w:pPr>
+      <w:r>
+        <w:rPr>
+          <w:rFonts w:ascii="Times New Roman" w:hAnsi="Times New Roman" w:cs="Times New Roman"/>
+          <w:sz w:val="24"/>
+        </w:rPr>
+        <w:t>Age (4 digit, 1 after decimal)</w:t>
+      </w:r>
+    </w:p>
+    <w:p>
+      <w:pPr>
+        <w:pStyle w:val="ListParagraph"/>
+        <w:numPr>
+          <w:ilvl w:val="0"/>
+          <w:numId w:val="18"/>
+        </w:numPr>
+        <w:rPr>
+          <w:rFonts w:ascii="Times New Roman" w:hAnsi="Times New Roman" w:cs="Times New Roman"/>
+          <w:sz w:val="24"/>
+        </w:rPr>
+      </w:pPr>
+      <w:r>
+        <w:rPr>
+          <w:rFonts w:ascii="Times New Roman" w:hAnsi="Times New Roman" w:cs="Times New Roman"/>
+          <w:sz w:val="24"/>
+        </w:rPr>
+        <w:t>Gender (2 options)</w:t>
+      </w:r>
+    </w:p>
+    <w:p>
+      <w:pPr>
+        <w:pStyle w:val="ListParagraph"/>
+        <w:numPr>
+          <w:ilvl w:val="0"/>
+          <w:numId w:val="18"/>
+        </w:numPr>
+        <w:rPr>
+          <w:rFonts w:ascii="Times New Roman" w:hAnsi="Times New Roman" w:cs="Times New Roman"/>
+          <w:sz w:val="24"/>
+        </w:rPr>
+      </w:pPr>
+      <w:r>
+        <w:rPr>
+          <w:rFonts w:ascii="Times New Roman" w:hAnsi="Times New Roman" w:cs="Times New Roman"/>
+          <w:sz w:val="24"/>
+        </w:rPr>
+        <w:t>Height (meters, 4 digit, 3 after decimal)</w:t>
+      </w:r>
+    </w:p>
+    <w:p>
+      <w:pPr>
+        <w:pStyle w:val="ListParagraph"/>
+        <w:numPr>
+          <w:ilvl w:val="0"/>
+          <w:numId w:val="18"/>
+        </w:numPr>
+        <w:rPr>
+          <w:rFonts w:ascii="Times New Roman" w:hAnsi="Times New Roman" w:cs="Times New Roman"/>
+          <w:sz w:val="24"/>
+        </w:rPr>
+      </w:pPr>
+      <w:r>
+        <w:rPr>
+          <w:rFonts w:ascii="Times New Roman" w:hAnsi="Times New Roman" w:cs="Times New Roman"/>
+          <w:sz w:val="24"/>
+        </w:rPr>
+        <w:t>Weight (</w:t>
+      </w:r>
+      <w:proofErr w:type="spellStart"/>
+      <w:r>
+        <w:rPr>
+          <w:rFonts w:ascii="Times New Roman" w:hAnsi="Times New Roman" w:cs="Times New Roman"/>
+          <w:sz w:val="24"/>
+        </w:rPr>
+        <w:t>kgs</w:t>
+      </w:r>
+      <w:proofErr w:type="spellEnd"/>
+      <w:r>
+        <w:rPr>
+          <w:rFonts w:ascii="Times New Roman" w:hAnsi="Times New Roman" w:cs="Times New Roman"/>
+          <w:sz w:val="24"/>
+        </w:rPr>
+        <w:t>, 6 digit, 3 after decimal)</w:t>
+      </w:r>
+    </w:p>
+    <w:p>
+      <w:pPr>
+        <w:pStyle w:val="ListParagraph"/>
+        <w:numPr>
+          <w:ilvl w:val="0"/>
+          <w:numId w:val="18"/>
+        </w:numPr>
+        <w:rPr>
+          <w:rFonts w:ascii="Times New Roman" w:hAnsi="Times New Roman" w:cs="Times New Roman"/>
+          <w:sz w:val="24"/>
+        </w:rPr>
+      </w:pPr>
+      <w:r>
+        <w:rPr>
+          <w:rFonts w:ascii="Times New Roman" w:hAnsi="Times New Roman" w:cs="Times New Roman"/>
+          <w:sz w:val="24"/>
+        </w:rPr>
+        <w:t>Fitness goal (90 character max String)</w:t>
+      </w:r>
+    </w:p>
+    <w:p>
+      <w:pPr>
+        <w:pStyle w:val="ListParagraph"/>
+        <w:numPr>
+          <w:ilvl w:val="0"/>
+          <w:numId w:val="18"/>
+        </w:numPr>
+        <w:rPr>
+          <w:rFonts w:ascii="Times New Roman" w:hAnsi="Times New Roman" w:cs="Times New Roman"/>
+          <w:sz w:val="24"/>
+        </w:rPr>
+      </w:pPr>
+      <w:r>
+        <w:rPr>
+          <w:rFonts w:ascii="Times New Roman" w:hAnsi="Times New Roman" w:cs="Times New Roman"/>
+          <w:sz w:val="24"/>
+        </w:rPr>
+        <w:t>Daily/Today’s Activity Level (4 options, not active, lightly active, active, very active)</w:t>
+      </w:r>
+    </w:p>
+    <w:p>
+      <w:pPr>
+        <w:pStyle w:val="ListParagraph"/>
+        <w:numPr>
+          <w:ilvl w:val="0"/>
+          <w:numId w:val="18"/>
+        </w:numPr>
+        <w:rPr>
+          <w:rFonts w:ascii="Times New Roman" w:hAnsi="Times New Roman" w:cs="Times New Roman"/>
+          <w:sz w:val="24"/>
+        </w:rPr>
+      </w:pPr>
+      <w:r>
+        <w:rPr>
+          <w:rFonts w:ascii="Times New Roman" w:hAnsi="Times New Roman" w:cs="Times New Roman"/>
+          <w:sz w:val="24"/>
+        </w:rPr>
+        <w:t>Dietary preferences (vegan, carnivore, both, balanced add any other option that is possible)</w:t>
+      </w:r>
+    </w:p>
+    <w:p>
+      <w:pPr>
+        <w:pStyle w:val="ListParagraph"/>
+        <w:numPr>
+          <w:ilvl w:val="0"/>
+          <w:numId w:val="18"/>
+        </w:numPr>
+        <w:rPr>
+          <w:rFonts w:ascii="Times New Roman" w:hAnsi="Times New Roman" w:cs="Times New Roman"/>
+          <w:sz w:val="24"/>
+        </w:rPr>
+      </w:pPr>
+      <w:r>
+        <w:rPr>
+          <w:rFonts w:ascii="Times New Roman" w:hAnsi="Times New Roman" w:cs="Times New Roman"/>
+          <w:sz w:val="24"/>
+        </w:rPr>
+        <w:t>Mental health background (optional, its either null or something else)</w:t>
+      </w:r>
+    </w:p>
+    <w:p>
+      <w:pPr>
+        <w:pStyle w:val="ListParagraph"/>
+        <w:numPr>
+          <w:ilvl w:val="0"/>
+          <w:numId w:val="18"/>
+        </w:numPr>
+        <w:rPr>
+          <w:rFonts w:ascii="Times New Roman" w:hAnsi="Times New Roman" w:cs="Times New Roman"/>
+          <w:sz w:val="24"/>
+        </w:rPr>
+      </w:pPr>
+      <w:r>
+        <w:rPr>
+          <w:rFonts w:ascii="Times New Roman" w:hAnsi="Times New Roman" w:cs="Times New Roman"/>
+          <w:sz w:val="24"/>
+        </w:rPr>
+        <w:lastRenderedPageBreak/>
+        <w:t>Daily schedule / Time availability (take 1-3 time ranges, which are at max 20 minutes apart, like 11:20 and 11:40 or 23:40 and 00:00, if user enters a time value, compute the 20 minute later value and insert it)</w:t>
+      </w:r>
+    </w:p>
+    <w:p>
+      <w:pPr>
+        <w:pStyle w:val="ListParagraph"/>
+        <w:numPr>
+          <w:ilvl w:val="0"/>
+          <w:numId w:val="18"/>
+        </w:numPr>
+        <w:rPr>
+          <w:rFonts w:ascii="Times New Roman" w:hAnsi="Times New Roman" w:cs="Times New Roman"/>
+          <w:sz w:val="24"/>
+        </w:rPr>
+      </w:pPr>
+      <w:r>
+        <w:rPr>
+          <w:rFonts w:ascii="Times New Roman" w:hAnsi="Times New Roman" w:cs="Times New Roman"/>
+          <w:sz w:val="24"/>
+        </w:rPr>
+        <w:t xml:space="preserve">Medical conditions (if any, then a string with </w:t>
+      </w:r>
+      <w:r>
+        <w:rPr>
+          <w:rFonts w:ascii="Times New Roman" w:hAnsi="Times New Roman" w:cs="Times New Roman"/>
+          <w:sz w:val="24"/>
+        </w:rPr>
+        <w:t xml:space="preserve">detail regarding it, default is </w:t>
+      </w:r>
+      <w:r>
+        <w:rPr>
+          <w:rFonts w:ascii="Times New Roman" w:hAnsi="Times New Roman" w:cs="Times New Roman"/>
+          <w:sz w:val="24"/>
+        </w:rPr>
+        <w:t>null )</w:t>
+      </w:r>
+    </w:p>
+    <w:p>
+      <w:pPr>
+        <w:pStyle w:val="ListParagraph"/>
+        <w:ind w:left="1440"/>
+        <w:rPr>
+          <w:rFonts w:ascii="Times New Roman" w:hAnsi="Times New Roman" w:cs="Times New Roman"/>
+          <w:sz w:val="24"/>
+        </w:rPr>
+      </w:pPr>
+      <w:r>
+        <w:rPr>
+          <w:rFonts w:ascii="Times New Roman" w:hAnsi="Times New Roman" w:cs="Times New Roman"/>
+          <w:sz w:val="24"/>
+        </w:rPr>
+        <w:t>Later Inputs:</w:t>
+      </w:r>
+    </w:p>
+    <w:p>
+      <w:pPr>
+        <w:pStyle w:val="ListParagraph"/>
+        <w:numPr>
+          <w:ilvl w:val="0"/>
+          <w:numId w:val="19"/>
+        </w:numPr>
+        <w:rPr>
+          <w:rFonts w:ascii="Times New Roman" w:hAnsi="Times New Roman" w:cs="Times New Roman"/>
+          <w:sz w:val="24"/>
+        </w:rPr>
+      </w:pPr>
+      <w:r>
+        <w:rPr>
+          <w:rFonts w:ascii="Times New Roman" w:hAnsi="Times New Roman" w:cs="Times New Roman"/>
+          <w:sz w:val="24"/>
+        </w:rPr>
+        <w:t>Food Picture Analysis</w:t>
+      </w:r>
+    </w:p>
+    <w:p>
+      <w:pPr>
+        <w:pStyle w:val="ListParagraph"/>
+        <w:numPr>
+          <w:ilvl w:val="0"/>
+          <w:numId w:val="19"/>
+        </w:numPr>
+        <w:rPr>
+          <w:rFonts w:ascii="Times New Roman" w:hAnsi="Times New Roman" w:cs="Times New Roman"/>
+          <w:sz w:val="24"/>
+        </w:rPr>
+      </w:pPr>
+      <w:r>
+        <w:rPr>
+          <w:rFonts w:ascii="Times New Roman" w:hAnsi="Times New Roman" w:cs="Times New Roman"/>
+          <w:sz w:val="24"/>
+        </w:rPr>
+        <w:t xml:space="preserve">Temporary </w:t>
+      </w:r>
+      <w:r>
+        <w:rPr>
+          <w:rFonts w:ascii="Times New Roman" w:hAnsi="Times New Roman" w:cs="Times New Roman"/>
+          <w:sz w:val="24"/>
+        </w:rPr>
+        <w:t>Audio Input</w:t>
+      </w:r>
+      <w:r>
+        <w:rPr>
+          <w:rFonts w:ascii="Times New Roman" w:hAnsi="Times New Roman" w:cs="Times New Roman"/>
+          <w:sz w:val="24"/>
+        </w:rPr>
+        <w:t xml:space="preserve"> Transcription </w:t>
+      </w:r>
+      <w:r>
+        <w:rPr>
+          <w:rFonts w:ascii="Times New Roman" w:hAnsi="Times New Roman" w:cs="Times New Roman"/>
+          <w:sz w:val="24"/>
+        </w:rPr>
+        <w:t>(Maximum 3 minute audio recording allowed)</w:t>
+      </w:r>
+    </w:p>
+    <w:p>
+      <w:pPr>
+        <w:pStyle w:val="ListParagraph"/>
+        <w:numPr>
+          <w:ilvl w:val="0"/>
+          <w:numId w:val="15"/>
+        </w:numPr>
+        <w:rPr>
+          <w:rFonts w:ascii="Times New Roman" w:hAnsi="Times New Roman" w:cs="Times New Roman"/>
+          <w:sz w:val="28"/>
+        </w:rPr>
+      </w:pPr>
+      <w:r>
+        <w:rPr>
+          <w:rFonts w:ascii="Times New Roman" w:hAnsi="Times New Roman" w:cs="Times New Roman"/>
+          <w:sz w:val="28"/>
+        </w:rPr>
+        <w:t>Vector Database - Pinecone</w:t>
+      </w:r>
+    </w:p>
+    <w:p>
+      <w:pPr>
+        <w:rPr>
+          <w:rFonts w:ascii="Times New Roman" w:hAnsi="Times New Roman" w:cs="Times New Roman"/>
+          <w:sz w:val="24"/>
+          <w:szCs w:val="28"/>
+        </w:rPr>
+      </w:pPr>
+    </w:p>
+    <w:p>
+      <w:pPr>
+        <w:rPr>
+          <w:rFonts w:ascii="Times New Roman" w:hAnsi="Times New Roman" w:cs="Times New Roman"/>
+          <w:b/>
+          <w:sz w:val="36"/>
+          <w:szCs w:val="28"/>
+        </w:rPr>
+      </w:pPr>
+      <w:r>
+        <w:rPr>
+          <w:rFonts w:ascii="Times New Roman" w:hAnsi="Times New Roman" w:cs="Times New Roman"/>
+          <w:b/>
+          <w:sz w:val="36"/>
+          <w:szCs w:val="28"/>
+        </w:rPr>
         <w:t>Non-Functional Requirements:</w:t>
       </w:r>
     </w:p>
@@ -2464,65 +2658,6 @@
         </w:rPr>
         <w:t>Memory: Keep older memory and summaries of old chats in the database, manage context, this keeps up long term memory</w:t>
       </w:r>
-    </w:p>
-    <w:p>
-      <w:pPr>
-        <w:pStyle w:val="ListParagraph"/>
-        <w:numPr>
-          <w:ilvl w:val="0"/>
-          <w:numId w:val="16"/>
-        </w:numPr>
-        <w:rPr>
-          <w:rFonts w:ascii="Times New Roman" w:hAnsi="Times New Roman" w:cs="Times New Roman"/>
-          <w:sz w:val="28"/>
-          <w:szCs w:val="28"/>
-        </w:rPr>
-      </w:pPr>
-      <w:r>
-        <w:rPr>
-          <w:rFonts w:ascii="Times New Roman" w:hAnsi="Times New Roman" w:cs="Times New Roman"/>
-          <w:sz w:val="28"/>
-          <w:szCs w:val="28"/>
-        </w:rPr>
-        <w:t>Frontend Design:</w:t>
-      </w:r>
-      <w:r>
-        <w:rPr>
-          <w:rFonts w:ascii="Times New Roman" w:hAnsi="Times New Roman" w:cs="Times New Roman"/>
-          <w:sz w:val="28"/>
-          <w:szCs w:val="28"/>
-        </w:rPr>
-        <w:t xml:space="preserve"> Use </w:t>
-      </w:r>
-      <w:proofErr w:type="spellStart"/>
-      <w:r>
-        <w:rPr>
-          <w:rFonts w:ascii="Times New Roman" w:hAnsi="Times New Roman" w:cs="Times New Roman"/>
-          <w:sz w:val="28"/>
-          <w:szCs w:val="28"/>
-        </w:rPr>
-        <w:t>Streamlit</w:t>
-      </w:r>
-      <w:proofErr w:type="spellEnd"/>
-      <w:r>
-        <w:rPr>
-          <w:rFonts w:ascii="Times New Roman" w:hAnsi="Times New Roman" w:cs="Times New Roman"/>
-          <w:sz w:val="28"/>
-          <w:szCs w:val="28"/>
-        </w:rPr>
-        <w:t xml:space="preserve"> </w:t>
-      </w:r>
-      <w:bookmarkStart w:id="0" w:name="_GoBack"/>
-      <w:bookmarkEnd w:id="0"/>
-    </w:p>
-    <w:p>
-      <w:pPr>
-        <w:rPr>
-          <w:rFonts w:ascii="Times New Roman" w:hAnsi="Times New Roman" w:cs="Times New Roman"/>
-          <w:sz w:val="32"/>
-          <w:szCs w:val="28"/>
-        </w:rPr>
-      </w:pPr>
     </w:p>
     <w:sectPr>
       <w:pgSz w:w="12240" w:h="15840"/>
@@ -3928,6 +4063,178 @@
     </w:lvl>
   </w:abstractNum>
   <w:abstractNum w:abstractNumId="11" w15:restartNumberingAfterBreak="0">
+    <w:nsid w:val="45BE6028"/>
+    <w:multiLevelType w:val="hybridMultilevel"/>
+    <w:tmpl w:val="78DAC9F2"/>
+    <w:lvl w:ilvl="0" w:tplc="0409000F">
+      <w:start w:val="1"/>
+      <w:numFmt w:val="decimal"/>
+      <w:lvlText w:val="%1."/>
+      <w:lvlJc w:val="left"/>
+      <w:pPr>
+        <w:ind w:left="720" w:hanging="360"/>
+      </w:pPr>
+    </w:lvl>
+    <w:lvl w:ilvl="1" w:tplc="04090019" w:tentative="1">
+      <w:start w:val="1"/>
+      <w:numFmt w:val="lowerLetter"/>
+      <w:lvlText w:val="%2."/>
+      <w:lvlJc w:val="left"/>
+      <w:pPr>
+        <w:ind w:left="1440" w:hanging="360"/>
+      </w:pPr>
+    </w:lvl>
+    <w:lvl w:ilvl="2" w:tplc="0409001B" w:tentative="1">
+      <w:start w:val="1"/>
+      <w:numFmt w:val="lowerRoman"/>
+      <w:lvlText w:val="%3."/>
+      <w:lvlJc w:val="right"/>
+      <w:pPr>
+        <w:ind w:left="2160" w:hanging="180"/>
+      </w:pPr>
+    </w:lvl>
+    <w:lvl w:ilvl="3" w:tplc="0409000F" w:tentative="1">
+      <w:start w:val="1"/>
+      <w:numFmt w:val="decimal"/>
+      <w:lvlText w:val="%4."/>
+      <w:lvlJc w:val="left"/>
+      <w:pPr>
+        <w:ind w:left="2880" w:hanging="360"/>
+      </w:pPr>
+    </w:lvl>
+    <w:lvl w:ilvl="4" w:tplc="04090019" w:tentative="1">
+      <w:start w:val="1"/>
+      <w:numFmt w:val="lowerLetter"/>
+      <w:lvlText w:val="%5."/>
+      <w:lvlJc w:val="left"/>
+      <w:pPr>
+        <w:ind w:left="3600" w:hanging="360"/>
+      </w:pPr>
+    </w:lvl>
+    <w:lvl w:ilvl="5" w:tplc="0409001B" w:tentative="1">
+      <w:start w:val="1"/>
+      <w:numFmt w:val="lowerRoman"/>
+      <w:lvlText w:val="%6."/>
+      <w:lvlJc w:val="right"/>
+      <w:pPr>
+        <w:ind w:left="4320" w:hanging="180"/>
+      </w:pPr>
+    </w:lvl>
+    <w:lvl w:ilvl="6" w:tplc="0409000F" w:tentative="1">
+      <w:start w:val="1"/>
+      <w:numFmt w:val="decimal"/>
+      <w:lvlText w:val="%7."/>
+      <w:lvlJc w:val="left"/>
+      <w:pPr>
+        <w:ind w:left="5040" w:hanging="360"/>
+      </w:pPr>
+    </w:lvl>
+    <w:lvl w:ilvl="7" w:tplc="04090019" w:tentative="1">
+      <w:start w:val="1"/>
+      <w:numFmt w:val="lowerLetter"/>
+      <w:lvlText w:val="%8."/>
+      <w:lvlJc w:val="left"/>
+      <w:pPr>
+        <w:ind w:left="5760" w:hanging="360"/>
+      </w:pPr>
+    </w:lvl>
+    <w:lvl w:ilvl="8" w:tplc="0409001B" w:tentative="1">
+      <w:start w:val="1"/>
+      <w:numFmt w:val="lowerRoman"/>
+      <w:lvlText w:val="%9."/>
+      <w:lvlJc w:val="right"/>
+      <w:pPr>
+        <w:ind w:left="6480" w:hanging="180"/>
+      </w:pPr>
+    </w:lvl>
+  </w:abstractNum>
+  <w:abstractNum w:abstractNumId="12" w15:restartNumberingAfterBreak="0">
+    <w:nsid w:val="46C774F2"/>
+    <w:multiLevelType w:val="hybridMultilevel"/>
+    <w:tmpl w:val="86F6FDD4"/>
+    <w:lvl w:ilvl="0" w:tplc="0409000F">
+      <w:start w:val="1"/>
+      <w:numFmt w:val="decimal"/>
+      <w:lvlText w:val="%1."/>
+      <w:lvlJc w:val="left"/>
+      <w:pPr>
+        <w:ind w:left="720" w:hanging="360"/>
+      </w:pPr>
+    </w:lvl>
+    <w:lvl w:ilvl="1" w:tplc="04090019" w:tentative="1">
+      <w:start w:val="1"/>
+      <w:numFmt w:val="lowerLetter"/>
+      <w:lvlText w:val="%2."/>
+      <w:lvlJc w:val="left"/>
+      <w:pPr>
+        <w:ind w:left="1440" w:hanging="360"/>
+      </w:pPr>
+    </w:lvl>
+    <w:lvl w:ilvl="2" w:tplc="0409001B" w:tentative="1">
+      <w:start w:val="1"/>
+      <w:numFmt w:val="lowerRoman"/>
+      <w:lvlText w:val="%3."/>
+      <w:lvlJc w:val="right"/>
+      <w:pPr>
+        <w:ind w:left="2160" w:hanging="180"/>
+      </w:pPr>
+    </w:lvl>
+    <w:lvl w:ilvl="3" w:tplc="0409000F" w:tentative="1">
+      <w:start w:val="1"/>
+      <w:numFmt w:val="decimal"/>
+      <w:lvlText w:val="%4."/>
+      <w:lvlJc w:val="left"/>
+      <w:pPr>
+        <w:ind w:left="2880" w:hanging="360"/>
+      </w:pPr>
+    </w:lvl>
+    <w:lvl w:ilvl="4" w:tplc="04090019" w:tentative="1">
+      <w:start w:val="1"/>
+      <w:numFmt w:val="lowerLetter"/>
+      <w:lvlText w:val="%5."/>
+      <w:lvlJc w:val="left"/>
+      <w:pPr>
+        <w:ind w:left="3600" w:hanging="360"/>
+      </w:pPr>
+    </w:lvl>
+    <w:lvl w:ilvl="5" w:tplc="0409001B" w:tentative="1">
+      <w:start w:val="1"/>
+      <w:numFmt w:val="lowerRoman"/>
+      <w:lvlText w:val="%6."/>
+      <w:lvlJc w:val="right"/>
+      <w:pPr>
+        <w:ind w:left="4320" w:hanging="180"/>
+      </w:pPr>
+    </w:lvl>
+    <w:lvl w:ilvl="6" w:tplc="0409000F" w:tentative="1">
+      <w:start w:val="1"/>
+      <w:numFmt w:val="decimal"/>
+      <w:lvlText w:val="%7."/>
+      <w:lvlJc w:val="left"/>
+      <w:pPr>
+        <w:ind w:left="5040" w:hanging="360"/>
+      </w:pPr>
+    </w:lvl>
+    <w:lvl w:ilvl="7" w:tplc="04090019" w:tentative="1">
+      <w:start w:val="1"/>
+      <w:numFmt w:val="lowerLetter"/>
+      <w:lvlText w:val="%8."/>
+      <w:lvlJc w:val="left"/>
+      <w:pPr>
+        <w:ind w:left="5760" w:hanging="360"/>
+      </w:pPr>
+    </w:lvl>
+    <w:lvl w:ilvl="8" w:tplc="0409001B" w:tentative="1">
+      <w:start w:val="1"/>
+      <w:numFmt w:val="lowerRoman"/>
+      <w:lvlText w:val="%9."/>
+      <w:lvlJc w:val="right"/>
+      <w:pPr>
+        <w:ind w:left="6480" w:hanging="180"/>
+      </w:pPr>
+    </w:lvl>
+  </w:abstractNum>
+  <w:abstractNum w:abstractNumId="13" w15:restartNumberingAfterBreak="0">
     <w:nsid w:val="51A9018C"/>
     <w:multiLevelType w:val="multilevel"/>
     <w:tmpl w:val="028AA68E"/>
@@ -4076,7 +4383,93 @@
       </w:rPr>
     </w:lvl>
   </w:abstractNum>
-  <w:abstractNum w:abstractNumId="12" w15:restartNumberingAfterBreak="0">
+  <w:abstractNum w:abstractNumId="14" w15:restartNumberingAfterBreak="0">
+    <w:nsid w:val="58B726A2"/>
+    <w:multiLevelType w:val="hybridMultilevel"/>
+    <w:tmpl w:val="A22E6A4E"/>
+    <w:lvl w:ilvl="0" w:tplc="0409000F">
+      <w:start w:val="1"/>
+      <w:numFmt w:val="decimal"/>
+      <w:lvlText w:val="%1."/>
+      <w:lvlJc w:val="left"/>
+      <w:pPr>
+        <w:ind w:left="720" w:hanging="360"/>
+      </w:pPr>
+    </w:lvl>
+    <w:lvl w:ilvl="1" w:tplc="04090019" w:tentative="1">
+      <w:start w:val="1"/>
+      <w:numFmt w:val="lowerLetter"/>
+      <w:lvlText w:val="%2."/>
+      <w:lvlJc w:val="left"/>
+      <w:pPr>
+        <w:ind w:left="1440" w:hanging="360"/>
+      </w:pPr>
+    </w:lvl>
+    <w:lvl w:ilvl="2" w:tplc="0409001B" w:tentative="1">
+      <w:start w:val="1"/>
+      <w:numFmt w:val="lowerRoman"/>
+      <w:lvlText w:val="%3."/>
+      <w:lvlJc w:val="right"/>
+      <w:pPr>
+        <w:ind w:left="2160" w:hanging="180"/>
+      </w:pPr>
+    </w:lvl>
+    <w:lvl w:ilvl="3" w:tplc="0409000F" w:tentative="1">
+      <w:start w:val="1"/>
+      <w:numFmt w:val="decimal"/>
+      <w:lvlText w:val="%4."/>
+      <w:lvlJc w:val="left"/>
+      <w:pPr>
+        <w:ind w:left="2880" w:hanging="360"/>
+      </w:pPr>
+    </w:lvl>
+    <w:lvl w:ilvl="4" w:tplc="04090019" w:tentative="1">
+      <w:start w:val="1"/>
+      <w:numFmt w:val="lowerLetter"/>
+      <w:lvlText w:val="%5."/>
+      <w:lvlJc w:val="left"/>
+      <w:pPr>
+        <w:ind w:left="3600" w:hanging="360"/>
+      </w:pPr>
+    </w:lvl>
+    <w:lvl w:ilvl="5" w:tplc="0409001B" w:tentative="1">
+      <w:start w:val="1"/>
+      <w:numFmt w:val="lowerRoman"/>
+      <w:lvlText w:val="%6."/>
+      <w:lvlJc w:val="right"/>
+      <w:pPr>
+        <w:ind w:left="4320" w:hanging="180"/>
+      </w:pPr>
+    </w:lvl>
+    <w:lvl w:ilvl="6" w:tplc="0409000F" w:tentative="1">
+      <w:start w:val="1"/>
+      <w:numFmt w:val="decimal"/>
+      <w:lvlText w:val="%7."/>
+      <w:lvlJc w:val="left"/>
+      <w:pPr>
+        <w:ind w:left="5040" w:hanging="360"/>
+      </w:pPr>
+    </w:lvl>
+    <w:lvl w:ilvl="7" w:tplc="04090019" w:tentative="1">
+      <w:start w:val="1"/>
+      <w:numFmt w:val="lowerLetter"/>
+      <w:lvlText w:val="%8."/>
+      <w:lvlJc w:val="left"/>
+      <w:pPr>
+        <w:ind w:left="5760" w:hanging="360"/>
+      </w:pPr>
+    </w:lvl>
+    <w:lvl w:ilvl="8" w:tplc="0409001B" w:tentative="1">
+      <w:start w:val="1"/>
+      <w:numFmt w:val="lowerRoman"/>
+      <w:lvlText w:val="%9."/>
+      <w:lvlJc w:val="right"/>
+      <w:pPr>
+        <w:ind w:left="6480" w:hanging="180"/>
+      </w:pPr>
+    </w:lvl>
+  </w:abstractNum>
+  <w:abstractNum w:abstractNumId="15" w15:restartNumberingAfterBreak="0">
     <w:nsid w:val="65716545"/>
     <w:multiLevelType w:val="hybridMultilevel"/>
     <w:tmpl w:val="AA285630"/>
@@ -4162,7 +4555,7 @@
       </w:pPr>
     </w:lvl>
   </w:abstractNum>
-  <w:abstractNum w:abstractNumId="13" w15:restartNumberingAfterBreak="0">
+  <w:abstractNum w:abstractNumId="16" w15:restartNumberingAfterBreak="0">
     <w:nsid w:val="66DD0611"/>
     <w:multiLevelType w:val="multilevel"/>
     <w:tmpl w:val="C31EE612"/>
@@ -4311,7 +4704,7 @@
       </w:rPr>
     </w:lvl>
   </w:abstractNum>
-  <w:abstractNum w:abstractNumId="14" w15:restartNumberingAfterBreak="0">
+  <w:abstractNum w:abstractNumId="17" w15:restartNumberingAfterBreak="0">
     <w:nsid w:val="6DE35C47"/>
     <w:multiLevelType w:val="multilevel"/>
     <w:tmpl w:val="D36C8C9E"/>
@@ -4460,7 +4853,7 @@
       </w:rPr>
     </w:lvl>
   </w:abstractNum>
-  <w:abstractNum w:abstractNumId="15" w15:restartNumberingAfterBreak="0">
+  <w:abstractNum w:abstractNumId="18" w15:restartNumberingAfterBreak="0">
     <w:nsid w:val="76B254CC"/>
     <w:multiLevelType w:val="multilevel"/>
     <w:tmpl w:val="A7727410"/>
@@ -4609,7 +5002,7 @@
       </w:rPr>
     </w:lvl>
   </w:abstractNum>
-  <w:abstractNum w:abstractNumId="16" w15:restartNumberingAfterBreak="0">
+  <w:abstractNum w:abstractNumId="19" w15:restartNumberingAfterBreak="0">
     <w:nsid w:val="796F69BB"/>
     <w:multiLevelType w:val="multilevel"/>
     <w:tmpl w:val="17AC88BE"/>
@@ -4758,7 +5151,7 @@
       </w:rPr>
     </w:lvl>
   </w:abstractNum>
-  <w:abstractNum w:abstractNumId="17" w15:restartNumberingAfterBreak="0">
+  <w:abstractNum w:abstractNumId="20" w15:restartNumberingAfterBreak="0">
     <w:nsid w:val="79B01CD7"/>
     <w:multiLevelType w:val="hybridMultilevel"/>
     <w:tmpl w:val="789686C2"/>
@@ -4871,7 +5264,7 @@
       </w:rPr>
     </w:lvl>
   </w:abstractNum>
-  <w:abstractNum w:abstractNumId="18" w15:restartNumberingAfterBreak="0">
+  <w:abstractNum w:abstractNumId="21" w15:restartNumberingAfterBreak="0">
     <w:nsid w:val="7A1D0B41"/>
     <w:multiLevelType w:val="multilevel"/>
     <w:tmpl w:val="D2E66F6C"/>
@@ -5027,28 +5420,28 @@
     <w:abstractNumId w:val="8"/>
   </w:num>
   <w:num w:numId="3">
-    <w:abstractNumId w:val="15"/>
+    <w:abstractNumId w:val="18"/>
   </w:num>
   <w:num w:numId="4">
-    <w:abstractNumId w:val="18"/>
+    <w:abstractNumId w:val="21"/>
   </w:num>
   <w:num w:numId="5">
-    <w:abstractNumId w:val="14"/>
+    <w:abstractNumId w:val="17"/>
   </w:num>
   <w:num w:numId="6">
     <w:abstractNumId w:val="3"/>
   </w:num>
   <w:num w:numId="7">
-    <w:abstractNumId w:val="11"/>
+    <w:abstractNumId w:val="13"/>
   </w:num>
   <w:num w:numId="8">
     <w:abstractNumId w:val="1"/>
   </w:num>
   <w:num w:numId="9">
-    <w:abstractNumId w:val="13"/>
+    <w:abstractNumId w:val="16"/>
   </w:num>
   <w:num w:numId="10">
-    <w:abstractNumId w:val="16"/>
+    <w:abstractNumId w:val="19"/>
   </w:num>
   <w:num w:numId="11">
     <w:abstractNumId w:val="9"/>
@@ -5057,13 +5450,13 @@
     <w:abstractNumId w:val="5"/>
   </w:num>
   <w:num w:numId="13">
-    <w:abstractNumId w:val="17"/>
+    <w:abstractNumId w:val="20"/>
   </w:num>
   <w:num w:numId="14">
     <w:abstractNumId w:val="2"/>
   </w:num>
   <w:num w:numId="15">
-    <w:abstractNumId w:val="12"/>
+    <w:abstractNumId w:val="15"/>
   </w:num>
   <w:num w:numId="16">
     <w:abstractNumId w:val="10"/>
@@ -5076,6 +5469,15 @@
   </w:num>
   <w:num w:numId="19">
     <w:abstractNumId w:val="4"/>
+  </w:num>
+  <w:num w:numId="20">
+    <w:abstractNumId w:val="12"/>
+  </w:num>
+  <w:num w:numId="21">
+    <w:abstractNumId w:val="11"/>
+  </w:num>
+  <w:num w:numId="22">
+    <w:abstractNumId w:val="14"/>
   </w:num>
 </w:numbering>
 </file>
@@ -5473,7 +5875,7 @@
   <w:style w:type="paragraph" w:default="1" w:styleId="Normal">
     <w:name w:val="Normal"/>
     <w:qFormat/>
-    <w:rsid w:val="00577352"/>
+    <w:rsid w:val="00913FAC"/>
   </w:style>
   <w:style w:type="paragraph" w:styleId="Heading2">
     <w:name w:val="heading 2"/>

</xml_diff>

<commit_message>
updated database and its updated functions
</commit_message>
<xml_diff>
--- a/Multi-Agentic Health Assistant.docx
+++ b/Multi-Agentic Health Assistant.docx
@@ -2060,7 +2060,7 @@
           <w:sz w:val="28"/>
           <w:szCs w:val="28"/>
         </w:rPr>
-        <w:t>User-Information Changes</w:t>
+        <w:t>Profile Instantiation</w:t>
       </w:r>
     </w:p>
     <w:p>
@@ -2076,23 +2076,13 @@
           <w:szCs w:val="28"/>
         </w:rPr>
       </w:pPr>
-      <w:proofErr w:type="spellStart"/>
       <w:r>
         <w:rPr>
           <w:rFonts w:ascii="Times New Roman" w:hAnsi="Times New Roman" w:cs="Times New Roman"/>
           <w:sz w:val="28"/>
           <w:szCs w:val="28"/>
         </w:rPr>
-        <w:t>UserProfile</w:t>
-      </w:r>
-      <w:proofErr w:type="spellEnd"/>
-      <w:r>
-        <w:rPr>
-          <w:rFonts w:ascii="Times New Roman" w:hAnsi="Times New Roman" w:cs="Times New Roman"/>
-          <w:sz w:val="28"/>
-          <w:szCs w:val="28"/>
-        </w:rPr>
-        <w:t xml:space="preserve"> &amp; Progress Tracker</w:t>
+        <w:t>User-Information Changes</w:t>
       </w:r>
     </w:p>
     <w:p>
@@ -2114,6 +2104,28 @@
           <w:sz w:val="28"/>
           <w:szCs w:val="28"/>
         </w:rPr>
+        <w:t>Progress Tracker</w:t>
+      </w:r>
+    </w:p>
+    <w:p>
+      <w:pPr>
+        <w:pStyle w:val="ListParagraph"/>
+        <w:numPr>
+          <w:ilvl w:val="0"/>
+          <w:numId w:val="22"/>
+        </w:numPr>
+        <w:rPr>
+          <w:rFonts w:ascii="Times New Roman" w:hAnsi="Times New Roman" w:cs="Times New Roman"/>
+          <w:sz w:val="28"/>
+          <w:szCs w:val="28"/>
+        </w:rPr>
+      </w:pPr>
+      <w:r>
+        <w:rPr>
+          <w:rFonts w:ascii="Times New Roman" w:hAnsi="Times New Roman" w:cs="Times New Roman"/>
+          <w:sz w:val="28"/>
+          <w:szCs w:val="28"/>
+        </w:rPr>
         <w:t xml:space="preserve">Main </w:t>
       </w:r>
       <w:proofErr w:type="spellStart"/>
@@ -2195,20 +2207,58 @@
     <w:p>
       <w:pPr>
         <w:pStyle w:val="ListParagraph"/>
-        <w:ind w:left="1440"/>
         <w:rPr>
           <w:rFonts w:ascii="Times New Roman" w:hAnsi="Times New Roman" w:cs="Times New Roman"/>
           <w:b/>
           <w:sz w:val="28"/>
         </w:rPr>
       </w:pPr>
+      <w:proofErr w:type="spellStart"/>
       <w:r>
         <w:rPr>
           <w:rFonts w:ascii="Times New Roman" w:hAnsi="Times New Roman" w:cs="Times New Roman"/>
           <w:b/>
           <w:sz w:val="28"/>
         </w:rPr>
-        <w:t>User Health Information:</w:t>
+        <w:t>user_health_info</w:t>
+      </w:r>
+      <w:proofErr w:type="spellEnd"/>
+      <w:r>
+        <w:rPr>
+          <w:rFonts w:ascii="Times New Roman" w:hAnsi="Times New Roman" w:cs="Times New Roman"/>
+          <w:b/>
+          <w:sz w:val="28"/>
+        </w:rPr>
+        <w:t>:</w:t>
+      </w:r>
+    </w:p>
+    <w:p>
+      <w:pPr>
+        <w:pStyle w:val="ListParagraph"/>
+        <w:rPr>
+          <w:rFonts w:ascii="Times New Roman" w:hAnsi="Times New Roman" w:cs="Times New Roman"/>
+          <w:sz w:val="28"/>
+        </w:rPr>
+      </w:pPr>
+      <w:proofErr w:type="spellStart"/>
+      <w:proofErr w:type="gramStart"/>
+      <w:r>
+        <w:rPr>
+          <w:rFonts w:ascii="Times New Roman" w:hAnsi="Times New Roman" w:cs="Times New Roman"/>
+          <w:sz w:val="28"/>
+          <w:szCs w:val="28"/>
+        </w:rPr>
+        <w:t>id</w:t>
+      </w:r>
+      <w:proofErr w:type="spellEnd"/>
+      <w:proofErr w:type="gramEnd"/>
+      <w:r>
+        <w:rPr>
+          <w:rFonts w:ascii="Times New Roman" w:hAnsi="Times New Roman" w:cs="Times New Roman"/>
+          <w:sz w:val="28"/>
+          <w:szCs w:val="28"/>
+        </w:rPr>
+        <w:t xml:space="preserve"> is a primary key and a foreign key used across all tables to track the activity of user across them all</w:t>
       </w:r>
     </w:p>
     <w:p>
@@ -2220,27 +2270,20 @@
           <w:sz w:val="24"/>
         </w:rPr>
       </w:pPr>
-      <w:r>
-        <w:rPr>
-          <w:rFonts w:ascii="Times New Roman" w:hAnsi="Times New Roman" w:cs="Times New Roman"/>
-          <w:sz w:val="24"/>
-        </w:rPr>
-        <w:t>User inputs collected at launch</w:t>
-      </w:r>
-      <w:r>
-        <w:rPr>
-          <w:rFonts w:ascii="Times New Roman" w:hAnsi="Times New Roman" w:cs="Times New Roman"/>
-          <w:sz w:val="24"/>
-        </w:rPr>
-        <w:t>:(</w:t>
-      </w:r>
       <w:proofErr w:type="spellStart"/>
       <w:r>
         <w:rPr>
           <w:rFonts w:ascii="Times New Roman" w:hAnsi="Times New Roman" w:cs="Times New Roman"/>
           <w:sz w:val="24"/>
         </w:rPr>
-        <w:t>db</w:t>
+        <w:t>user_</w:t>
+      </w:r>
+      <w:r>
+        <w:rPr>
+          <w:rFonts w:ascii="Times New Roman" w:hAnsi="Times New Roman" w:cs="Times New Roman"/>
+          <w:sz w:val="24"/>
+        </w:rPr>
+        <w:t>profile</w:t>
       </w:r>
       <w:proofErr w:type="spellEnd"/>
       <w:r>
@@ -2248,17 +2291,8 @@
           <w:rFonts w:ascii="Times New Roman" w:hAnsi="Times New Roman" w:cs="Times New Roman"/>
           <w:sz w:val="24"/>
         </w:rPr>
-        <w:t xml:space="preserve"> name = </w:t>
-      </w:r>
-      <w:r>
-        <w:rPr>
-          <w:rFonts w:ascii="Times New Roman" w:hAnsi="Times New Roman" w:cs="Times New Roman"/>
-          <w:sz w:val="24"/>
-        </w:rPr>
-        <w:t>user_health_info)</w:t>
-      </w:r>
-      <w:bookmarkStart w:id="0" w:name="_GoBack"/>
-      <w:bookmarkEnd w:id="0"/>
+        <w:t>:</w:t>
+      </w:r>
     </w:p>
     <w:p>
       <w:pPr>
@@ -2272,12 +2306,230 @@
           <w:sz w:val="24"/>
         </w:rPr>
       </w:pPr>
-      <w:r>
-        <w:rPr>
-          <w:rFonts w:ascii="Times New Roman" w:hAnsi="Times New Roman" w:cs="Times New Roman"/>
-          <w:sz w:val="24"/>
-        </w:rPr>
-        <w:t>Name (String)</w:t>
+      <w:proofErr w:type="spellStart"/>
+      <w:r>
+        <w:rPr>
+          <w:rFonts w:ascii="Times New Roman" w:hAnsi="Times New Roman" w:cs="Times New Roman"/>
+          <w:sz w:val="24"/>
+        </w:rPr>
+        <w:t>user_info</w:t>
+      </w:r>
+      <w:proofErr w:type="spellEnd"/>
+      <w:r>
+        <w:rPr>
+          <w:rFonts w:ascii="Times New Roman" w:hAnsi="Times New Roman" w:cs="Times New Roman"/>
+          <w:sz w:val="24"/>
+        </w:rPr>
+        <w:t xml:space="preserve">(class with the following attributes, not to be stored as </w:t>
+      </w:r>
+      <w:proofErr w:type="spellStart"/>
+      <w:r>
+        <w:rPr>
+          <w:rFonts w:ascii="Times New Roman" w:hAnsi="Times New Roman" w:cs="Times New Roman"/>
+          <w:sz w:val="24"/>
+        </w:rPr>
+        <w:t>json</w:t>
+      </w:r>
+      <w:proofErr w:type="spellEnd"/>
+      <w:r>
+        <w:rPr>
+          <w:rFonts w:ascii="Times New Roman" w:hAnsi="Times New Roman" w:cs="Times New Roman"/>
+          <w:sz w:val="24"/>
+        </w:rPr>
+        <w:t xml:space="preserve"> or anything)</w:t>
+      </w:r>
+    </w:p>
+    <w:p>
+      <w:pPr>
+        <w:pStyle w:val="ListParagraph"/>
+        <w:numPr>
+          <w:ilvl w:val="0"/>
+          <w:numId w:val="25"/>
+        </w:numPr>
+        <w:rPr>
+          <w:rFonts w:ascii="Times New Roman" w:hAnsi="Times New Roman" w:cs="Times New Roman"/>
+          <w:sz w:val="24"/>
+        </w:rPr>
+      </w:pPr>
+      <w:r>
+        <w:rPr>
+          <w:rFonts w:ascii="Times New Roman" w:hAnsi="Times New Roman" w:cs="Times New Roman"/>
+          <w:sz w:val="24"/>
+        </w:rPr>
+        <w:t>n</w:t>
+      </w:r>
+      <w:r>
+        <w:rPr>
+          <w:rFonts w:ascii="Times New Roman" w:hAnsi="Times New Roman" w:cs="Times New Roman"/>
+          <w:sz w:val="24"/>
+        </w:rPr>
+        <w:t>ame (String)</w:t>
+      </w:r>
+    </w:p>
+    <w:p>
+      <w:pPr>
+        <w:pStyle w:val="ListParagraph"/>
+        <w:numPr>
+          <w:ilvl w:val="0"/>
+          <w:numId w:val="25"/>
+        </w:numPr>
+        <w:rPr>
+          <w:rFonts w:ascii="Times New Roman" w:hAnsi="Times New Roman" w:cs="Times New Roman"/>
+          <w:sz w:val="24"/>
+        </w:rPr>
+      </w:pPr>
+      <w:r>
+        <w:rPr>
+          <w:rFonts w:ascii="Times New Roman" w:hAnsi="Times New Roman" w:cs="Times New Roman"/>
+          <w:sz w:val="24"/>
+        </w:rPr>
+        <w:t>a</w:t>
+      </w:r>
+      <w:r>
+        <w:rPr>
+          <w:rFonts w:ascii="Times New Roman" w:hAnsi="Times New Roman" w:cs="Times New Roman"/>
+          <w:sz w:val="24"/>
+        </w:rPr>
+        <w:t>ge (4 digit, 1 after decimal)</w:t>
+      </w:r>
+    </w:p>
+    <w:p>
+      <w:pPr>
+        <w:pStyle w:val="ListParagraph"/>
+        <w:numPr>
+          <w:ilvl w:val="0"/>
+          <w:numId w:val="25"/>
+        </w:numPr>
+        <w:rPr>
+          <w:rFonts w:ascii="Times New Roman" w:hAnsi="Times New Roman" w:cs="Times New Roman"/>
+          <w:sz w:val="24"/>
+        </w:rPr>
+      </w:pPr>
+      <w:r>
+        <w:rPr>
+          <w:rFonts w:ascii="Times New Roman" w:hAnsi="Times New Roman" w:cs="Times New Roman"/>
+          <w:sz w:val="24"/>
+        </w:rPr>
+        <w:t>g</w:t>
+      </w:r>
+      <w:r>
+        <w:rPr>
+          <w:rFonts w:ascii="Times New Roman" w:hAnsi="Times New Roman" w:cs="Times New Roman"/>
+          <w:sz w:val="24"/>
+        </w:rPr>
+        <w:t>ender (</w:t>
+      </w:r>
+      <w:r>
+        <w:rPr>
+          <w:rFonts w:ascii="Times New Roman" w:hAnsi="Times New Roman" w:cs="Times New Roman"/>
+          <w:sz w:val="24"/>
+        </w:rPr>
+        <w:t>Female, Male are the options, default = Female</w:t>
+      </w:r>
+      <w:r>
+        <w:rPr>
+          <w:rFonts w:ascii="Times New Roman" w:hAnsi="Times New Roman" w:cs="Times New Roman"/>
+          <w:sz w:val="24"/>
+        </w:rPr>
+        <w:t>)</w:t>
+      </w:r>
+    </w:p>
+    <w:p>
+      <w:pPr>
+        <w:pStyle w:val="ListParagraph"/>
+        <w:numPr>
+          <w:ilvl w:val="0"/>
+          <w:numId w:val="25"/>
+        </w:numPr>
+        <w:rPr>
+          <w:rFonts w:ascii="Times New Roman" w:hAnsi="Times New Roman" w:cs="Times New Roman"/>
+          <w:sz w:val="24"/>
+        </w:rPr>
+      </w:pPr>
+      <w:r>
+        <w:rPr>
+          <w:rFonts w:ascii="Times New Roman" w:hAnsi="Times New Roman" w:cs="Times New Roman"/>
+          <w:sz w:val="24"/>
+        </w:rPr>
+        <w:t>h</w:t>
+      </w:r>
+      <w:r>
+        <w:rPr>
+          <w:rFonts w:ascii="Times New Roman" w:hAnsi="Times New Roman" w:cs="Times New Roman"/>
+          <w:sz w:val="24"/>
+        </w:rPr>
+        <w:t>eight (meters, 4 digit, 3 after decimal</w:t>
+      </w:r>
+      <w:r>
+        <w:rPr>
+          <w:rFonts w:ascii="Times New Roman" w:hAnsi="Times New Roman" w:cs="Times New Roman"/>
+          <w:sz w:val="24"/>
+        </w:rPr>
+        <w:t>, default = 1.7</w:t>
+      </w:r>
+      <w:r>
+        <w:rPr>
+          <w:rFonts w:ascii="Times New Roman" w:hAnsi="Times New Roman" w:cs="Times New Roman"/>
+          <w:sz w:val="24"/>
+        </w:rPr>
+        <w:t>)</w:t>
+      </w:r>
+    </w:p>
+    <w:p>
+      <w:pPr>
+        <w:pStyle w:val="ListParagraph"/>
+        <w:numPr>
+          <w:ilvl w:val="0"/>
+          <w:numId w:val="25"/>
+        </w:numPr>
+        <w:rPr>
+          <w:rFonts w:ascii="Times New Roman" w:hAnsi="Times New Roman" w:cs="Times New Roman"/>
+          <w:sz w:val="24"/>
+        </w:rPr>
+      </w:pPr>
+      <w:r>
+        <w:rPr>
+          <w:rFonts w:ascii="Times New Roman" w:hAnsi="Times New Roman" w:cs="Times New Roman"/>
+          <w:sz w:val="24"/>
+        </w:rPr>
+        <w:t>w</w:t>
+      </w:r>
+      <w:r>
+        <w:rPr>
+          <w:rFonts w:ascii="Times New Roman" w:hAnsi="Times New Roman" w:cs="Times New Roman"/>
+          <w:sz w:val="24"/>
+        </w:rPr>
+        <w:t>eight (</w:t>
+      </w:r>
+      <w:proofErr w:type="spellStart"/>
+      <w:r>
+        <w:rPr>
+          <w:rFonts w:ascii="Times New Roman" w:hAnsi="Times New Roman" w:cs="Times New Roman"/>
+          <w:sz w:val="24"/>
+        </w:rPr>
+        <w:t>kgs</w:t>
+      </w:r>
+      <w:proofErr w:type="spellEnd"/>
+      <w:r>
+        <w:rPr>
+          <w:rFonts w:ascii="Times New Roman" w:hAnsi="Times New Roman" w:cs="Times New Roman"/>
+          <w:sz w:val="24"/>
+        </w:rPr>
+        <w:t>, 6 digit, 3 after decimal</w:t>
+      </w:r>
+      <w:r>
+        <w:rPr>
+          <w:rFonts w:ascii="Times New Roman" w:hAnsi="Times New Roman" w:cs="Times New Roman"/>
+          <w:sz w:val="24"/>
+        </w:rPr>
+        <w:t>, default =66.4</w:t>
+      </w:r>
+      <w:r>
+        <w:rPr>
+          <w:rFonts w:ascii="Times New Roman" w:hAnsi="Times New Roman" w:cs="Times New Roman"/>
+          <w:sz w:val="24"/>
+        </w:rPr>
+        <w:t>)</w:t>
       </w:r>
     </w:p>
     <w:p>
@@ -2292,12 +2544,49 @@
           <w:sz w:val="24"/>
         </w:rPr>
       </w:pPr>
-      <w:r>
-        <w:rPr>
-          <w:rFonts w:ascii="Times New Roman" w:hAnsi="Times New Roman" w:cs="Times New Roman"/>
-          <w:sz w:val="24"/>
-        </w:rPr>
-        <w:t>Age (4 digit, 1 after decimal)</w:t>
+      <w:proofErr w:type="spellStart"/>
+      <w:r>
+        <w:rPr>
+          <w:rFonts w:ascii="Times New Roman" w:hAnsi="Times New Roman" w:cs="Times New Roman"/>
+          <w:sz w:val="24"/>
+        </w:rPr>
+        <w:t>fitness_</w:t>
+      </w:r>
+      <w:r>
+        <w:rPr>
+          <w:rFonts w:ascii="Times New Roman" w:hAnsi="Times New Roman" w:cs="Times New Roman"/>
+          <w:sz w:val="24"/>
+        </w:rPr>
+        <w:t>goal</w:t>
+      </w:r>
+      <w:proofErr w:type="spellEnd"/>
+      <w:r>
+        <w:rPr>
+          <w:rFonts w:ascii="Times New Roman" w:hAnsi="Times New Roman" w:cs="Times New Roman"/>
+          <w:sz w:val="24"/>
+        </w:rPr>
+        <w:t xml:space="preserve"> (90 character max String</w:t>
+      </w:r>
+      <w:r>
+        <w:rPr>
+          <w:rFonts w:ascii="Times New Roman" w:hAnsi="Times New Roman" w:cs="Times New Roman"/>
+          <w:sz w:val="24"/>
+        </w:rPr>
+        <w:t xml:space="preserve">, default = </w:t>
+      </w:r>
+      <w:r>
+        <w:rPr>
+          <w:rFonts w:ascii="Times New Roman" w:hAnsi="Times New Roman" w:cs="Times New Roman"/>
+          <w:sz w:val="24"/>
+        </w:rPr>
+        <w:t>'Get into better shape'</w:t>
+      </w:r>
+      <w:r>
+        <w:rPr>
+          <w:rFonts w:ascii="Times New Roman" w:hAnsi="Times New Roman" w:cs="Times New Roman"/>
+          <w:sz w:val="24"/>
+        </w:rPr>
+        <w:t>)</w:t>
       </w:r>
     </w:p>
     <w:p>
@@ -2312,19 +2601,58 @@
           <w:sz w:val="24"/>
         </w:rPr>
       </w:pPr>
-      <w:r>
-        <w:rPr>
-          <w:rFonts w:ascii="Times New Roman" w:hAnsi="Times New Roman" w:cs="Times New Roman"/>
-          <w:sz w:val="24"/>
-        </w:rPr>
-        <w:t>Gender (</w:t>
-      </w:r>
-      <w:r>
-        <w:rPr>
-          <w:rFonts w:ascii="Times New Roman" w:hAnsi="Times New Roman" w:cs="Times New Roman"/>
-          <w:sz w:val="24"/>
-        </w:rPr>
-        <w:t>Female, Male are the options, default = Female</w:t>
+      <w:proofErr w:type="spellStart"/>
+      <w:r>
+        <w:rPr>
+          <w:rFonts w:ascii="Times New Roman" w:hAnsi="Times New Roman" w:cs="Times New Roman"/>
+          <w:sz w:val="24"/>
+        </w:rPr>
+        <w:t>diet_pref</w:t>
+      </w:r>
+      <w:proofErr w:type="spellEnd"/>
+      <w:r>
+        <w:rPr>
+          <w:rFonts w:ascii="Times New Roman" w:hAnsi="Times New Roman" w:cs="Times New Roman"/>
+          <w:sz w:val="24"/>
+        </w:rPr>
+        <w:t xml:space="preserve"> (</w:t>
+      </w:r>
+      <w:r>
+        <w:rPr>
+          <w:rFonts w:ascii="Times New Roman" w:hAnsi="Times New Roman" w:cs="Times New Roman"/>
+          <w:sz w:val="24"/>
+        </w:rPr>
+        <w:t xml:space="preserve">7 options, </w:t>
+      </w:r>
+      <w:r>
+        <w:rPr>
+          <w:rFonts w:ascii="Times New Roman" w:hAnsi="Times New Roman" w:cs="Times New Roman"/>
+          <w:sz w:val="24"/>
+        </w:rPr>
+        <w:t>'vegan', 'carnivore', 'both', 'balanced', 'vegetarian', '</w:t>
+      </w:r>
+      <w:proofErr w:type="spellStart"/>
+      <w:r>
+        <w:rPr>
+          <w:rFonts w:ascii="Times New Roman" w:hAnsi="Times New Roman" w:cs="Times New Roman"/>
+          <w:sz w:val="24"/>
+        </w:rPr>
+        <w:t>pescatarian</w:t>
+      </w:r>
+      <w:proofErr w:type="spellEnd"/>
+      <w:r>
+        <w:rPr>
+          <w:rFonts w:ascii="Times New Roman" w:hAnsi="Times New Roman" w:cs="Times New Roman"/>
+          <w:sz w:val="24"/>
+        </w:rPr>
+        <w:t>', 'any'</w:t>
+      </w:r>
+      <w:r>
+        <w:rPr>
+          <w:rFonts w:ascii="Times New Roman" w:hAnsi="Times New Roman" w:cs="Times New Roman"/>
+          <w:sz w:val="24"/>
+        </w:rPr>
+        <w:t>, default= any</w:t>
       </w:r>
       <w:r>
         <w:rPr>
@@ -2346,19 +2674,429 @@
           <w:sz w:val="24"/>
         </w:rPr>
       </w:pPr>
-      <w:r>
-        <w:rPr>
-          <w:rFonts w:ascii="Times New Roman" w:hAnsi="Times New Roman" w:cs="Times New Roman"/>
-          <w:sz w:val="24"/>
-        </w:rPr>
-        <w:t>Height (meters, 4 digit, 3 after decimal</w:t>
-      </w:r>
-      <w:r>
-        <w:rPr>
-          <w:rFonts w:ascii="Times New Roman" w:hAnsi="Times New Roman" w:cs="Times New Roman"/>
-          <w:sz w:val="24"/>
-        </w:rPr>
-        <w:t>, default = 1.7</w:t>
+      <w:proofErr w:type="spellStart"/>
+      <w:r>
+        <w:rPr>
+          <w:rFonts w:ascii="Times New Roman" w:hAnsi="Times New Roman" w:cs="Times New Roman"/>
+          <w:sz w:val="24"/>
+        </w:rPr>
+        <w:lastRenderedPageBreak/>
+        <w:t>daily_availibility</w:t>
+      </w:r>
+      <w:proofErr w:type="spellEnd"/>
+      <w:r>
+        <w:rPr>
+          <w:rFonts w:ascii="Times New Roman" w:hAnsi="Times New Roman" w:cs="Times New Roman"/>
+          <w:sz w:val="24"/>
+        </w:rPr>
+        <w:t xml:space="preserve"> </w:t>
+      </w:r>
+      <w:r>
+        <w:rPr>
+          <w:rFonts w:ascii="Times New Roman" w:hAnsi="Times New Roman" w:cs="Times New Roman"/>
+          <w:sz w:val="24"/>
+        </w:rPr>
+        <w:t>(class with the followi</w:t>
+      </w:r>
+      <w:bookmarkStart w:id="0" w:name="_GoBack"/>
+      <w:bookmarkEnd w:id="0"/>
+      <w:r>
+        <w:rPr>
+          <w:rFonts w:ascii="Times New Roman" w:hAnsi="Times New Roman" w:cs="Times New Roman"/>
+          <w:sz w:val="24"/>
+        </w:rPr>
+        <w:t xml:space="preserve">ng attributes, not to be stored as </w:t>
+      </w:r>
+      <w:proofErr w:type="spellStart"/>
+      <w:r>
+        <w:rPr>
+          <w:rFonts w:ascii="Times New Roman" w:hAnsi="Times New Roman" w:cs="Times New Roman"/>
+          <w:sz w:val="24"/>
+        </w:rPr>
+        <w:t>json</w:t>
+      </w:r>
+      <w:proofErr w:type="spellEnd"/>
+      <w:r>
+        <w:rPr>
+          <w:rFonts w:ascii="Times New Roman" w:hAnsi="Times New Roman" w:cs="Times New Roman"/>
+          <w:sz w:val="24"/>
+        </w:rPr>
+        <w:t xml:space="preserve"> or anything)</w:t>
+      </w:r>
+    </w:p>
+    <w:p>
+      <w:pPr>
+        <w:pStyle w:val="ListParagraph"/>
+        <w:numPr>
+          <w:ilvl w:val="0"/>
+          <w:numId w:val="27"/>
+        </w:numPr>
+        <w:rPr>
+          <w:rFonts w:ascii="Times New Roman" w:hAnsi="Times New Roman" w:cs="Times New Roman"/>
+          <w:sz w:val="24"/>
+        </w:rPr>
+      </w:pPr>
+      <w:proofErr w:type="spellStart"/>
+      <w:r>
+        <w:rPr>
+          <w:rFonts w:ascii="Times New Roman" w:hAnsi="Times New Roman" w:cs="Times New Roman"/>
+          <w:sz w:val="24"/>
+        </w:rPr>
+        <w:t>time_arr</w:t>
+      </w:r>
+      <w:proofErr w:type="spellEnd"/>
+      <w:r>
+        <w:rPr>
+          <w:rFonts w:ascii="Times New Roman" w:hAnsi="Times New Roman" w:cs="Times New Roman"/>
+          <w:sz w:val="24"/>
+        </w:rPr>
+        <w:t xml:space="preserve"> </w:t>
+      </w:r>
+      <w:r>
+        <w:rPr>
+          <w:rFonts w:ascii="Times New Roman" w:hAnsi="Times New Roman" w:cs="Times New Roman"/>
+          <w:sz w:val="24"/>
+        </w:rPr>
+        <w:br/>
+      </w:r>
+      <w:r>
+        <w:rPr>
+          <w:rFonts w:ascii="Times New Roman" w:hAnsi="Times New Roman" w:cs="Times New Roman"/>
+          <w:sz w:val="24"/>
+        </w:rPr>
+        <w:t>2d array, x=3, y=2</w:t>
+      </w:r>
+      <w:r>
+        <w:rPr>
+          <w:rFonts w:ascii="Times New Roman" w:hAnsi="Times New Roman" w:cs="Times New Roman"/>
+          <w:sz w:val="24"/>
+        </w:rPr>
+        <w:t xml:space="preserve"> </w:t>
+      </w:r>
+      <w:r>
+        <w:rPr>
+          <w:rFonts w:ascii="Times New Roman" w:hAnsi="Times New Roman" w:cs="Times New Roman"/>
+          <w:sz w:val="24"/>
+        </w:rPr>
+        <w:t xml:space="preserve"> time storage </w:t>
+      </w:r>
+      <w:proofErr w:type="spellStart"/>
+      <w:r>
+        <w:rPr>
+          <w:rFonts w:ascii="Times New Roman" w:hAnsi="Times New Roman" w:cs="Times New Roman"/>
+          <w:sz w:val="24"/>
+        </w:rPr>
+        <w:t>arrrays</w:t>
+      </w:r>
+      <w:proofErr w:type="spellEnd"/>
+      <w:r>
+        <w:rPr>
+          <w:rFonts w:ascii="Times New Roman" w:hAnsi="Times New Roman" w:cs="Times New Roman"/>
+          <w:sz w:val="24"/>
+        </w:rPr>
+        <w:t xml:space="preserve">  </w:t>
+      </w:r>
+      <w:r>
+        <w:rPr>
+          <w:rFonts w:ascii="Times New Roman" w:hAnsi="Times New Roman" w:cs="Times New Roman"/>
+          <w:sz w:val="24"/>
+        </w:rPr>
+        <w:t>take a value in 24 hour format and minutes</w:t>
+      </w:r>
+      <w:r>
+        <w:rPr>
+          <w:rFonts w:ascii="Times New Roman" w:hAnsi="Times New Roman" w:cs="Times New Roman"/>
+          <w:sz w:val="24"/>
+        </w:rPr>
+        <w:t>,</w:t>
+      </w:r>
+      <w:r>
+        <w:rPr>
+          <w:rFonts w:ascii="Times New Roman" w:hAnsi="Times New Roman" w:cs="Times New Roman"/>
+          <w:sz w:val="24"/>
+        </w:rPr>
+        <w:t xml:space="preserve"> take 1-3 time ranges, which are at max 20 minutes apart, like 11:20 and 11:40 or 23:40 and 00:00, if user enters a time value, compute the 20 minute later value and insert it</w:t>
+      </w:r>
+      <w:r>
+        <w:rPr>
+          <w:rFonts w:ascii="Times New Roman" w:hAnsi="Times New Roman" w:cs="Times New Roman"/>
+          <w:sz w:val="24"/>
+        </w:rPr>
+        <w:t>. Example of a full array:</w:t>
+      </w:r>
+      <w:r>
+        <w:rPr>
+          <w:rFonts w:ascii="Times New Roman" w:hAnsi="Times New Roman" w:cs="Times New Roman"/>
+          <w:sz w:val="24"/>
+        </w:rPr>
+        <w:br/>
+        <w:t>11:23  23:46  19:59</w:t>
+      </w:r>
+      <w:r>
+        <w:rPr>
+          <w:rFonts w:ascii="Times New Roman" w:hAnsi="Times New Roman" w:cs="Times New Roman"/>
+          <w:sz w:val="24"/>
+        </w:rPr>
+        <w:br/>
+        <w:t>11:43  23:59  20:09</w:t>
+      </w:r>
+      <w:r>
+        <w:rPr>
+          <w:rFonts w:ascii="Times New Roman" w:hAnsi="Times New Roman" w:cs="Times New Roman"/>
+          <w:sz w:val="24"/>
+        </w:rPr>
+        <w:br/>
+      </w:r>
+      <w:r>
+        <w:rPr>
+          <w:rFonts w:ascii="Times New Roman" w:hAnsi="Times New Roman" w:cs="Times New Roman"/>
+          <w:sz w:val="24"/>
+        </w:rPr>
+        <w:t>Example of a default array:</w:t>
+      </w:r>
+      <w:r>
+        <w:rPr>
+          <w:rFonts w:ascii="Times New Roman" w:hAnsi="Times New Roman" w:cs="Times New Roman"/>
+          <w:sz w:val="24"/>
+        </w:rPr>
+        <w:br/>
+      </w:r>
+      <w:r>
+        <w:rPr>
+          <w:rFonts w:ascii="Times New Roman" w:hAnsi="Times New Roman" w:cs="Times New Roman"/>
+          <w:sz w:val="24"/>
+        </w:rPr>
+        <w:t>12:00</w:t>
+      </w:r>
+      <w:r>
+        <w:rPr>
+          <w:rFonts w:ascii="Times New Roman" w:hAnsi="Times New Roman" w:cs="Times New Roman"/>
+          <w:sz w:val="24"/>
+        </w:rPr>
+        <w:t xml:space="preserve">  </w:t>
+      </w:r>
+      <w:r>
+        <w:rPr>
+          <w:rFonts w:ascii="Times New Roman" w:hAnsi="Times New Roman" w:cs="Times New Roman"/>
+          <w:sz w:val="24"/>
+        </w:rPr>
+        <w:t xml:space="preserve">NULL  </w:t>
+      </w:r>
+      <w:proofErr w:type="spellStart"/>
+      <w:r>
+        <w:rPr>
+          <w:rFonts w:ascii="Times New Roman" w:hAnsi="Times New Roman" w:cs="Times New Roman"/>
+          <w:sz w:val="24"/>
+        </w:rPr>
+        <w:t>NULL</w:t>
+      </w:r>
+      <w:proofErr w:type="spellEnd"/>
+      <w:r>
+        <w:rPr>
+          <w:rFonts w:ascii="Times New Roman" w:hAnsi="Times New Roman" w:cs="Times New Roman"/>
+          <w:sz w:val="24"/>
+        </w:rPr>
+        <w:br/>
+      </w:r>
+      <w:r>
+        <w:rPr>
+          <w:rFonts w:ascii="Times New Roman" w:hAnsi="Times New Roman" w:cs="Times New Roman"/>
+          <w:sz w:val="24"/>
+        </w:rPr>
+        <w:t>12:20</w:t>
+      </w:r>
+      <w:r>
+        <w:rPr>
+          <w:rFonts w:ascii="Times New Roman" w:hAnsi="Times New Roman" w:cs="Times New Roman"/>
+          <w:sz w:val="24"/>
+        </w:rPr>
+        <w:t xml:space="preserve">  </w:t>
+      </w:r>
+      <w:r>
+        <w:rPr>
+          <w:rFonts w:ascii="Times New Roman" w:hAnsi="Times New Roman" w:cs="Times New Roman"/>
+          <w:sz w:val="24"/>
+        </w:rPr>
+        <w:t>NULL</w:t>
+      </w:r>
+      <w:r>
+        <w:rPr>
+          <w:rFonts w:ascii="Times New Roman" w:hAnsi="Times New Roman" w:cs="Times New Roman"/>
+          <w:sz w:val="24"/>
+        </w:rPr>
+        <w:t xml:space="preserve">  </w:t>
+      </w:r>
+      <w:proofErr w:type="spellStart"/>
+      <w:r>
+        <w:rPr>
+          <w:rFonts w:ascii="Times New Roman" w:hAnsi="Times New Roman" w:cs="Times New Roman"/>
+          <w:sz w:val="24"/>
+        </w:rPr>
+        <w:t>NULL</w:t>
+      </w:r>
+      <w:proofErr w:type="spellEnd"/>
+      <w:r>
+        <w:rPr>
+          <w:rFonts w:ascii="Times New Roman" w:hAnsi="Times New Roman" w:cs="Times New Roman"/>
+          <w:sz w:val="24"/>
+        </w:rPr>
+        <w:br/>
+      </w:r>
+      <w:r>
+        <w:rPr>
+          <w:rFonts w:ascii="Times New Roman" w:hAnsi="Times New Roman" w:cs="Times New Roman"/>
+          <w:sz w:val="24"/>
+        </w:rPr>
+        <w:t>Example of a</w:t>
+      </w:r>
+      <w:r>
+        <w:rPr>
+          <w:rFonts w:ascii="Times New Roman" w:hAnsi="Times New Roman" w:cs="Times New Roman"/>
+          <w:sz w:val="24"/>
+        </w:rPr>
+        <w:t xml:space="preserve">n </w:t>
+      </w:r>
+      <w:r>
+        <w:rPr>
+          <w:rFonts w:ascii="Times New Roman" w:hAnsi="Times New Roman" w:cs="Times New Roman"/>
+          <w:sz w:val="24"/>
+        </w:rPr>
+        <w:t>array</w:t>
+      </w:r>
+      <w:r>
+        <w:rPr>
+          <w:rFonts w:ascii="Times New Roman" w:hAnsi="Times New Roman" w:cs="Times New Roman"/>
+          <w:sz w:val="24"/>
+        </w:rPr>
+        <w:t xml:space="preserve"> where only 1 time value is given by user</w:t>
+      </w:r>
+      <w:r>
+        <w:rPr>
+          <w:rFonts w:ascii="Times New Roman" w:hAnsi="Times New Roman" w:cs="Times New Roman"/>
+          <w:sz w:val="24"/>
+        </w:rPr>
+        <w:t>:</w:t>
+      </w:r>
+      <w:r>
+        <w:rPr>
+          <w:rFonts w:ascii="Times New Roman" w:hAnsi="Times New Roman" w:cs="Times New Roman"/>
+          <w:sz w:val="24"/>
+        </w:rPr>
+        <w:br/>
+      </w:r>
+      <w:r>
+        <w:rPr>
+          <w:rFonts w:ascii="Times New Roman" w:hAnsi="Times New Roman" w:cs="Times New Roman"/>
+          <w:sz w:val="24"/>
+        </w:rPr>
+        <w:t>1</w:t>
+      </w:r>
+      <w:r>
+        <w:rPr>
+          <w:rFonts w:ascii="Times New Roman" w:hAnsi="Times New Roman" w:cs="Times New Roman"/>
+          <w:sz w:val="24"/>
+        </w:rPr>
+        <w:t>3:5</w:t>
+      </w:r>
+      <w:r>
+        <w:rPr>
+          <w:rFonts w:ascii="Times New Roman" w:hAnsi="Times New Roman" w:cs="Times New Roman"/>
+          <w:sz w:val="24"/>
+        </w:rPr>
+        <w:t>0</w:t>
+      </w:r>
+      <w:r>
+        <w:rPr>
+          <w:rFonts w:ascii="Times New Roman" w:hAnsi="Times New Roman" w:cs="Times New Roman"/>
+          <w:sz w:val="24"/>
+        </w:rPr>
+        <w:t xml:space="preserve">  </w:t>
+      </w:r>
+      <w:r>
+        <w:rPr>
+          <w:rFonts w:ascii="Times New Roman" w:hAnsi="Times New Roman" w:cs="Times New Roman"/>
+          <w:sz w:val="24"/>
+        </w:rPr>
+        <w:t xml:space="preserve">NULL  </w:t>
+      </w:r>
+      <w:proofErr w:type="spellStart"/>
+      <w:r>
+        <w:rPr>
+          <w:rFonts w:ascii="Times New Roman" w:hAnsi="Times New Roman" w:cs="Times New Roman"/>
+          <w:sz w:val="24"/>
+        </w:rPr>
+        <w:t>NULL</w:t>
+      </w:r>
+      <w:proofErr w:type="spellEnd"/>
+      <w:r>
+        <w:rPr>
+          <w:rFonts w:ascii="Times New Roman" w:hAnsi="Times New Roman" w:cs="Times New Roman"/>
+          <w:sz w:val="24"/>
+        </w:rPr>
+        <w:br/>
+      </w:r>
+      <w:r>
+        <w:rPr>
+          <w:rFonts w:ascii="Times New Roman" w:hAnsi="Times New Roman" w:cs="Times New Roman"/>
+          <w:sz w:val="24"/>
+        </w:rPr>
+        <w:t>14</w:t>
+      </w:r>
+      <w:r>
+        <w:rPr>
+          <w:rFonts w:ascii="Times New Roman" w:hAnsi="Times New Roman" w:cs="Times New Roman"/>
+          <w:sz w:val="24"/>
+        </w:rPr>
+        <w:t>:</w:t>
+      </w:r>
+      <w:r>
+        <w:rPr>
+          <w:rFonts w:ascii="Times New Roman" w:hAnsi="Times New Roman" w:cs="Times New Roman"/>
+          <w:sz w:val="24"/>
+        </w:rPr>
+        <w:t>1</w:t>
+      </w:r>
+      <w:r>
+        <w:rPr>
+          <w:rFonts w:ascii="Times New Roman" w:hAnsi="Times New Roman" w:cs="Times New Roman"/>
+          <w:sz w:val="24"/>
+        </w:rPr>
+        <w:t>0</w:t>
+      </w:r>
+      <w:r>
+        <w:rPr>
+          <w:rFonts w:ascii="Times New Roman" w:hAnsi="Times New Roman" w:cs="Times New Roman"/>
+          <w:sz w:val="24"/>
+        </w:rPr>
+        <w:t xml:space="preserve">  </w:t>
+      </w:r>
+      <w:r>
+        <w:rPr>
+          <w:rFonts w:ascii="Times New Roman" w:hAnsi="Times New Roman" w:cs="Times New Roman"/>
+          <w:sz w:val="24"/>
+        </w:rPr>
+        <w:t>NULL</w:t>
+      </w:r>
+      <w:r>
+        <w:rPr>
+          <w:rFonts w:ascii="Times New Roman" w:hAnsi="Times New Roman" w:cs="Times New Roman"/>
+          <w:sz w:val="24"/>
+        </w:rPr>
+        <w:t xml:space="preserve">  </w:t>
+      </w:r>
+      <w:r>
+        <w:rPr>
+          <w:rFonts w:ascii="Times New Roman" w:hAnsi="Times New Roman" w:cs="Times New Roman"/>
+          <w:sz w:val="24"/>
+        </w:rPr>
+        <w:t>NULL</w:t>
+      </w:r>
+      <w:r>
+        <w:rPr>
+          <w:rFonts w:ascii="Times New Roman" w:hAnsi="Times New Roman" w:cs="Times New Roman"/>
+          <w:sz w:val="24"/>
+        </w:rPr>
+        <w:t>(calculate next value 20 minutes apart</w:t>
       </w:r>
       <w:r>
         <w:rPr>
@@ -2366,6 +3104,13 @@
           <w:sz w:val="24"/>
         </w:rPr>
         <w:t>)</w:t>
+      </w:r>
+      <w:r>
+        <w:rPr>
+          <w:rFonts w:ascii="Times New Roman" w:hAnsi="Times New Roman" w:cs="Times New Roman"/>
+          <w:sz w:val="24"/>
+        </w:rPr>
+        <w:br/>
       </w:r>
     </w:p>
     <w:p>
@@ -2380,20 +3125,13 @@
           <w:sz w:val="24"/>
         </w:rPr>
       </w:pPr>
-      <w:r>
-        <w:rPr>
-          <w:rFonts w:ascii="Times New Roman" w:hAnsi="Times New Roman" w:cs="Times New Roman"/>
-          <w:sz w:val="24"/>
-        </w:rPr>
-        <w:t>Weight (</w:t>
-      </w:r>
       <w:proofErr w:type="spellStart"/>
       <w:r>
         <w:rPr>
           <w:rFonts w:ascii="Times New Roman" w:hAnsi="Times New Roman" w:cs="Times New Roman"/>
           <w:sz w:val="24"/>
         </w:rPr>
-        <w:t>kgs</w:t>
+        <w:t>mental_health_background</w:t>
       </w:r>
       <w:proofErr w:type="spellEnd"/>
       <w:r>
@@ -2401,14 +3139,21 @@
           <w:rFonts w:ascii="Times New Roman" w:hAnsi="Times New Roman" w:cs="Times New Roman"/>
           <w:sz w:val="24"/>
         </w:rPr>
-        <w:t>, 6 digit, 3 after decimal</w:t>
-      </w:r>
-      <w:r>
-        <w:rPr>
-          <w:rFonts w:ascii="Times New Roman" w:hAnsi="Times New Roman" w:cs="Times New Roman"/>
-          <w:sz w:val="24"/>
-        </w:rPr>
-        <w:t>, default =66.4</w:t>
+        <w:t xml:space="preserve"> </w:t>
+      </w:r>
+      <w:r>
+        <w:rPr>
+          <w:rFonts w:ascii="Times New Roman" w:hAnsi="Times New Roman" w:cs="Times New Roman"/>
+          <w:sz w:val="24"/>
+        </w:rPr>
+        <w:t xml:space="preserve">(optional, </w:t>
+      </w:r>
+      <w:r>
+        <w:rPr>
+          <w:rFonts w:ascii="Times New Roman" w:hAnsi="Times New Roman" w:cs="Times New Roman"/>
+          <w:sz w:val="24"/>
+        </w:rPr>
+        <w:t>default = null</w:t>
       </w:r>
       <w:r>
         <w:rPr>
@@ -2430,33 +3175,60 @@
           <w:sz w:val="24"/>
         </w:rPr>
       </w:pPr>
-      <w:r>
-        <w:rPr>
-          <w:rFonts w:ascii="Times New Roman" w:hAnsi="Times New Roman" w:cs="Times New Roman"/>
-          <w:sz w:val="24"/>
-        </w:rPr>
-        <w:t>Fitness goal (90 character max String</w:t>
-      </w:r>
-      <w:r>
-        <w:rPr>
-          <w:rFonts w:ascii="Times New Roman" w:hAnsi="Times New Roman" w:cs="Times New Roman"/>
-          <w:sz w:val="24"/>
-        </w:rPr>
-        <w:t xml:space="preserve">, default = </w:t>
-      </w:r>
-      <w:r>
-        <w:rPr>
-          <w:rFonts w:ascii="Times New Roman" w:hAnsi="Times New Roman" w:cs="Times New Roman"/>
-          <w:sz w:val="24"/>
-        </w:rPr>
-        <w:t>'Get into better shape'</w:t>
-      </w:r>
-      <w:r>
-        <w:rPr>
-          <w:rFonts w:ascii="Times New Roman" w:hAnsi="Times New Roman" w:cs="Times New Roman"/>
-          <w:sz w:val="24"/>
-        </w:rPr>
-        <w:t>)</w:t>
+      <w:proofErr w:type="spellStart"/>
+      <w:r>
+        <w:rPr>
+          <w:rFonts w:ascii="Times New Roman" w:hAnsi="Times New Roman" w:cs="Times New Roman"/>
+          <w:sz w:val="24"/>
+        </w:rPr>
+        <w:t>medical_conditions</w:t>
+      </w:r>
+      <w:proofErr w:type="spellEnd"/>
+      <w:r>
+        <w:rPr>
+          <w:rFonts w:ascii="Times New Roman" w:hAnsi="Times New Roman" w:cs="Times New Roman"/>
+          <w:sz w:val="24"/>
+        </w:rPr>
+        <w:t xml:space="preserve">(if any, then a string with </w:t>
+      </w:r>
+      <w:r>
+        <w:rPr>
+          <w:rFonts w:ascii="Times New Roman" w:hAnsi="Times New Roman" w:cs="Times New Roman"/>
+          <w:sz w:val="24"/>
+        </w:rPr>
+        <w:t xml:space="preserve">detail regarding it, default is </w:t>
+      </w:r>
+      <w:r>
+        <w:rPr>
+          <w:rFonts w:ascii="Times New Roman" w:hAnsi="Times New Roman" w:cs="Times New Roman"/>
+          <w:sz w:val="24"/>
+        </w:rPr>
+        <w:t>null )</w:t>
+      </w:r>
+    </w:p>
+    <w:p>
+      <w:pPr>
+        <w:ind w:left="1440"/>
+        <w:rPr>
+          <w:rFonts w:ascii="Times New Roman" w:hAnsi="Times New Roman" w:cs="Times New Roman"/>
+          <w:sz w:val="24"/>
+        </w:rPr>
+      </w:pPr>
+      <w:proofErr w:type="spellStart"/>
+      <w:r>
+        <w:rPr>
+          <w:rFonts w:ascii="Times New Roman" w:hAnsi="Times New Roman" w:cs="Times New Roman"/>
+          <w:sz w:val="24"/>
+        </w:rPr>
+        <w:t>daily_stats</w:t>
+      </w:r>
+      <w:proofErr w:type="spellEnd"/>
+      <w:r>
+        <w:rPr>
+          <w:rFonts w:ascii="Times New Roman" w:hAnsi="Times New Roman" w:cs="Times New Roman"/>
+          <w:sz w:val="24"/>
+        </w:rPr>
+        <w:t>:</w:t>
       </w:r>
     </w:p>
     <w:p>
@@ -2464,33 +3236,28 @@
         <w:pStyle w:val="ListParagraph"/>
         <w:numPr>
           <w:ilvl w:val="0"/>
-          <w:numId w:val="18"/>
+          <w:numId w:val="26"/>
         </w:numPr>
         <w:rPr>
           <w:rFonts w:ascii="Times New Roman" w:hAnsi="Times New Roman" w:cs="Times New Roman"/>
           <w:sz w:val="24"/>
         </w:rPr>
       </w:pPr>
-      <w:r>
-        <w:rPr>
-          <w:rFonts w:ascii="Times New Roman" w:hAnsi="Times New Roman" w:cs="Times New Roman"/>
-          <w:sz w:val="24"/>
-        </w:rPr>
-        <w:t>Daily/Today’s Activity Level (4 options, not active, lightly active, active, very active</w:t>
-      </w:r>
-      <w:r>
-        <w:rPr>
-          <w:rFonts w:ascii="Times New Roman" w:hAnsi="Times New Roman" w:cs="Times New Roman"/>
-          <w:sz w:val="24"/>
-        </w:rPr>
-        <w:t>, default = active</w:t>
-      </w:r>
-      <w:r>
-        <w:rPr>
-          <w:rFonts w:ascii="Times New Roman" w:hAnsi="Times New Roman" w:cs="Times New Roman"/>
-          <w:sz w:val="24"/>
-        </w:rPr>
-        <w:t>)</w:t>
+      <w:proofErr w:type="spellStart"/>
+      <w:r>
+        <w:rPr>
+          <w:rFonts w:ascii="Times New Roman" w:hAnsi="Times New Roman" w:cs="Times New Roman"/>
+          <w:sz w:val="24"/>
+        </w:rPr>
+        <w:t>activity_level</w:t>
+      </w:r>
+      <w:proofErr w:type="spellEnd"/>
+      <w:r>
+        <w:rPr>
+          <w:rFonts w:ascii="Times New Roman" w:hAnsi="Times New Roman" w:cs="Times New Roman"/>
+          <w:sz w:val="24"/>
+        </w:rPr>
+        <w:t xml:space="preserve"> (4 options, not active, lightly active, active, very active, default = active)</w:t>
       </w:r>
     </w:p>
     <w:p>
@@ -2498,41 +3265,20 @@
         <w:pStyle w:val="ListParagraph"/>
         <w:numPr>
           <w:ilvl w:val="0"/>
-          <w:numId w:val="18"/>
+          <w:numId w:val="26"/>
         </w:numPr>
         <w:rPr>
           <w:rFonts w:ascii="Times New Roman" w:hAnsi="Times New Roman" w:cs="Times New Roman"/>
           <w:sz w:val="24"/>
         </w:rPr>
       </w:pPr>
-      <w:r>
-        <w:rPr>
-          <w:rFonts w:ascii="Times New Roman" w:hAnsi="Times New Roman" w:cs="Times New Roman"/>
-          <w:sz w:val="24"/>
-        </w:rPr>
-        <w:t>Dietary preferences (</w:t>
-      </w:r>
-      <w:r>
-        <w:rPr>
-          <w:rFonts w:ascii="Times New Roman" w:hAnsi="Times New Roman" w:cs="Times New Roman"/>
-          <w:sz w:val="24"/>
-        </w:rPr>
-        <w:t xml:space="preserve">7 options, </w:t>
-      </w:r>
-      <w:r>
-        <w:rPr>
-          <w:rFonts w:ascii="Times New Roman" w:hAnsi="Times New Roman" w:cs="Times New Roman"/>
-          <w:sz w:val="24"/>
-        </w:rPr>
-        <w:t>'vegan', 'carnivore', 'both', 'balanced', 'vegetarian', '</w:t>
-      </w:r>
       <w:proofErr w:type="spellStart"/>
       <w:r>
         <w:rPr>
           <w:rFonts w:ascii="Times New Roman" w:hAnsi="Times New Roman" w:cs="Times New Roman"/>
           <w:sz w:val="24"/>
         </w:rPr>
-        <w:t>pescatarian</w:t>
+        <w:t>todays_flag</w:t>
       </w:r>
       <w:proofErr w:type="spellEnd"/>
       <w:r>
@@ -2540,21 +3286,23 @@
           <w:rFonts w:ascii="Times New Roman" w:hAnsi="Times New Roman" w:cs="Times New Roman"/>
           <w:sz w:val="24"/>
         </w:rPr>
-        <w:t>', 'any'</w:t>
-      </w:r>
-      <w:r>
-        <w:rPr>
-          <w:rFonts w:ascii="Times New Roman" w:hAnsi="Times New Roman" w:cs="Times New Roman"/>
-          <w:sz w:val="24"/>
-        </w:rPr>
-        <w:t>, default= any</w:t>
-      </w:r>
-      <w:r>
-        <w:rPr>
-          <w:rFonts w:ascii="Times New Roman" w:hAnsi="Times New Roman" w:cs="Times New Roman"/>
-          <w:sz w:val="24"/>
-        </w:rPr>
-        <w:t>)</w:t>
+        <w:t>(</w:t>
+      </w:r>
+      <w:proofErr w:type="spellStart"/>
+      <w:r>
+        <w:rPr>
+          <w:rFonts w:ascii="Times New Roman" w:hAnsi="Times New Roman" w:cs="Times New Roman"/>
+          <w:sz w:val="24"/>
+        </w:rPr>
+        <w:t>boolean</w:t>
+      </w:r>
+      <w:proofErr w:type="spellEnd"/>
+      <w:r>
+        <w:rPr>
+          <w:rFonts w:ascii="Times New Roman" w:hAnsi="Times New Roman" w:cs="Times New Roman"/>
+          <w:sz w:val="24"/>
+        </w:rPr>
+        <w:t>, default value= false)</w:t>
       </w:r>
     </w:p>
     <w:p>
@@ -2562,33 +3310,28 @@
         <w:pStyle w:val="ListParagraph"/>
         <w:numPr>
           <w:ilvl w:val="0"/>
-          <w:numId w:val="18"/>
+          <w:numId w:val="26"/>
         </w:numPr>
         <w:rPr>
           <w:rFonts w:ascii="Times New Roman" w:hAnsi="Times New Roman" w:cs="Times New Roman"/>
           <w:sz w:val="24"/>
         </w:rPr>
       </w:pPr>
-      <w:r>
-        <w:rPr>
-          <w:rFonts w:ascii="Times New Roman" w:hAnsi="Times New Roman" w:cs="Times New Roman"/>
-          <w:sz w:val="24"/>
-        </w:rPr>
-        <w:t xml:space="preserve">Mental health background (optional, </w:t>
-      </w:r>
-      <w:r>
-        <w:rPr>
-          <w:rFonts w:ascii="Times New Roman" w:hAnsi="Times New Roman" w:cs="Times New Roman"/>
-          <w:sz w:val="24"/>
-        </w:rPr>
-        <w:t>default = null</w:t>
-      </w:r>
-      <w:r>
-        <w:rPr>
-          <w:rFonts w:ascii="Times New Roman" w:hAnsi="Times New Roman" w:cs="Times New Roman"/>
-          <w:sz w:val="24"/>
-        </w:rPr>
-        <w:t>)</w:t>
+      <w:proofErr w:type="spellStart"/>
+      <w:r>
+        <w:rPr>
+          <w:rFonts w:ascii="Times New Roman" w:hAnsi="Times New Roman" w:cs="Times New Roman"/>
+          <w:sz w:val="24"/>
+        </w:rPr>
+        <w:t>progress_condition</w:t>
+      </w:r>
+      <w:proofErr w:type="spellEnd"/>
+      <w:r>
+        <w:rPr>
+          <w:rFonts w:ascii="Times New Roman" w:hAnsi="Times New Roman" w:cs="Times New Roman"/>
+          <w:sz w:val="24"/>
+        </w:rPr>
+        <w:t>(has only 3 values(positive, negative, neutral))</w:t>
       </w:r>
     </w:p>
     <w:p>
@@ -2596,41 +3339,28 @@
         <w:pStyle w:val="ListParagraph"/>
         <w:numPr>
           <w:ilvl w:val="0"/>
-          <w:numId w:val="18"/>
+          <w:numId w:val="26"/>
         </w:numPr>
         <w:rPr>
           <w:rFonts w:ascii="Times New Roman" w:hAnsi="Times New Roman" w:cs="Times New Roman"/>
           <w:sz w:val="24"/>
         </w:rPr>
       </w:pPr>
-      <w:r>
-        <w:rPr>
-          <w:rFonts w:ascii="Times New Roman" w:hAnsi="Times New Roman" w:cs="Times New Roman"/>
-          <w:sz w:val="24"/>
-        </w:rPr>
-        <w:t xml:space="preserve">Daily schedule / Time availability (take 1-3 time ranges, which are at max 20 minutes apart, like 11:20 and 11:40 or 23:40 and 00:00, if user enters a </w:t>
-      </w:r>
-      <w:r>
-        <w:rPr>
-          <w:rFonts w:ascii="Times New Roman" w:hAnsi="Times New Roman" w:cs="Times New Roman"/>
-          <w:sz w:val="24"/>
-        </w:rPr>
-        <w:lastRenderedPageBreak/>
-        <w:t>time value, compute the 20 minute later value and insert it</w:t>
-      </w:r>
-      <w:r>
-        <w:rPr>
-          <w:rFonts w:ascii="Times New Roman" w:hAnsi="Times New Roman" w:cs="Times New Roman"/>
-          <w:sz w:val="24"/>
-        </w:rPr>
-        <w:t>, default = 12:00-12:20</w:t>
-      </w:r>
-      <w:r>
-        <w:rPr>
-          <w:rFonts w:ascii="Times New Roman" w:hAnsi="Times New Roman" w:cs="Times New Roman"/>
-          <w:sz w:val="24"/>
-        </w:rPr>
-        <w:t>)</w:t>
+      <w:proofErr w:type="spellStart"/>
+      <w:r>
+        <w:rPr>
+          <w:rFonts w:ascii="Times New Roman" w:hAnsi="Times New Roman" w:cs="Times New Roman"/>
+          <w:sz w:val="24"/>
+        </w:rPr>
+        <w:t>days_done</w:t>
+      </w:r>
+      <w:proofErr w:type="spellEnd"/>
+      <w:r>
+        <w:rPr>
+          <w:rFonts w:ascii="Times New Roman" w:hAnsi="Times New Roman" w:cs="Times New Roman"/>
+          <w:sz w:val="24"/>
+        </w:rPr>
+        <w:t>(integer, incremented every day, default=0)</w:t>
       </w:r>
     </w:p>
     <w:p>
@@ -2638,50 +3368,76 @@
         <w:pStyle w:val="ListParagraph"/>
         <w:numPr>
           <w:ilvl w:val="0"/>
-          <w:numId w:val="18"/>
+          <w:numId w:val="26"/>
         </w:numPr>
         <w:rPr>
           <w:rFonts w:ascii="Times New Roman" w:hAnsi="Times New Roman" w:cs="Times New Roman"/>
           <w:sz w:val="24"/>
         </w:rPr>
       </w:pPr>
-      <w:r>
-        <w:rPr>
-          <w:rFonts w:ascii="Times New Roman" w:hAnsi="Times New Roman" w:cs="Times New Roman"/>
-          <w:sz w:val="24"/>
-        </w:rPr>
-        <w:t xml:space="preserve">Medical conditions (if any, then a string with </w:t>
-      </w:r>
-      <w:r>
-        <w:rPr>
-          <w:rFonts w:ascii="Times New Roman" w:hAnsi="Times New Roman" w:cs="Times New Roman"/>
-          <w:sz w:val="24"/>
-        </w:rPr>
-        <w:t xml:space="preserve">detail regarding it, default is </w:t>
-      </w:r>
-      <w:r>
-        <w:rPr>
-          <w:rFonts w:ascii="Times New Roman" w:hAnsi="Times New Roman" w:cs="Times New Roman"/>
-          <w:sz w:val="24"/>
-        </w:rPr>
-        <w:t>null )</w:t>
-      </w:r>
-    </w:p>
-    <w:p>
-      <w:pPr>
-        <w:pStyle w:val="ListParagraph"/>
-        <w:ind w:left="1440"/>
-        <w:rPr>
-          <w:rFonts w:ascii="Times New Roman" w:hAnsi="Times New Roman" w:cs="Times New Roman"/>
-          <w:sz w:val="24"/>
-        </w:rPr>
-      </w:pPr>
-      <w:r>
-        <w:rPr>
-          <w:rFonts w:ascii="Times New Roman" w:hAnsi="Times New Roman" w:cs="Times New Roman"/>
-          <w:sz w:val="24"/>
-        </w:rPr>
-        <w:t>Later Inputs:</w:t>
+      <w:proofErr w:type="spellStart"/>
+      <w:r>
+        <w:rPr>
+          <w:rFonts w:ascii="Times New Roman" w:hAnsi="Times New Roman" w:cs="Times New Roman"/>
+          <w:sz w:val="24"/>
+        </w:rPr>
+        <w:t>days</w:t>
+      </w:r>
+      <w:r>
+        <w:rPr>
+          <w:rFonts w:ascii="Times New Roman" w:hAnsi="Times New Roman" w:cs="Times New Roman"/>
+          <w:sz w:val="24"/>
+        </w:rPr>
+        <w:t>_left</w:t>
+      </w:r>
+      <w:proofErr w:type="spellEnd"/>
+      <w:r>
+        <w:rPr>
+          <w:rFonts w:ascii="Times New Roman" w:hAnsi="Times New Roman" w:cs="Times New Roman"/>
+          <w:sz w:val="24"/>
+        </w:rPr>
+        <w:t xml:space="preserve">( integer, value calculated every day = </w:t>
+      </w:r>
+      <w:proofErr w:type="spellStart"/>
+      <w:r>
+        <w:rPr>
+          <w:rFonts w:ascii="Times New Roman" w:hAnsi="Times New Roman" w:cs="Times New Roman"/>
+          <w:sz w:val="24"/>
+        </w:rPr>
+        <w:t>time_deadline-days_done</w:t>
+      </w:r>
+      <w:proofErr w:type="spellEnd"/>
+      <w:r>
+        <w:rPr>
+          <w:rFonts w:ascii="Times New Roman" w:hAnsi="Times New Roman" w:cs="Times New Roman"/>
+          <w:sz w:val="24"/>
+        </w:rPr>
+        <w:t>)</w:t>
+      </w:r>
+    </w:p>
+    <w:p>
+      <w:pPr>
+        <w:ind w:left="720" w:firstLine="720"/>
+        <w:rPr>
+          <w:rFonts w:ascii="Times New Roman" w:hAnsi="Times New Roman" w:cs="Times New Roman"/>
+          <w:sz w:val="24"/>
+        </w:rPr>
+      </w:pPr>
+      <w:proofErr w:type="spellStart"/>
+      <w:r>
+        <w:rPr>
+          <w:rFonts w:ascii="Times New Roman" w:hAnsi="Times New Roman" w:cs="Times New Roman"/>
+          <w:sz w:val="24"/>
+        </w:rPr>
+        <w:t>other_storage</w:t>
+      </w:r>
+      <w:proofErr w:type="spellEnd"/>
+      <w:r>
+        <w:rPr>
+          <w:rFonts w:ascii="Times New Roman" w:hAnsi="Times New Roman" w:cs="Times New Roman"/>
+          <w:sz w:val="24"/>
+        </w:rPr>
+        <w:t>:</w:t>
       </w:r>
     </w:p>
     <w:p>
@@ -2696,12 +3452,49 @@
           <w:sz w:val="24"/>
         </w:rPr>
       </w:pPr>
+      <w:proofErr w:type="spellStart"/>
+      <w:r>
+        <w:rPr>
+          <w:rFonts w:ascii="Times New Roman" w:hAnsi="Times New Roman" w:cs="Times New Roman"/>
+          <w:sz w:val="24"/>
+        </w:rPr>
+        <w:t>picture_analysis</w:t>
+      </w:r>
+      <w:proofErr w:type="spellEnd"/>
+      <w:r>
+        <w:rPr>
+          <w:rFonts w:ascii="Times New Roman" w:hAnsi="Times New Roman" w:cs="Times New Roman"/>
+          <w:sz w:val="24"/>
+        </w:rPr>
+        <w:t xml:space="preserve"> (</w:t>
+      </w:r>
       <w:r>
         <w:rPr>
           <w:rFonts w:ascii="Times New Roman" w:hAnsi="Times New Roman" w:cs="Times New Roman"/>
           <w:sz w:val="24"/>
         </w:rPr>
         <w:t>Food Picture Analysis</w:t>
+      </w:r>
+      <w:r>
+        <w:rPr>
+          <w:rFonts w:ascii="Times New Roman" w:hAnsi="Times New Roman" w:cs="Times New Roman"/>
+          <w:sz w:val="24"/>
+        </w:rPr>
+        <w:t xml:space="preserve">, </w:t>
+      </w:r>
+      <w:r>
+        <w:rPr>
+          <w:rFonts w:ascii="Times New Roman" w:hAnsi="Times New Roman" w:cs="Times New Roman"/>
+          <w:sz w:val="24"/>
+        </w:rPr>
+        <w:t>maximum 1000 character string, default=""(meaning nothing)</w:t>
+      </w:r>
+      <w:r>
+        <w:rPr>
+          <w:rFonts w:ascii="Times New Roman" w:hAnsi="Times New Roman" w:cs="Times New Roman"/>
+          <w:sz w:val="24"/>
+        </w:rPr>
+        <w:t xml:space="preserve"> )</w:t>
       </w:r>
     </w:p>
     <w:p>
@@ -2716,6 +3509,22 @@
           <w:sz w:val="24"/>
         </w:rPr>
       </w:pPr>
+      <w:proofErr w:type="spellStart"/>
+      <w:r>
+        <w:rPr>
+          <w:rFonts w:ascii="Times New Roman" w:hAnsi="Times New Roman" w:cs="Times New Roman"/>
+          <w:sz w:val="24"/>
+        </w:rPr>
+        <w:t>audio_transcript</w:t>
+      </w:r>
+      <w:proofErr w:type="spellEnd"/>
+      <w:r>
+        <w:rPr>
+          <w:rFonts w:ascii="Times New Roman" w:hAnsi="Times New Roman" w:cs="Times New Roman"/>
+          <w:sz w:val="24"/>
+        </w:rPr>
+        <w:t xml:space="preserve"> (</w:t>
+      </w:r>
       <w:r>
         <w:rPr>
           <w:rFonts w:ascii="Times New Roman" w:hAnsi="Times New Roman" w:cs="Times New Roman"/>
@@ -2735,14 +3544,35 @@
           <w:rFonts w:ascii="Times New Roman" w:hAnsi="Times New Roman" w:cs="Times New Roman"/>
           <w:sz w:val="24"/>
         </w:rPr>
-        <w:t xml:space="preserve"> Transcription </w:t>
-      </w:r>
-      <w:r>
-        <w:rPr>
-          <w:rFonts w:ascii="Times New Roman" w:hAnsi="Times New Roman" w:cs="Times New Roman"/>
-          <w:sz w:val="24"/>
-        </w:rPr>
-        <w:t>(Maximum 3 minute audio recording allowed)</w:t>
+        <w:t xml:space="preserve"> Transcription, m</w:t>
+      </w:r>
+      <w:r>
+        <w:rPr>
+          <w:rFonts w:ascii="Times New Roman" w:hAnsi="Times New Roman" w:cs="Times New Roman"/>
+          <w:sz w:val="24"/>
+        </w:rPr>
+        <w:t>aximum 3 minute audio recording allowed</w:t>
+      </w:r>
+      <w:r>
+        <w:rPr>
+          <w:rFonts w:ascii="Times New Roman" w:hAnsi="Times New Roman" w:cs="Times New Roman"/>
+          <w:sz w:val="24"/>
+        </w:rPr>
+        <w:t xml:space="preserve">, </w:t>
+      </w:r>
+      <w:r>
+        <w:rPr>
+          <w:rFonts w:ascii="Times New Roman" w:hAnsi="Times New Roman" w:cs="Times New Roman"/>
+          <w:sz w:val="24"/>
+        </w:rPr>
+        <w:t>maximum 3000 character string, default=""(meaning nothing)</w:t>
+      </w:r>
+      <w:r>
+        <w:rPr>
+          <w:rFonts w:ascii="Times New Roman" w:hAnsi="Times New Roman" w:cs="Times New Roman"/>
+          <w:sz w:val="24"/>
+        </w:rPr>
+        <w:t>)</w:t>
       </w:r>
     </w:p>
     <w:p>
@@ -2791,28 +3621,6 @@
           <w:szCs w:val="28"/>
         </w:rPr>
         <w:t>Non-Functional Requirements:</w:t>
-      </w:r>
-    </w:p>
-    <w:p>
-      <w:pPr>
-        <w:pStyle w:val="ListParagraph"/>
-        <w:numPr>
-          <w:ilvl w:val="0"/>
-          <w:numId w:val="16"/>
-        </w:numPr>
-        <w:rPr>
-          <w:rFonts w:ascii="Times New Roman" w:hAnsi="Times New Roman" w:cs="Times New Roman"/>
-          <w:sz w:val="28"/>
-          <w:szCs w:val="28"/>
-        </w:rPr>
-      </w:pPr>
-      <w:r>
-        <w:rPr>
-          <w:rFonts w:ascii="Times New Roman" w:hAnsi="Times New Roman" w:cs="Times New Roman"/>
-          <w:sz w:val="28"/>
-          <w:szCs w:val="28"/>
-        </w:rPr>
-        <w:t xml:space="preserve">Audio Input: Speech Recognition &amp; Transcription </w:t>
       </w:r>
     </w:p>
     <w:p>
@@ -2850,6 +3658,92 @@
 <file path=word/numbering.xml><?xml version="1.0" encoding="utf-8"?>
 <w:numbering xmlns:wpc="http://schemas.microsoft.com/office/word/2010/wordprocessingCanvas" xmlns:mc="http://schemas.openxmlformats.org/markup-compatibility/2006" xmlns:o="urn:schemas-microsoft-com:office:office" xmlns:r="http://schemas.openxmlformats.org/officeDocument/2006/relationships" xmlns:m="http://schemas.openxmlformats.org/officeDocument/2006/math" xmlns:v="urn:schemas-microsoft-com:vml" xmlns:wp14="http://schemas.microsoft.com/office/word/2010/wordprocessingDrawing" xmlns:wp="http://schemas.openxmlformats.org/drawingml/2006/wordprocessingDrawing" xmlns:w10="urn:schemas-microsoft-com:office:word" xmlns:w="http://schemas.openxmlformats.org/wordprocessingml/2006/main" xmlns:w14="http://schemas.microsoft.com/office/word/2010/wordml" xmlns:w15="http://schemas.microsoft.com/office/word/2012/wordml" xmlns:wpg="http://schemas.microsoft.com/office/word/2010/wordprocessingGroup" xmlns:wpi="http://schemas.microsoft.com/office/word/2010/wordprocessingInk" xmlns:wne="http://schemas.microsoft.com/office/word/2006/wordml" xmlns:wps="http://schemas.microsoft.com/office/word/2010/wordprocessingShape" mc:Ignorable="w14 w15 wp14">
   <w:abstractNum w:abstractNumId="0" w15:restartNumberingAfterBreak="0">
+    <w:nsid w:val="00F26564"/>
+    <w:multiLevelType w:val="hybridMultilevel"/>
+    <w:tmpl w:val="0AACE068"/>
+    <w:lvl w:ilvl="0" w:tplc="04090013">
+      <w:start w:val="1"/>
+      <w:numFmt w:val="upperRoman"/>
+      <w:lvlText w:val="%1."/>
+      <w:lvlJc w:val="right"/>
+      <w:pPr>
+        <w:ind w:left="2880" w:hanging="360"/>
+      </w:pPr>
+    </w:lvl>
+    <w:lvl w:ilvl="1" w:tplc="04090019" w:tentative="1">
+      <w:start w:val="1"/>
+      <w:numFmt w:val="lowerLetter"/>
+      <w:lvlText w:val="%2."/>
+      <w:lvlJc w:val="left"/>
+      <w:pPr>
+        <w:ind w:left="3600" w:hanging="360"/>
+      </w:pPr>
+    </w:lvl>
+    <w:lvl w:ilvl="2" w:tplc="0409001B" w:tentative="1">
+      <w:start w:val="1"/>
+      <w:numFmt w:val="lowerRoman"/>
+      <w:lvlText w:val="%3."/>
+      <w:lvlJc w:val="right"/>
+      <w:pPr>
+        <w:ind w:left="4320" w:hanging="180"/>
+      </w:pPr>
+    </w:lvl>
+    <w:lvl w:ilvl="3" w:tplc="0409000F" w:tentative="1">
+      <w:start w:val="1"/>
+      <w:numFmt w:val="decimal"/>
+      <w:lvlText w:val="%4."/>
+      <w:lvlJc w:val="left"/>
+      <w:pPr>
+        <w:ind w:left="5040" w:hanging="360"/>
+      </w:pPr>
+    </w:lvl>
+    <w:lvl w:ilvl="4" w:tplc="04090019" w:tentative="1">
+      <w:start w:val="1"/>
+      <w:numFmt w:val="lowerLetter"/>
+      <w:lvlText w:val="%5."/>
+      <w:lvlJc w:val="left"/>
+      <w:pPr>
+        <w:ind w:left="5760" w:hanging="360"/>
+      </w:pPr>
+    </w:lvl>
+    <w:lvl w:ilvl="5" w:tplc="0409001B" w:tentative="1">
+      <w:start w:val="1"/>
+      <w:numFmt w:val="lowerRoman"/>
+      <w:lvlText w:val="%6."/>
+      <w:lvlJc w:val="right"/>
+      <w:pPr>
+        <w:ind w:left="6480" w:hanging="180"/>
+      </w:pPr>
+    </w:lvl>
+    <w:lvl w:ilvl="6" w:tplc="0409000F" w:tentative="1">
+      <w:start w:val="1"/>
+      <w:numFmt w:val="decimal"/>
+      <w:lvlText w:val="%7."/>
+      <w:lvlJc w:val="left"/>
+      <w:pPr>
+        <w:ind w:left="7200" w:hanging="360"/>
+      </w:pPr>
+    </w:lvl>
+    <w:lvl w:ilvl="7" w:tplc="04090019" w:tentative="1">
+      <w:start w:val="1"/>
+      <w:numFmt w:val="lowerLetter"/>
+      <w:lvlText w:val="%8."/>
+      <w:lvlJc w:val="left"/>
+      <w:pPr>
+        <w:ind w:left="7920" w:hanging="360"/>
+      </w:pPr>
+    </w:lvl>
+    <w:lvl w:ilvl="8" w:tplc="0409001B" w:tentative="1">
+      <w:start w:val="1"/>
+      <w:numFmt w:val="lowerRoman"/>
+      <w:lvlText w:val="%9."/>
+      <w:lvlJc w:val="right"/>
+      <w:pPr>
+        <w:ind w:left="8640" w:hanging="180"/>
+      </w:pPr>
+    </w:lvl>
+  </w:abstractNum>
+  <w:abstractNum w:abstractNumId="1" w15:restartNumberingAfterBreak="0">
     <w:nsid w:val="01247767"/>
     <w:multiLevelType w:val="multilevel"/>
     <w:tmpl w:val="D60400F6"/>
@@ -2998,7 +3892,7 @@
       </w:rPr>
     </w:lvl>
   </w:abstractNum>
-  <w:abstractNum w:abstractNumId="1" w15:restartNumberingAfterBreak="0">
+  <w:abstractNum w:abstractNumId="2" w15:restartNumberingAfterBreak="0">
     <w:nsid w:val="0438010E"/>
     <w:multiLevelType w:val="multilevel"/>
     <w:tmpl w:val="5C4E6F56"/>
@@ -3147,7 +4041,120 @@
       </w:rPr>
     </w:lvl>
   </w:abstractNum>
-  <w:abstractNum w:abstractNumId="2" w15:restartNumberingAfterBreak="0">
+  <w:abstractNum w:abstractNumId="3" w15:restartNumberingAfterBreak="0">
+    <w:nsid w:val="05F24CEC"/>
+    <w:multiLevelType w:val="hybridMultilevel"/>
+    <w:tmpl w:val="99FC0414"/>
+    <w:lvl w:ilvl="0" w:tplc="04090001">
+      <w:start w:val="1"/>
+      <w:numFmt w:val="bullet"/>
+      <w:lvlText w:val=""/>
+      <w:lvlJc w:val="left"/>
+      <w:pPr>
+        <w:ind w:left="2160" w:hanging="360"/>
+      </w:pPr>
+      <w:rPr>
+        <w:rFonts w:ascii="Symbol" w:hAnsi="Symbol" w:hint="default"/>
+      </w:rPr>
+    </w:lvl>
+    <w:lvl w:ilvl="1" w:tplc="04090003" w:tentative="1">
+      <w:start w:val="1"/>
+      <w:numFmt w:val="bullet"/>
+      <w:lvlText w:val="o"/>
+      <w:lvlJc w:val="left"/>
+      <w:pPr>
+        <w:ind w:left="2880" w:hanging="360"/>
+      </w:pPr>
+      <w:rPr>
+        <w:rFonts w:ascii="Courier New" w:hAnsi="Courier New" w:cs="Courier New" w:hint="default"/>
+      </w:rPr>
+    </w:lvl>
+    <w:lvl w:ilvl="2" w:tplc="04090005" w:tentative="1">
+      <w:start w:val="1"/>
+      <w:numFmt w:val="bullet"/>
+      <w:lvlText w:val=""/>
+      <w:lvlJc w:val="left"/>
+      <w:pPr>
+        <w:ind w:left="3600" w:hanging="360"/>
+      </w:pPr>
+      <w:rPr>
+        <w:rFonts w:ascii="Wingdings" w:hAnsi="Wingdings" w:hint="default"/>
+      </w:rPr>
+    </w:lvl>
+    <w:lvl w:ilvl="3" w:tplc="04090001" w:tentative="1">
+      <w:start w:val="1"/>
+      <w:numFmt w:val="bullet"/>
+      <w:lvlText w:val=""/>
+      <w:lvlJc w:val="left"/>
+      <w:pPr>
+        <w:ind w:left="4320" w:hanging="360"/>
+      </w:pPr>
+      <w:rPr>
+        <w:rFonts w:ascii="Symbol" w:hAnsi="Symbol" w:hint="default"/>
+      </w:rPr>
+    </w:lvl>
+    <w:lvl w:ilvl="4" w:tplc="04090003" w:tentative="1">
+      <w:start w:val="1"/>
+      <w:numFmt w:val="bullet"/>
+      <w:lvlText w:val="o"/>
+      <w:lvlJc w:val="left"/>
+      <w:pPr>
+        <w:ind w:left="5040" w:hanging="360"/>
+      </w:pPr>
+      <w:rPr>
+        <w:rFonts w:ascii="Courier New" w:hAnsi="Courier New" w:cs="Courier New" w:hint="default"/>
+      </w:rPr>
+    </w:lvl>
+    <w:lvl w:ilvl="5" w:tplc="04090005" w:tentative="1">
+      <w:start w:val="1"/>
+      <w:numFmt w:val="bullet"/>
+      <w:lvlText w:val=""/>
+      <w:lvlJc w:val="left"/>
+      <w:pPr>
+        <w:ind w:left="5760" w:hanging="360"/>
+      </w:pPr>
+      <w:rPr>
+        <w:rFonts w:ascii="Wingdings" w:hAnsi="Wingdings" w:hint="default"/>
+      </w:rPr>
+    </w:lvl>
+    <w:lvl w:ilvl="6" w:tplc="04090001" w:tentative="1">
+      <w:start w:val="1"/>
+      <w:numFmt w:val="bullet"/>
+      <w:lvlText w:val=""/>
+      <w:lvlJc w:val="left"/>
+      <w:pPr>
+        <w:ind w:left="6480" w:hanging="360"/>
+      </w:pPr>
+      <w:rPr>
+        <w:rFonts w:ascii="Symbol" w:hAnsi="Symbol" w:hint="default"/>
+      </w:rPr>
+    </w:lvl>
+    <w:lvl w:ilvl="7" w:tplc="04090003" w:tentative="1">
+      <w:start w:val="1"/>
+      <w:numFmt w:val="bullet"/>
+      <w:lvlText w:val="o"/>
+      <w:lvlJc w:val="left"/>
+      <w:pPr>
+        <w:ind w:left="7200" w:hanging="360"/>
+      </w:pPr>
+      <w:rPr>
+        <w:rFonts w:ascii="Courier New" w:hAnsi="Courier New" w:cs="Courier New" w:hint="default"/>
+      </w:rPr>
+    </w:lvl>
+    <w:lvl w:ilvl="8" w:tplc="04090005" w:tentative="1">
+      <w:start w:val="1"/>
+      <w:numFmt w:val="bullet"/>
+      <w:lvlText w:val=""/>
+      <w:lvlJc w:val="left"/>
+      <w:pPr>
+        <w:ind w:left="7920" w:hanging="360"/>
+      </w:pPr>
+      <w:rPr>
+        <w:rFonts w:ascii="Wingdings" w:hAnsi="Wingdings" w:hint="default"/>
+      </w:rPr>
+    </w:lvl>
+  </w:abstractNum>
+  <w:abstractNum w:abstractNumId="4" w15:restartNumberingAfterBreak="0">
     <w:nsid w:val="06FB0B5B"/>
     <w:multiLevelType w:val="hybridMultilevel"/>
     <w:tmpl w:val="C444D938"/>
@@ -3260,7 +4267,7 @@
       </w:rPr>
     </w:lvl>
   </w:abstractNum>
-  <w:abstractNum w:abstractNumId="3" w15:restartNumberingAfterBreak="0">
+  <w:abstractNum w:abstractNumId="5" w15:restartNumberingAfterBreak="0">
     <w:nsid w:val="085A025B"/>
     <w:multiLevelType w:val="multilevel"/>
     <w:tmpl w:val="29C48BD2"/>
@@ -3409,7 +4416,7 @@
       </w:rPr>
     </w:lvl>
   </w:abstractNum>
-  <w:abstractNum w:abstractNumId="4" w15:restartNumberingAfterBreak="0">
+  <w:abstractNum w:abstractNumId="6" w15:restartNumberingAfterBreak="0">
     <w:nsid w:val="12311AD7"/>
     <w:multiLevelType w:val="hybridMultilevel"/>
     <w:tmpl w:val="E0BC2840"/>
@@ -3522,7 +4529,7 @@
       </w:rPr>
     </w:lvl>
   </w:abstractNum>
-  <w:abstractNum w:abstractNumId="5" w15:restartNumberingAfterBreak="0">
+  <w:abstractNum w:abstractNumId="7" w15:restartNumberingAfterBreak="0">
     <w:nsid w:val="14734373"/>
     <w:multiLevelType w:val="multilevel"/>
     <w:tmpl w:val="CB1EBF30"/>
@@ -3671,7 +4678,7 @@
       </w:rPr>
     </w:lvl>
   </w:abstractNum>
-  <w:abstractNum w:abstractNumId="6" w15:restartNumberingAfterBreak="0">
+  <w:abstractNum w:abstractNumId="8" w15:restartNumberingAfterBreak="0">
     <w:nsid w:val="18D37E5C"/>
     <w:multiLevelType w:val="hybridMultilevel"/>
     <w:tmpl w:val="BD7CD6D2"/>
@@ -3784,7 +4791,7 @@
       </w:rPr>
     </w:lvl>
   </w:abstractNum>
-  <w:abstractNum w:abstractNumId="7" w15:restartNumberingAfterBreak="0">
+  <w:abstractNum w:abstractNumId="9" w15:restartNumberingAfterBreak="0">
     <w:nsid w:val="20CD0F5D"/>
     <w:multiLevelType w:val="hybridMultilevel"/>
     <w:tmpl w:val="2142582E"/>
@@ -3897,7 +4904,120 @@
       </w:rPr>
     </w:lvl>
   </w:abstractNum>
-  <w:abstractNum w:abstractNumId="8" w15:restartNumberingAfterBreak="0">
+  <w:abstractNum w:abstractNumId="10" w15:restartNumberingAfterBreak="0">
+    <w:nsid w:val="2A0C3FAD"/>
+    <w:multiLevelType w:val="hybridMultilevel"/>
+    <w:tmpl w:val="3B00C4C6"/>
+    <w:lvl w:ilvl="0" w:tplc="04090001">
+      <w:start w:val="1"/>
+      <w:numFmt w:val="bullet"/>
+      <w:lvlText w:val=""/>
+      <w:lvlJc w:val="left"/>
+      <w:pPr>
+        <w:ind w:left="2160" w:hanging="360"/>
+      </w:pPr>
+      <w:rPr>
+        <w:rFonts w:ascii="Symbol" w:hAnsi="Symbol" w:hint="default"/>
+      </w:rPr>
+    </w:lvl>
+    <w:lvl w:ilvl="1" w:tplc="04090003" w:tentative="1">
+      <w:start w:val="1"/>
+      <w:numFmt w:val="bullet"/>
+      <w:lvlText w:val="o"/>
+      <w:lvlJc w:val="left"/>
+      <w:pPr>
+        <w:ind w:left="2880" w:hanging="360"/>
+      </w:pPr>
+      <w:rPr>
+        <w:rFonts w:ascii="Courier New" w:hAnsi="Courier New" w:cs="Courier New" w:hint="default"/>
+      </w:rPr>
+    </w:lvl>
+    <w:lvl w:ilvl="2" w:tplc="04090005" w:tentative="1">
+      <w:start w:val="1"/>
+      <w:numFmt w:val="bullet"/>
+      <w:lvlText w:val=""/>
+      <w:lvlJc w:val="left"/>
+      <w:pPr>
+        <w:ind w:left="3600" w:hanging="360"/>
+      </w:pPr>
+      <w:rPr>
+        <w:rFonts w:ascii="Wingdings" w:hAnsi="Wingdings" w:hint="default"/>
+      </w:rPr>
+    </w:lvl>
+    <w:lvl w:ilvl="3" w:tplc="04090001" w:tentative="1">
+      <w:start w:val="1"/>
+      <w:numFmt w:val="bullet"/>
+      <w:lvlText w:val=""/>
+      <w:lvlJc w:val="left"/>
+      <w:pPr>
+        <w:ind w:left="4320" w:hanging="360"/>
+      </w:pPr>
+      <w:rPr>
+        <w:rFonts w:ascii="Symbol" w:hAnsi="Symbol" w:hint="default"/>
+      </w:rPr>
+    </w:lvl>
+    <w:lvl w:ilvl="4" w:tplc="04090003" w:tentative="1">
+      <w:start w:val="1"/>
+      <w:numFmt w:val="bullet"/>
+      <w:lvlText w:val="o"/>
+      <w:lvlJc w:val="left"/>
+      <w:pPr>
+        <w:ind w:left="5040" w:hanging="360"/>
+      </w:pPr>
+      <w:rPr>
+        <w:rFonts w:ascii="Courier New" w:hAnsi="Courier New" w:cs="Courier New" w:hint="default"/>
+      </w:rPr>
+    </w:lvl>
+    <w:lvl w:ilvl="5" w:tplc="04090005" w:tentative="1">
+      <w:start w:val="1"/>
+      <w:numFmt w:val="bullet"/>
+      <w:lvlText w:val=""/>
+      <w:lvlJc w:val="left"/>
+      <w:pPr>
+        <w:ind w:left="5760" w:hanging="360"/>
+      </w:pPr>
+      <w:rPr>
+        <w:rFonts w:ascii="Wingdings" w:hAnsi="Wingdings" w:hint="default"/>
+      </w:rPr>
+    </w:lvl>
+    <w:lvl w:ilvl="6" w:tplc="04090001" w:tentative="1">
+      <w:start w:val="1"/>
+      <w:numFmt w:val="bullet"/>
+      <w:lvlText w:val=""/>
+      <w:lvlJc w:val="left"/>
+      <w:pPr>
+        <w:ind w:left="6480" w:hanging="360"/>
+      </w:pPr>
+      <w:rPr>
+        <w:rFonts w:ascii="Symbol" w:hAnsi="Symbol" w:hint="default"/>
+      </w:rPr>
+    </w:lvl>
+    <w:lvl w:ilvl="7" w:tplc="04090003" w:tentative="1">
+      <w:start w:val="1"/>
+      <w:numFmt w:val="bullet"/>
+      <w:lvlText w:val="o"/>
+      <w:lvlJc w:val="left"/>
+      <w:pPr>
+        <w:ind w:left="7200" w:hanging="360"/>
+      </w:pPr>
+      <w:rPr>
+        <w:rFonts w:ascii="Courier New" w:hAnsi="Courier New" w:cs="Courier New" w:hint="default"/>
+      </w:rPr>
+    </w:lvl>
+    <w:lvl w:ilvl="8" w:tplc="04090005" w:tentative="1">
+      <w:start w:val="1"/>
+      <w:numFmt w:val="bullet"/>
+      <w:lvlText w:val=""/>
+      <w:lvlJc w:val="left"/>
+      <w:pPr>
+        <w:ind w:left="7920" w:hanging="360"/>
+      </w:pPr>
+      <w:rPr>
+        <w:rFonts w:ascii="Wingdings" w:hAnsi="Wingdings" w:hint="default"/>
+      </w:rPr>
+    </w:lvl>
+  </w:abstractNum>
+  <w:abstractNum w:abstractNumId="11" w15:restartNumberingAfterBreak="0">
     <w:nsid w:val="2FFB5E03"/>
     <w:multiLevelType w:val="multilevel"/>
     <w:tmpl w:val="B8AADD64"/>
@@ -4010,7 +5130,7 @@
       </w:pPr>
     </w:lvl>
   </w:abstractNum>
-  <w:abstractNum w:abstractNumId="9" w15:restartNumberingAfterBreak="0">
+  <w:abstractNum w:abstractNumId="12" w15:restartNumberingAfterBreak="0">
     <w:nsid w:val="324133EF"/>
     <w:multiLevelType w:val="multilevel"/>
     <w:tmpl w:val="A02AEC82"/>
@@ -4154,7 +5274,7 @@
       </w:rPr>
     </w:lvl>
   </w:abstractNum>
-  <w:abstractNum w:abstractNumId="10" w15:restartNumberingAfterBreak="0">
+  <w:abstractNum w:abstractNumId="13" w15:restartNumberingAfterBreak="0">
     <w:nsid w:val="379208C7"/>
     <w:multiLevelType w:val="hybridMultilevel"/>
     <w:tmpl w:val="E558E2BE"/>
@@ -4240,7 +5360,93 @@
       </w:pPr>
     </w:lvl>
   </w:abstractNum>
-  <w:abstractNum w:abstractNumId="11" w15:restartNumberingAfterBreak="0">
+  <w:abstractNum w:abstractNumId="14" w15:restartNumberingAfterBreak="0">
+    <w:nsid w:val="3BE915C1"/>
+    <w:multiLevelType w:val="hybridMultilevel"/>
+    <w:tmpl w:val="871EE8CE"/>
+    <w:lvl w:ilvl="0" w:tplc="04090013">
+      <w:start w:val="1"/>
+      <w:numFmt w:val="upperRoman"/>
+      <w:lvlText w:val="%1."/>
+      <w:lvlJc w:val="right"/>
+      <w:pPr>
+        <w:ind w:left="2880" w:hanging="360"/>
+      </w:pPr>
+    </w:lvl>
+    <w:lvl w:ilvl="1" w:tplc="04090019" w:tentative="1">
+      <w:start w:val="1"/>
+      <w:numFmt w:val="lowerLetter"/>
+      <w:lvlText w:val="%2."/>
+      <w:lvlJc w:val="left"/>
+      <w:pPr>
+        <w:ind w:left="3600" w:hanging="360"/>
+      </w:pPr>
+    </w:lvl>
+    <w:lvl w:ilvl="2" w:tplc="0409001B" w:tentative="1">
+      <w:start w:val="1"/>
+      <w:numFmt w:val="lowerRoman"/>
+      <w:lvlText w:val="%3."/>
+      <w:lvlJc w:val="right"/>
+      <w:pPr>
+        <w:ind w:left="4320" w:hanging="180"/>
+      </w:pPr>
+    </w:lvl>
+    <w:lvl w:ilvl="3" w:tplc="0409000F" w:tentative="1">
+      <w:start w:val="1"/>
+      <w:numFmt w:val="decimal"/>
+      <w:lvlText w:val="%4."/>
+      <w:lvlJc w:val="left"/>
+      <w:pPr>
+        <w:ind w:left="5040" w:hanging="360"/>
+      </w:pPr>
+    </w:lvl>
+    <w:lvl w:ilvl="4" w:tplc="04090019" w:tentative="1">
+      <w:start w:val="1"/>
+      <w:numFmt w:val="lowerLetter"/>
+      <w:lvlText w:val="%5."/>
+      <w:lvlJc w:val="left"/>
+      <w:pPr>
+        <w:ind w:left="5760" w:hanging="360"/>
+      </w:pPr>
+    </w:lvl>
+    <w:lvl w:ilvl="5" w:tplc="0409001B" w:tentative="1">
+      <w:start w:val="1"/>
+      <w:numFmt w:val="lowerRoman"/>
+      <w:lvlText w:val="%6."/>
+      <w:lvlJc w:val="right"/>
+      <w:pPr>
+        <w:ind w:left="6480" w:hanging="180"/>
+      </w:pPr>
+    </w:lvl>
+    <w:lvl w:ilvl="6" w:tplc="0409000F" w:tentative="1">
+      <w:start w:val="1"/>
+      <w:numFmt w:val="decimal"/>
+      <w:lvlText w:val="%7."/>
+      <w:lvlJc w:val="left"/>
+      <w:pPr>
+        <w:ind w:left="7200" w:hanging="360"/>
+      </w:pPr>
+    </w:lvl>
+    <w:lvl w:ilvl="7" w:tplc="04090019" w:tentative="1">
+      <w:start w:val="1"/>
+      <w:numFmt w:val="lowerLetter"/>
+      <w:lvlText w:val="%8."/>
+      <w:lvlJc w:val="left"/>
+      <w:pPr>
+        <w:ind w:left="7920" w:hanging="360"/>
+      </w:pPr>
+    </w:lvl>
+    <w:lvl w:ilvl="8" w:tplc="0409001B" w:tentative="1">
+      <w:start w:val="1"/>
+      <w:numFmt w:val="lowerRoman"/>
+      <w:lvlText w:val="%9."/>
+      <w:lvlJc w:val="right"/>
+      <w:pPr>
+        <w:ind w:left="8640" w:hanging="180"/>
+      </w:pPr>
+    </w:lvl>
+  </w:abstractNum>
+  <w:abstractNum w:abstractNumId="15" w15:restartNumberingAfterBreak="0">
     <w:nsid w:val="45BE6028"/>
     <w:multiLevelType w:val="hybridMultilevel"/>
     <w:tmpl w:val="78DAC9F2"/>
@@ -4326,7 +5532,7 @@
       </w:pPr>
     </w:lvl>
   </w:abstractNum>
-  <w:abstractNum w:abstractNumId="12" w15:restartNumberingAfterBreak="0">
+  <w:abstractNum w:abstractNumId="16" w15:restartNumberingAfterBreak="0">
     <w:nsid w:val="46C774F2"/>
     <w:multiLevelType w:val="hybridMultilevel"/>
     <w:tmpl w:val="86F6FDD4"/>
@@ -4412,7 +5618,7 @@
       </w:pPr>
     </w:lvl>
   </w:abstractNum>
-  <w:abstractNum w:abstractNumId="13" w15:restartNumberingAfterBreak="0">
+  <w:abstractNum w:abstractNumId="17" w15:restartNumberingAfterBreak="0">
     <w:nsid w:val="51A9018C"/>
     <w:multiLevelType w:val="multilevel"/>
     <w:tmpl w:val="028AA68E"/>
@@ -4561,7 +5767,7 @@
       </w:rPr>
     </w:lvl>
   </w:abstractNum>
-  <w:abstractNum w:abstractNumId="14" w15:restartNumberingAfterBreak="0">
+  <w:abstractNum w:abstractNumId="18" w15:restartNumberingAfterBreak="0">
     <w:nsid w:val="58B726A2"/>
     <w:multiLevelType w:val="hybridMultilevel"/>
     <w:tmpl w:val="A22E6A4E"/>
@@ -4647,7 +5853,93 @@
       </w:pPr>
     </w:lvl>
   </w:abstractNum>
-  <w:abstractNum w:abstractNumId="15" w15:restartNumberingAfterBreak="0">
+  <w:abstractNum w:abstractNumId="19" w15:restartNumberingAfterBreak="0">
+    <w:nsid w:val="5DE01C66"/>
+    <w:multiLevelType w:val="hybridMultilevel"/>
+    <w:tmpl w:val="769834A4"/>
+    <w:lvl w:ilvl="0" w:tplc="04090013">
+      <w:start w:val="1"/>
+      <w:numFmt w:val="upperRoman"/>
+      <w:lvlText w:val="%1."/>
+      <w:lvlJc w:val="right"/>
+      <w:pPr>
+        <w:ind w:left="2880" w:hanging="360"/>
+      </w:pPr>
+    </w:lvl>
+    <w:lvl w:ilvl="1" w:tplc="04090019" w:tentative="1">
+      <w:start w:val="1"/>
+      <w:numFmt w:val="lowerLetter"/>
+      <w:lvlText w:val="%2."/>
+      <w:lvlJc w:val="left"/>
+      <w:pPr>
+        <w:ind w:left="3600" w:hanging="360"/>
+      </w:pPr>
+    </w:lvl>
+    <w:lvl w:ilvl="2" w:tplc="0409001B" w:tentative="1">
+      <w:start w:val="1"/>
+      <w:numFmt w:val="lowerRoman"/>
+      <w:lvlText w:val="%3."/>
+      <w:lvlJc w:val="right"/>
+      <w:pPr>
+        <w:ind w:left="4320" w:hanging="180"/>
+      </w:pPr>
+    </w:lvl>
+    <w:lvl w:ilvl="3" w:tplc="0409000F" w:tentative="1">
+      <w:start w:val="1"/>
+      <w:numFmt w:val="decimal"/>
+      <w:lvlText w:val="%4."/>
+      <w:lvlJc w:val="left"/>
+      <w:pPr>
+        <w:ind w:left="5040" w:hanging="360"/>
+      </w:pPr>
+    </w:lvl>
+    <w:lvl w:ilvl="4" w:tplc="04090019" w:tentative="1">
+      <w:start w:val="1"/>
+      <w:numFmt w:val="lowerLetter"/>
+      <w:lvlText w:val="%5."/>
+      <w:lvlJc w:val="left"/>
+      <w:pPr>
+        <w:ind w:left="5760" w:hanging="360"/>
+      </w:pPr>
+    </w:lvl>
+    <w:lvl w:ilvl="5" w:tplc="0409001B" w:tentative="1">
+      <w:start w:val="1"/>
+      <w:numFmt w:val="lowerRoman"/>
+      <w:lvlText w:val="%6."/>
+      <w:lvlJc w:val="right"/>
+      <w:pPr>
+        <w:ind w:left="6480" w:hanging="180"/>
+      </w:pPr>
+    </w:lvl>
+    <w:lvl w:ilvl="6" w:tplc="0409000F" w:tentative="1">
+      <w:start w:val="1"/>
+      <w:numFmt w:val="decimal"/>
+      <w:lvlText w:val="%7."/>
+      <w:lvlJc w:val="left"/>
+      <w:pPr>
+        <w:ind w:left="7200" w:hanging="360"/>
+      </w:pPr>
+    </w:lvl>
+    <w:lvl w:ilvl="7" w:tplc="04090019" w:tentative="1">
+      <w:start w:val="1"/>
+      <w:numFmt w:val="lowerLetter"/>
+      <w:lvlText w:val="%8."/>
+      <w:lvlJc w:val="left"/>
+      <w:pPr>
+        <w:ind w:left="7920" w:hanging="360"/>
+      </w:pPr>
+    </w:lvl>
+    <w:lvl w:ilvl="8" w:tplc="0409001B" w:tentative="1">
+      <w:start w:val="1"/>
+      <w:numFmt w:val="lowerRoman"/>
+      <w:lvlText w:val="%9."/>
+      <w:lvlJc w:val="right"/>
+      <w:pPr>
+        <w:ind w:left="8640" w:hanging="180"/>
+      </w:pPr>
+    </w:lvl>
+  </w:abstractNum>
+  <w:abstractNum w:abstractNumId="20" w15:restartNumberingAfterBreak="0">
     <w:nsid w:val="65716545"/>
     <w:multiLevelType w:val="hybridMultilevel"/>
     <w:tmpl w:val="AA285630"/>
@@ -4733,7 +6025,7 @@
       </w:pPr>
     </w:lvl>
   </w:abstractNum>
-  <w:abstractNum w:abstractNumId="16" w15:restartNumberingAfterBreak="0">
+  <w:abstractNum w:abstractNumId="21" w15:restartNumberingAfterBreak="0">
     <w:nsid w:val="66DD0611"/>
     <w:multiLevelType w:val="multilevel"/>
     <w:tmpl w:val="C31EE612"/>
@@ -4882,7 +6174,7 @@
       </w:rPr>
     </w:lvl>
   </w:abstractNum>
-  <w:abstractNum w:abstractNumId="17" w15:restartNumberingAfterBreak="0">
+  <w:abstractNum w:abstractNumId="22" w15:restartNumberingAfterBreak="0">
     <w:nsid w:val="6DE35C47"/>
     <w:multiLevelType w:val="multilevel"/>
     <w:tmpl w:val="D36C8C9E"/>
@@ -5031,7 +6323,7 @@
       </w:rPr>
     </w:lvl>
   </w:abstractNum>
-  <w:abstractNum w:abstractNumId="18" w15:restartNumberingAfterBreak="0">
+  <w:abstractNum w:abstractNumId="23" w15:restartNumberingAfterBreak="0">
     <w:nsid w:val="76B254CC"/>
     <w:multiLevelType w:val="multilevel"/>
     <w:tmpl w:val="A7727410"/>
@@ -5180,7 +6472,7 @@
       </w:rPr>
     </w:lvl>
   </w:abstractNum>
-  <w:abstractNum w:abstractNumId="19" w15:restartNumberingAfterBreak="0">
+  <w:abstractNum w:abstractNumId="24" w15:restartNumberingAfterBreak="0">
     <w:nsid w:val="796F69BB"/>
     <w:multiLevelType w:val="multilevel"/>
     <w:tmpl w:val="17AC88BE"/>
@@ -5329,7 +6621,7 @@
       </w:rPr>
     </w:lvl>
   </w:abstractNum>
-  <w:abstractNum w:abstractNumId="20" w15:restartNumberingAfterBreak="0">
+  <w:abstractNum w:abstractNumId="25" w15:restartNumberingAfterBreak="0">
     <w:nsid w:val="79B01CD7"/>
     <w:multiLevelType w:val="hybridMultilevel"/>
     <w:tmpl w:val="789686C2"/>
@@ -5442,7 +6734,7 @@
       </w:rPr>
     </w:lvl>
   </w:abstractNum>
-  <w:abstractNum w:abstractNumId="21" w15:restartNumberingAfterBreak="0">
+  <w:abstractNum w:abstractNumId="26" w15:restartNumberingAfterBreak="0">
     <w:nsid w:val="7A1D0B41"/>
     <w:multiLevelType w:val="multilevel"/>
     <w:tmpl w:val="D2E66F6C"/>
@@ -5592,70 +6884,85 @@
     </w:lvl>
   </w:abstractNum>
   <w:num w:numId="1">
+    <w:abstractNumId w:val="1"/>
+  </w:num>
+  <w:num w:numId="2">
+    <w:abstractNumId w:val="11"/>
+  </w:num>
+  <w:num w:numId="3">
+    <w:abstractNumId w:val="23"/>
+  </w:num>
+  <w:num w:numId="4">
+    <w:abstractNumId w:val="26"/>
+  </w:num>
+  <w:num w:numId="5">
+    <w:abstractNumId w:val="22"/>
+  </w:num>
+  <w:num w:numId="6">
+    <w:abstractNumId w:val="5"/>
+  </w:num>
+  <w:num w:numId="7">
+    <w:abstractNumId w:val="17"/>
+  </w:num>
+  <w:num w:numId="8">
+    <w:abstractNumId w:val="2"/>
+  </w:num>
+  <w:num w:numId="9">
+    <w:abstractNumId w:val="21"/>
+  </w:num>
+  <w:num w:numId="10">
+    <w:abstractNumId w:val="24"/>
+  </w:num>
+  <w:num w:numId="11">
+    <w:abstractNumId w:val="12"/>
+  </w:num>
+  <w:num w:numId="12">
+    <w:abstractNumId w:val="7"/>
+  </w:num>
+  <w:num w:numId="13">
+    <w:abstractNumId w:val="25"/>
+  </w:num>
+  <w:num w:numId="14">
+    <w:abstractNumId w:val="4"/>
+  </w:num>
+  <w:num w:numId="15">
+    <w:abstractNumId w:val="20"/>
+  </w:num>
+  <w:num w:numId="16">
+    <w:abstractNumId w:val="13"/>
+  </w:num>
+  <w:num w:numId="17">
+    <w:abstractNumId w:val="8"/>
+  </w:num>
+  <w:num w:numId="18">
+    <w:abstractNumId w:val="9"/>
+  </w:num>
+  <w:num w:numId="19">
+    <w:abstractNumId w:val="6"/>
+  </w:num>
+  <w:num w:numId="20">
+    <w:abstractNumId w:val="16"/>
+  </w:num>
+  <w:num w:numId="21">
+    <w:abstractNumId w:val="15"/>
+  </w:num>
+  <w:num w:numId="22">
+    <w:abstractNumId w:val="18"/>
+  </w:num>
+  <w:num w:numId="23">
+    <w:abstractNumId w:val="3"/>
+  </w:num>
+  <w:num w:numId="24">
     <w:abstractNumId w:val="0"/>
   </w:num>
-  <w:num w:numId="2">
-    <w:abstractNumId w:val="8"/>
+  <w:num w:numId="25">
+    <w:abstractNumId w:val="14"/>
   </w:num>
-  <w:num w:numId="3">
-    <w:abstractNumId w:val="18"/>
-  </w:num>
-  <w:num w:numId="4">
-    <w:abstractNumId w:val="21"/>
-  </w:num>
-  <w:num w:numId="5">
-    <w:abstractNumId w:val="17"/>
-  </w:num>
-  <w:num w:numId="6">
-    <w:abstractNumId w:val="3"/>
-  </w:num>
-  <w:num w:numId="7">
-    <w:abstractNumId w:val="13"/>
-  </w:num>
-  <w:num w:numId="8">
-    <w:abstractNumId w:val="1"/>
-  </w:num>
-  <w:num w:numId="9">
-    <w:abstractNumId w:val="16"/>
-  </w:num>
-  <w:num w:numId="10">
-    <w:abstractNumId w:val="19"/>
-  </w:num>
-  <w:num w:numId="11">
-    <w:abstractNumId w:val="9"/>
-  </w:num>
-  <w:num w:numId="12">
-    <w:abstractNumId w:val="5"/>
-  </w:num>
-  <w:num w:numId="13">
-    <w:abstractNumId w:val="20"/>
-  </w:num>
-  <w:num w:numId="14">
-    <w:abstractNumId w:val="2"/>
-  </w:num>
-  <w:num w:numId="15">
-    <w:abstractNumId w:val="15"/>
-  </w:num>
-  <w:num w:numId="16">
+  <w:num w:numId="26">
     <w:abstractNumId w:val="10"/>
   </w:num>
-  <w:num w:numId="17">
-    <w:abstractNumId w:val="6"/>
-  </w:num>
-  <w:num w:numId="18">
-    <w:abstractNumId w:val="7"/>
-  </w:num>
-  <w:num w:numId="19">
-    <w:abstractNumId w:val="4"/>
-  </w:num>
-  <w:num w:numId="20">
-    <w:abstractNumId w:val="12"/>
-  </w:num>
-  <w:num w:numId="21">
-    <w:abstractNumId w:val="11"/>
-  </w:num>
-  <w:num w:numId="22">
-    <w:abstractNumId w:val="14"/>
+  <w:num w:numId="27">
+    <w:abstractNumId w:val="19"/>
   </w:num>
 </w:numbering>
 </file>

</xml_diff>

<commit_message>
base developement for chatbot
</commit_message>
<xml_diff>
--- a/Multi-Agentic Health Assistant.docx
+++ b/Multi-Agentic Health Assistant.docx
@@ -47,33 +47,28 @@
     </w:p>
     <w:p>
       <w:pPr>
-        <w:spacing w:before="100" w:beforeAutospacing="1" w:after="100" w:afterAutospacing="1" w:line="240" w:lineRule="auto"/>
         <w:jc w:val="center"/>
         <w:rPr>
-          <w:rFonts w:ascii="Times New Roman" w:eastAsia="Times New Roman" w:hAnsi="Times New Roman" w:cs="Times New Roman"/>
-          <w:b/>
-          <w:bCs/>
+          <w:rFonts w:ascii="Times New Roman" w:hAnsi="Times New Roman" w:cs="Times New Roman"/>
           <w:sz w:val="56"/>
           <w:szCs w:val="56"/>
         </w:rPr>
       </w:pPr>
       <w:r>
         <w:rPr>
-          <w:rFonts w:ascii="Times New Roman" w:eastAsia="Times New Roman" w:hAnsi="Times New Roman" w:cs="Times New Roman"/>
-          <w:b/>
-          <w:bCs/>
+          <w:rFonts w:ascii="Times New Roman" w:hAnsi="Times New Roman" w:cs="Times New Roman"/>
           <w:sz w:val="56"/>
           <w:szCs w:val="56"/>
         </w:rPr>
-        <w:t>Design Document</w:t>
+        <w:t>Requirements &amp; Blueprint</w:t>
       </w:r>
     </w:p>
     <w:p>
       <w:pPr>
-        <w:spacing w:before="100" w:beforeAutospacing="1" w:after="100" w:afterAutospacing="1" w:line="240" w:lineRule="auto"/>
         <w:jc w:val="center"/>
         <w:rPr>
-          <w:rFonts w:ascii="Times New Roman" w:eastAsia="Times New Roman" w:hAnsi="Times New Roman" w:cs="Times New Roman"/>
+          <w:rFonts w:ascii="Times New Roman" w:hAnsi="Times New Roman" w:cs="Times New Roman"/>
+          <w:b/>
           <w:sz w:val="56"/>
           <w:szCs w:val="56"/>
         </w:rPr>
@@ -81,1672 +76,217 @@
     </w:p>
     <w:p>
       <w:pPr>
-        <w:spacing w:before="100" w:beforeAutospacing="1" w:after="100" w:afterAutospacing="1" w:line="240" w:lineRule="auto"/>
-        <w:rPr>
-          <w:rFonts w:ascii="Times New Roman" w:eastAsia="Times New Roman" w:hAnsi="Times New Roman" w:cs="Times New Roman"/>
-          <w:sz w:val="24"/>
-          <w:szCs w:val="24"/>
-        </w:rPr>
-      </w:pPr>
-      <w:r>
-        <w:rPr>
-          <w:rFonts w:ascii="Times New Roman" w:eastAsia="Times New Roman" w:hAnsi="Times New Roman" w:cs="Times New Roman"/>
+        <w:rPr>
+          <w:rFonts w:ascii="Times New Roman" w:hAnsi="Times New Roman" w:cs="Times New Roman"/>
           <w:b/>
-          <w:bCs/>
-          <w:sz w:val="24"/>
-          <w:szCs w:val="24"/>
-        </w:rPr>
-        <w:t>Introduction</w:t>
-      </w:r>
-      <w:r>
-        <w:rPr>
-          <w:rFonts w:ascii="Times New Roman" w:eastAsia="Times New Roman" w:hAnsi="Times New Roman" w:cs="Times New Roman"/>
-          <w:sz w:val="24"/>
-          <w:szCs w:val="24"/>
-        </w:rPr>
-        <w:t xml:space="preserve"> This document outlines the step-by-step design and architecture of a multi-agentic model designed to support an individual's physical and mental well-being through personalized diet, exercise, and mental health management.</w:t>
+          <w:sz w:val="36"/>
+          <w:szCs w:val="28"/>
+        </w:rPr>
+      </w:pPr>
+      <w:r>
+        <w:rPr>
+          <w:rFonts w:ascii="Times New Roman" w:hAnsi="Times New Roman" w:cs="Times New Roman"/>
+          <w:b/>
+          <w:sz w:val="36"/>
+          <w:szCs w:val="28"/>
+        </w:rPr>
+        <w:t>Ment</w:t>
+      </w:r>
+      <w:r>
+        <w:rPr>
+          <w:rFonts w:ascii="Times New Roman" w:hAnsi="Times New Roman" w:cs="Times New Roman"/>
+          <w:b/>
+          <w:sz w:val="36"/>
+          <w:szCs w:val="28"/>
+        </w:rPr>
+        <w:t>al Health Agent LLM:</w:t>
       </w:r>
     </w:p>
     <w:p>
       <w:pPr>
-        <w:spacing w:before="100" w:beforeAutospacing="1" w:after="100" w:afterAutospacing="1" w:line="240" w:lineRule="auto"/>
-        <w:rPr>
-          <w:rFonts w:ascii="Times New Roman" w:eastAsia="Times New Roman" w:hAnsi="Times New Roman" w:cs="Times New Roman"/>
-          <w:sz w:val="24"/>
+        <w:pStyle w:val="ListParagraph"/>
+        <w:numPr>
+          <w:ilvl w:val="0"/>
+          <w:numId w:val="28"/>
+        </w:numPr>
+        <w:rPr>
+          <w:rFonts w:ascii="Times New Roman" w:eastAsia="Times New Roman" w:hAnsi="Times New Roman" w:cs="Times New Roman"/>
+          <w:sz w:val="28"/>
           <w:szCs w:val="24"/>
         </w:rPr>
       </w:pPr>
       <w:r>
         <w:rPr>
           <w:rFonts w:ascii="Times New Roman" w:eastAsia="Times New Roman" w:hAnsi="Times New Roman" w:cs="Times New Roman"/>
-          <w:sz w:val="24"/>
+          <w:sz w:val="28"/>
           <w:szCs w:val="24"/>
         </w:rPr>
-        <w:t>The system uses multiple LLMs and vision models and provide</w:t>
-      </w:r>
-      <w:r>
-        <w:rPr>
-          <w:rFonts w:ascii="Times New Roman" w:eastAsia="Times New Roman" w:hAnsi="Times New Roman" w:cs="Times New Roman"/>
-          <w:sz w:val="24"/>
+        <w:t>DeepSeek V3</w:t>
+      </w:r>
+      <w:r>
+        <w:rPr>
+          <w:rFonts w:ascii="Times New Roman" w:eastAsia="Times New Roman" w:hAnsi="Times New Roman" w:cs="Times New Roman"/>
+          <w:sz w:val="28"/>
           <w:szCs w:val="24"/>
         </w:rPr>
-        <w:t xml:space="preserve">s a unified interface through a </w:t>
-      </w:r>
-      <w:r>
-        <w:rPr>
-          <w:rFonts w:ascii="Times New Roman" w:eastAsia="Times New Roman" w:hAnsi="Times New Roman" w:cs="Times New Roman"/>
-          <w:sz w:val="24"/>
+        <w:t>,</w:t>
+      </w:r>
+      <w:r>
+        <w:rPr>
+          <w:rFonts w:ascii="Times New Roman" w:eastAsia="Times New Roman" w:hAnsi="Times New Roman" w:cs="Times New Roman"/>
+          <w:sz w:val="28"/>
           <w:szCs w:val="24"/>
         </w:rPr>
-        <w:t>Web-based frontend.</w:t>
+        <w:t xml:space="preserve"> 671B </w:t>
+      </w:r>
+      <w:r>
+        <w:rPr>
+          <w:rFonts w:ascii="Times New Roman" w:eastAsia="Times New Roman" w:hAnsi="Times New Roman" w:cs="Times New Roman"/>
+          <w:sz w:val="28"/>
+          <w:szCs w:val="24"/>
+        </w:rPr>
+        <w:t>parameters</w:t>
       </w:r>
     </w:p>
     <w:p>
       <w:pPr>
-        <w:spacing w:before="100" w:beforeAutospacing="1" w:after="100" w:afterAutospacing="1" w:line="240" w:lineRule="auto"/>
-        <w:rPr>
-          <w:rFonts w:ascii="Times New Roman" w:eastAsia="Times New Roman" w:hAnsi="Times New Roman" w:cs="Times New Roman"/>
-          <w:sz w:val="24"/>
-          <w:szCs w:val="24"/>
-        </w:rPr>
-      </w:pPr>
-      <w:r>
-        <w:rPr>
-          <w:rFonts w:ascii="Times New Roman" w:eastAsia="Times New Roman" w:hAnsi="Times New Roman" w:cs="Times New Roman"/>
-          <w:b/>
-          <w:bCs/>
-          <w:sz w:val="24"/>
-          <w:szCs w:val="24"/>
-        </w:rPr>
-        <w:t>Step 1: User Profile Initialization</w:t>
-      </w:r>
-      <w:r>
-        <w:rPr>
-          <w:rFonts w:ascii="Times New Roman" w:eastAsia="Times New Roman" w:hAnsi="Times New Roman" w:cs="Times New Roman"/>
-          <w:sz w:val="24"/>
-          <w:szCs w:val="24"/>
-        </w:rPr>
-        <w:t xml:space="preserve"> User inputs collected at launch:</w:t>
-      </w:r>
-    </w:p>
-    <w:p>
-      <w:pPr>
+        <w:pStyle w:val="ListParagraph"/>
         <w:numPr>
           <w:ilvl w:val="0"/>
-          <w:numId w:val="1"/>
+          <w:numId w:val="28"/>
         </w:numPr>
-        <w:spacing w:before="100" w:beforeAutospacing="1" w:after="100" w:afterAutospacing="1" w:line="240" w:lineRule="auto"/>
-        <w:rPr>
-          <w:rFonts w:ascii="Times New Roman" w:eastAsia="Times New Roman" w:hAnsi="Times New Roman" w:cs="Times New Roman"/>
-          <w:sz w:val="24"/>
+        <w:rPr>
+          <w:rFonts w:ascii="Times New Roman" w:eastAsia="Times New Roman" w:hAnsi="Times New Roman" w:cs="Times New Roman"/>
+          <w:sz w:val="28"/>
           <w:szCs w:val="24"/>
         </w:rPr>
       </w:pPr>
       <w:r>
         <w:rPr>
           <w:rFonts w:ascii="Times New Roman" w:eastAsia="Times New Roman" w:hAnsi="Times New Roman" w:cs="Times New Roman"/>
-          <w:sz w:val="24"/>
+          <w:sz w:val="28"/>
           <w:szCs w:val="24"/>
         </w:rPr>
-        <w:t>Name</w:t>
-      </w:r>
-    </w:p>
-    <w:p>
-      <w:pPr>
-        <w:numPr>
-          <w:ilvl w:val="0"/>
-          <w:numId w:val="1"/>
-        </w:numPr>
-        <w:spacing w:before="100" w:beforeAutospacing="1" w:after="100" w:afterAutospacing="1" w:line="240" w:lineRule="auto"/>
-        <w:rPr>
-          <w:rFonts w:ascii="Times New Roman" w:eastAsia="Times New Roman" w:hAnsi="Times New Roman" w:cs="Times New Roman"/>
-          <w:sz w:val="24"/>
+        <w:t xml:space="preserve">Daily check-ins and emotional </w:t>
+      </w:r>
+      <w:proofErr w:type="spellStart"/>
+      <w:r>
+        <w:rPr>
+          <w:rFonts w:ascii="Times New Roman" w:eastAsia="Times New Roman" w:hAnsi="Times New Roman" w:cs="Times New Roman"/>
+          <w:sz w:val="28"/>
           <w:szCs w:val="24"/>
         </w:rPr>
-      </w:pPr>
-      <w:r>
-        <w:rPr>
-          <w:rFonts w:ascii="Times New Roman" w:eastAsia="Times New Roman" w:hAnsi="Times New Roman" w:cs="Times New Roman"/>
-          <w:sz w:val="24"/>
+        <w:t>support</w:t>
+      </w:r>
+      <w:r>
+        <w:rPr>
+          <w:rFonts w:ascii="Times New Roman" w:eastAsia="Times New Roman" w:hAnsi="Times New Roman" w:cs="Times New Roman"/>
+          <w:sz w:val="28"/>
           <w:szCs w:val="24"/>
         </w:rPr>
-        <w:t>Age</w:t>
-      </w:r>
-    </w:p>
-    <w:p>
-      <w:pPr>
-        <w:numPr>
-          <w:ilvl w:val="0"/>
-          <w:numId w:val="1"/>
-        </w:numPr>
-        <w:spacing w:before="100" w:beforeAutospacing="1" w:after="100" w:afterAutospacing="1" w:line="240" w:lineRule="auto"/>
-        <w:rPr>
-          <w:rFonts w:ascii="Times New Roman" w:eastAsia="Times New Roman" w:hAnsi="Times New Roman" w:cs="Times New Roman"/>
-          <w:sz w:val="24"/>
-          <w:szCs w:val="24"/>
-        </w:rPr>
-      </w:pPr>
-      <w:r>
-        <w:rPr>
-          <w:rFonts w:ascii="Times New Roman" w:eastAsia="Times New Roman" w:hAnsi="Times New Roman" w:cs="Times New Roman"/>
-          <w:sz w:val="24"/>
-          <w:szCs w:val="24"/>
-        </w:rPr>
-        <w:t>Gender</w:t>
-      </w:r>
-    </w:p>
-    <w:p>
-      <w:pPr>
-        <w:numPr>
-          <w:ilvl w:val="0"/>
-          <w:numId w:val="1"/>
-        </w:numPr>
-        <w:spacing w:before="100" w:beforeAutospacing="1" w:after="100" w:afterAutospacing="1" w:line="240" w:lineRule="auto"/>
-        <w:rPr>
-          <w:rFonts w:ascii="Times New Roman" w:eastAsia="Times New Roman" w:hAnsi="Times New Roman" w:cs="Times New Roman"/>
-          <w:sz w:val="24"/>
-          <w:szCs w:val="24"/>
-        </w:rPr>
-      </w:pPr>
-      <w:r>
-        <w:rPr>
-          <w:rFonts w:ascii="Times New Roman" w:eastAsia="Times New Roman" w:hAnsi="Times New Roman" w:cs="Times New Roman"/>
-          <w:sz w:val="24"/>
-          <w:szCs w:val="24"/>
-        </w:rPr>
-        <w:t xml:space="preserve">Height </w:t>
-      </w:r>
-    </w:p>
-    <w:p>
-      <w:pPr>
-        <w:numPr>
-          <w:ilvl w:val="0"/>
-          <w:numId w:val="1"/>
-        </w:numPr>
-        <w:spacing w:before="100" w:beforeAutospacing="1" w:after="100" w:afterAutospacing="1" w:line="240" w:lineRule="auto"/>
-        <w:rPr>
-          <w:rFonts w:ascii="Times New Roman" w:eastAsia="Times New Roman" w:hAnsi="Times New Roman" w:cs="Times New Roman"/>
-          <w:sz w:val="24"/>
-          <w:szCs w:val="24"/>
-        </w:rPr>
-      </w:pPr>
-      <w:r>
-        <w:rPr>
-          <w:rFonts w:ascii="Times New Roman" w:eastAsia="Times New Roman" w:hAnsi="Times New Roman" w:cs="Times New Roman"/>
-          <w:sz w:val="24"/>
-          <w:szCs w:val="24"/>
-        </w:rPr>
-        <w:t>Weight</w:t>
-      </w:r>
-    </w:p>
-    <w:p>
-      <w:pPr>
-        <w:numPr>
-          <w:ilvl w:val="0"/>
-          <w:numId w:val="1"/>
-        </w:numPr>
-        <w:spacing w:before="100" w:beforeAutospacing="1" w:after="100" w:afterAutospacing="1" w:line="240" w:lineRule="auto"/>
-        <w:rPr>
-          <w:rFonts w:ascii="Times New Roman" w:eastAsia="Times New Roman" w:hAnsi="Times New Roman" w:cs="Times New Roman"/>
-          <w:sz w:val="24"/>
-          <w:szCs w:val="24"/>
-        </w:rPr>
-      </w:pPr>
-      <w:r>
-        <w:rPr>
-          <w:rFonts w:ascii="Times New Roman" w:eastAsia="Times New Roman" w:hAnsi="Times New Roman" w:cs="Times New Roman"/>
-          <w:sz w:val="24"/>
-          <w:szCs w:val="24"/>
-        </w:rPr>
-        <w:t xml:space="preserve">Fitness goal </w:t>
-      </w:r>
-    </w:p>
-    <w:p>
-      <w:pPr>
-        <w:numPr>
-          <w:ilvl w:val="0"/>
-          <w:numId w:val="1"/>
-        </w:numPr>
-        <w:spacing w:before="100" w:beforeAutospacing="1" w:after="100" w:afterAutospacing="1" w:line="240" w:lineRule="auto"/>
-        <w:rPr>
-          <w:rFonts w:ascii="Times New Roman" w:eastAsia="Times New Roman" w:hAnsi="Times New Roman" w:cs="Times New Roman"/>
-          <w:sz w:val="24"/>
-          <w:szCs w:val="24"/>
-        </w:rPr>
-      </w:pPr>
-      <w:r>
-        <w:rPr>
-          <w:rFonts w:ascii="Times New Roman" w:eastAsia="Times New Roman" w:hAnsi="Times New Roman" w:cs="Times New Roman"/>
-          <w:sz w:val="24"/>
-          <w:szCs w:val="24"/>
-        </w:rPr>
-        <w:t>Daily/Today’s Activity L</w:t>
-      </w:r>
-      <w:r>
-        <w:rPr>
-          <w:rFonts w:ascii="Times New Roman" w:eastAsia="Times New Roman" w:hAnsi="Times New Roman" w:cs="Times New Roman"/>
-          <w:sz w:val="24"/>
-          <w:szCs w:val="24"/>
-        </w:rPr>
-        <w:t>evel (</w:t>
-      </w:r>
-      <w:r>
-        <w:rPr>
-          <w:rFonts w:ascii="Times New Roman" w:eastAsia="Times New Roman" w:hAnsi="Times New Roman" w:cs="Times New Roman"/>
-          <w:sz w:val="24"/>
-          <w:szCs w:val="24"/>
-        </w:rPr>
-        <w:t>not active</w:t>
-      </w:r>
-      <w:r>
-        <w:rPr>
-          <w:rFonts w:ascii="Times New Roman" w:eastAsia="Times New Roman" w:hAnsi="Times New Roman" w:cs="Times New Roman"/>
-          <w:sz w:val="24"/>
-          <w:szCs w:val="24"/>
-        </w:rPr>
-        <w:t>, lightly active, active, very active)</w:t>
-      </w:r>
-    </w:p>
-    <w:p>
-      <w:pPr>
-        <w:numPr>
-          <w:ilvl w:val="0"/>
-          <w:numId w:val="1"/>
-        </w:numPr>
-        <w:spacing w:before="100" w:beforeAutospacing="1" w:after="100" w:afterAutospacing="1" w:line="240" w:lineRule="auto"/>
-        <w:rPr>
-          <w:rFonts w:ascii="Times New Roman" w:eastAsia="Times New Roman" w:hAnsi="Times New Roman" w:cs="Times New Roman"/>
-          <w:sz w:val="24"/>
-          <w:szCs w:val="24"/>
-        </w:rPr>
-      </w:pPr>
-      <w:r>
-        <w:rPr>
-          <w:rFonts w:ascii="Times New Roman" w:eastAsia="Times New Roman" w:hAnsi="Times New Roman" w:cs="Times New Roman"/>
-          <w:sz w:val="24"/>
-          <w:szCs w:val="24"/>
-        </w:rPr>
-        <w:t xml:space="preserve">Dietary preferences </w:t>
-      </w:r>
-    </w:p>
-    <w:p>
-      <w:pPr>
-        <w:numPr>
-          <w:ilvl w:val="0"/>
-          <w:numId w:val="1"/>
-        </w:numPr>
-        <w:spacing w:before="100" w:beforeAutospacing="1" w:after="100" w:afterAutospacing="1" w:line="240" w:lineRule="auto"/>
-        <w:rPr>
-          <w:rFonts w:ascii="Times New Roman" w:eastAsia="Times New Roman" w:hAnsi="Times New Roman" w:cs="Times New Roman"/>
-          <w:sz w:val="24"/>
-          <w:szCs w:val="24"/>
-        </w:rPr>
-      </w:pPr>
-      <w:r>
-        <w:rPr>
-          <w:rFonts w:ascii="Times New Roman" w:eastAsia="Times New Roman" w:hAnsi="Times New Roman" w:cs="Times New Roman"/>
-          <w:sz w:val="24"/>
-          <w:szCs w:val="24"/>
-        </w:rPr>
-        <w:t>Mental health background (optional)</w:t>
-      </w:r>
-    </w:p>
-    <w:p>
-      <w:pPr>
-        <w:numPr>
-          <w:ilvl w:val="0"/>
-          <w:numId w:val="1"/>
-        </w:numPr>
-        <w:spacing w:before="100" w:beforeAutospacing="1" w:after="100" w:afterAutospacing="1" w:line="240" w:lineRule="auto"/>
-        <w:rPr>
-          <w:rFonts w:ascii="Times New Roman" w:eastAsia="Times New Roman" w:hAnsi="Times New Roman" w:cs="Times New Roman"/>
-          <w:sz w:val="24"/>
-          <w:szCs w:val="24"/>
-        </w:rPr>
-      </w:pPr>
-      <w:r>
-        <w:rPr>
-          <w:rFonts w:ascii="Times New Roman" w:eastAsia="Times New Roman" w:hAnsi="Times New Roman" w:cs="Times New Roman"/>
-          <w:sz w:val="24"/>
-          <w:szCs w:val="24"/>
-        </w:rPr>
-        <w:t>Daily schedule / Time availability</w:t>
-      </w:r>
-    </w:p>
-    <w:p>
-      <w:pPr>
-        <w:numPr>
-          <w:ilvl w:val="0"/>
-          <w:numId w:val="1"/>
-        </w:numPr>
-        <w:spacing w:before="100" w:beforeAutospacing="1" w:after="100" w:afterAutospacing="1" w:line="240" w:lineRule="auto"/>
-        <w:rPr>
-          <w:rFonts w:ascii="Times New Roman" w:eastAsia="Times New Roman" w:hAnsi="Times New Roman" w:cs="Times New Roman"/>
-          <w:sz w:val="24"/>
-          <w:szCs w:val="24"/>
-        </w:rPr>
-      </w:pPr>
-      <w:r>
-        <w:rPr>
-          <w:rFonts w:ascii="Times New Roman" w:eastAsia="Times New Roman" w:hAnsi="Times New Roman" w:cs="Times New Roman"/>
-          <w:sz w:val="24"/>
-          <w:szCs w:val="24"/>
-        </w:rPr>
-        <w:t>Medical conditions (if any)</w:t>
-      </w:r>
-    </w:p>
-    <w:p>
-      <w:pPr>
-        <w:spacing w:before="100" w:beforeAutospacing="1" w:after="100" w:afterAutospacing="1" w:line="240" w:lineRule="auto"/>
-        <w:rPr>
-          <w:rFonts w:ascii="Times New Roman" w:eastAsia="Times New Roman" w:hAnsi="Times New Roman" w:cs="Times New Roman"/>
-          <w:sz w:val="24"/>
-          <w:szCs w:val="24"/>
-        </w:rPr>
-      </w:pPr>
-      <w:r>
-        <w:rPr>
-          <w:rFonts w:ascii="Times New Roman" w:eastAsia="Times New Roman" w:hAnsi="Times New Roman" w:cs="Times New Roman"/>
-          <w:b/>
-          <w:bCs/>
-          <w:sz w:val="24"/>
-          <w:szCs w:val="24"/>
-        </w:rPr>
-        <w:t>Step 2: System Architecture Overview</w:t>
-      </w:r>
-      <w:r>
-        <w:rPr>
-          <w:rFonts w:ascii="Times New Roman" w:eastAsia="Times New Roman" w:hAnsi="Times New Roman" w:cs="Times New Roman"/>
-          <w:sz w:val="24"/>
-          <w:szCs w:val="24"/>
-        </w:rPr>
-        <w:t xml:space="preserve"> </w:t>
-      </w:r>
-    </w:p>
-    <w:p>
-      <w:pPr>
-        <w:spacing w:before="100" w:beforeAutospacing="1" w:after="100" w:afterAutospacing="1" w:line="240" w:lineRule="auto"/>
-        <w:rPr>
-          <w:rFonts w:ascii="Times New Roman" w:eastAsia="Times New Roman" w:hAnsi="Times New Roman" w:cs="Times New Roman"/>
-          <w:sz w:val="24"/>
-          <w:szCs w:val="24"/>
-        </w:rPr>
-      </w:pPr>
-      <w:r>
-        <w:rPr>
-          <w:rFonts w:ascii="Times New Roman" w:eastAsia="Times New Roman" w:hAnsi="Times New Roman" w:cs="Times New Roman"/>
-          <w:sz w:val="24"/>
-          <w:szCs w:val="24"/>
-        </w:rPr>
-        <w:t>Three LLM agents:</w:t>
-      </w:r>
-    </w:p>
-    <w:p>
-      <w:pPr>
-        <w:spacing w:before="100" w:beforeAutospacing="1" w:after="100" w:afterAutospacing="1" w:line="240" w:lineRule="auto"/>
-        <w:rPr>
-          <w:rFonts w:ascii="Times New Roman" w:eastAsia="Times New Roman" w:hAnsi="Times New Roman" w:cs="Times New Roman"/>
-          <w:sz w:val="24"/>
-          <w:szCs w:val="24"/>
-        </w:rPr>
-      </w:pPr>
-      <w:r>
-        <w:rPr>
-          <w:rFonts w:ascii="Times New Roman" w:eastAsia="Times New Roman" w:hAnsi="Times New Roman" w:cs="Times New Roman"/>
-          <w:b/>
-          <w:bCs/>
-          <w:sz w:val="24"/>
-          <w:szCs w:val="24"/>
-        </w:rPr>
-        <w:t>Agents:</w:t>
-      </w:r>
-    </w:p>
-    <w:p>
-      <w:pPr>
-        <w:numPr>
-          <w:ilvl w:val="0"/>
-          <w:numId w:val="2"/>
-        </w:numPr>
-        <w:spacing w:before="100" w:beforeAutospacing="1" w:after="100" w:afterAutospacing="1" w:line="240" w:lineRule="auto"/>
-        <w:rPr>
-          <w:rFonts w:ascii="Times New Roman" w:eastAsia="Times New Roman" w:hAnsi="Times New Roman" w:cs="Times New Roman"/>
-          <w:sz w:val="24"/>
-          <w:szCs w:val="24"/>
-        </w:rPr>
-      </w:pPr>
-      <w:r>
-        <w:rPr>
-          <w:rFonts w:ascii="Times New Roman" w:eastAsia="Times New Roman" w:hAnsi="Times New Roman" w:cs="Times New Roman"/>
-          <w:sz w:val="24"/>
-          <w:szCs w:val="24"/>
-        </w:rPr>
-        <w:t>Mental Health LLM Agent (Knowledgebase)</w:t>
-      </w:r>
-    </w:p>
-    <w:p>
-      <w:pPr>
-        <w:numPr>
-          <w:ilvl w:val="0"/>
-          <w:numId w:val="2"/>
-        </w:numPr>
-        <w:spacing w:before="100" w:beforeAutospacing="1" w:after="100" w:afterAutospacing="1" w:line="240" w:lineRule="auto"/>
-        <w:rPr>
-          <w:rFonts w:ascii="Times New Roman" w:eastAsia="Times New Roman" w:hAnsi="Times New Roman" w:cs="Times New Roman"/>
-          <w:sz w:val="24"/>
-          <w:szCs w:val="24"/>
-        </w:rPr>
-      </w:pPr>
-      <w:r>
-        <w:rPr>
-          <w:rFonts w:ascii="Times New Roman" w:eastAsia="Times New Roman" w:hAnsi="Times New Roman" w:cs="Times New Roman"/>
-          <w:sz w:val="24"/>
-          <w:szCs w:val="24"/>
-        </w:rPr>
-        <w:t>Diet LLM Agent (with vision model) (Database)</w:t>
-      </w:r>
-    </w:p>
-    <w:p>
-      <w:pPr>
-        <w:numPr>
-          <w:ilvl w:val="0"/>
-          <w:numId w:val="2"/>
-        </w:numPr>
-        <w:spacing w:before="100" w:beforeAutospacing="1" w:after="100" w:afterAutospacing="1" w:line="240" w:lineRule="auto"/>
-        <w:rPr>
-          <w:rFonts w:ascii="Times New Roman" w:eastAsia="Times New Roman" w:hAnsi="Times New Roman" w:cs="Times New Roman"/>
-          <w:sz w:val="24"/>
-          <w:szCs w:val="24"/>
-        </w:rPr>
-      </w:pPr>
-      <w:r>
-        <w:rPr>
-          <w:rFonts w:ascii="Times New Roman" w:eastAsia="Times New Roman" w:hAnsi="Times New Roman" w:cs="Times New Roman"/>
-          <w:sz w:val="24"/>
-          <w:szCs w:val="24"/>
-        </w:rPr>
-        <w:t>Exercise LLM Agent (Database)</w:t>
-      </w:r>
-    </w:p>
-    <w:p>
-      <w:pPr>
-        <w:spacing w:before="100" w:beforeAutospacing="1" w:after="100" w:afterAutospacing="1" w:line="240" w:lineRule="auto"/>
-        <w:rPr>
-          <w:rFonts w:ascii="Times New Roman" w:eastAsia="Times New Roman" w:hAnsi="Times New Roman" w:cs="Times New Roman"/>
-          <w:sz w:val="24"/>
-          <w:szCs w:val="24"/>
-        </w:rPr>
-      </w:pPr>
-      <w:r>
-        <w:rPr>
-          <w:rFonts w:ascii="Times New Roman" w:eastAsia="Times New Roman" w:hAnsi="Times New Roman" w:cs="Times New Roman"/>
-          <w:b/>
-          <w:bCs/>
-          <w:sz w:val="24"/>
-          <w:szCs w:val="24"/>
-        </w:rPr>
-        <w:t>Databases:</w:t>
-      </w:r>
-    </w:p>
-    <w:p>
-      <w:pPr>
-        <w:numPr>
-          <w:ilvl w:val="0"/>
-          <w:numId w:val="3"/>
-        </w:numPr>
-        <w:spacing w:before="100" w:beforeAutospacing="1" w:after="100" w:afterAutospacing="1" w:line="240" w:lineRule="auto"/>
-        <w:rPr>
-          <w:rFonts w:ascii="Times New Roman" w:eastAsia="Times New Roman" w:hAnsi="Times New Roman" w:cs="Times New Roman"/>
-          <w:sz w:val="24"/>
-          <w:szCs w:val="24"/>
-        </w:rPr>
-      </w:pPr>
-      <w:r>
-        <w:rPr>
-          <w:rFonts w:ascii="Times New Roman" w:eastAsia="Times New Roman" w:hAnsi="Times New Roman" w:cs="Times New Roman"/>
-          <w:sz w:val="24"/>
-          <w:szCs w:val="24"/>
-        </w:rPr>
-        <w:t>SQLite/</w:t>
-      </w:r>
-      <w:proofErr w:type="spellStart"/>
-      <w:r>
-        <w:rPr>
-          <w:rFonts w:ascii="Times New Roman" w:eastAsia="Times New Roman" w:hAnsi="Times New Roman" w:cs="Times New Roman"/>
-          <w:sz w:val="24"/>
-          <w:szCs w:val="24"/>
-        </w:rPr>
-        <w:t>Postgre</w:t>
+        <w:t>+motivation</w:t>
       </w:r>
       <w:proofErr w:type="spellEnd"/>
     </w:p>
     <w:p>
       <w:pPr>
+        <w:pStyle w:val="ListParagraph"/>
         <w:numPr>
           <w:ilvl w:val="0"/>
-          <w:numId w:val="3"/>
+          <w:numId w:val="28"/>
         </w:numPr>
-        <w:spacing w:before="100" w:beforeAutospacing="1" w:after="100" w:afterAutospacing="1" w:line="240" w:lineRule="auto"/>
-        <w:rPr>
-          <w:rFonts w:ascii="Times New Roman" w:eastAsia="Times New Roman" w:hAnsi="Times New Roman" w:cs="Times New Roman"/>
-          <w:sz w:val="24"/>
+        <w:rPr>
+          <w:rFonts w:ascii="Times New Roman" w:eastAsia="Times New Roman" w:hAnsi="Times New Roman" w:cs="Times New Roman"/>
+          <w:sz w:val="28"/>
           <w:szCs w:val="24"/>
         </w:rPr>
       </w:pPr>
       <w:r>
         <w:rPr>
           <w:rFonts w:ascii="Times New Roman" w:eastAsia="Times New Roman" w:hAnsi="Times New Roman" w:cs="Times New Roman"/>
-          <w:sz w:val="24"/>
+          <w:sz w:val="28"/>
           <w:szCs w:val="24"/>
         </w:rPr>
-        <w:t>SQL DB</w:t>
+        <w:t>Guided journaling to store flagged conversations</w:t>
+      </w:r>
+      <w:r>
+        <w:rPr>
+          <w:rFonts w:ascii="Times New Roman" w:eastAsia="Times New Roman" w:hAnsi="Times New Roman" w:cs="Times New Roman"/>
+          <w:sz w:val="28"/>
+          <w:szCs w:val="24"/>
+        </w:rPr>
+        <w:t xml:space="preserve"> and store chat summaries</w:t>
       </w:r>
     </w:p>
     <w:p>
       <w:pPr>
-        <w:spacing w:before="100" w:beforeAutospacing="1" w:after="100" w:afterAutospacing="1" w:line="240" w:lineRule="auto"/>
-        <w:jc w:val="center"/>
-        <w:rPr>
-          <w:rFonts w:ascii="Times New Roman" w:eastAsia="Times New Roman" w:hAnsi="Times New Roman" w:cs="Times New Roman"/>
-          <w:sz w:val="48"/>
-          <w:szCs w:val="48"/>
-        </w:rPr>
-      </w:pPr>
-      <w:r>
-        <w:rPr>
-          <w:rFonts w:ascii="Times New Roman" w:eastAsia="Times New Roman" w:hAnsi="Times New Roman" w:cs="Times New Roman"/>
-          <w:bCs/>
-          <w:sz w:val="48"/>
-          <w:szCs w:val="48"/>
-        </w:rPr>
-        <w:lastRenderedPageBreak/>
-        <w:t>Mental Health LLM Agent</w:t>
+        <w:pStyle w:val="ListParagraph"/>
+        <w:numPr>
+          <w:ilvl w:val="0"/>
+          <w:numId w:val="28"/>
+        </w:numPr>
+        <w:rPr>
+          <w:rFonts w:ascii="Times New Roman" w:eastAsia="Times New Roman" w:hAnsi="Times New Roman" w:cs="Times New Roman"/>
+          <w:sz w:val="28"/>
+          <w:szCs w:val="24"/>
+        </w:rPr>
+      </w:pPr>
+      <w:r>
+        <w:rPr>
+          <w:rFonts w:ascii="Times New Roman" w:eastAsia="Times New Roman" w:hAnsi="Times New Roman" w:cs="Times New Roman"/>
+          <w:sz w:val="28"/>
+          <w:szCs w:val="24"/>
+        </w:rPr>
+        <w:t>Sentiment analysis and emotion classification</w:t>
+      </w:r>
+      <w:r>
+        <w:rPr>
+          <w:rFonts w:ascii="Times New Roman" w:eastAsia="Times New Roman" w:hAnsi="Times New Roman" w:cs="Times New Roman"/>
+          <w:sz w:val="28"/>
+          <w:szCs w:val="24"/>
+        </w:rPr>
+        <w:t xml:space="preserve"> as well as activity an fitness progression logging</w:t>
       </w:r>
     </w:p>
     <w:p>
       <w:pPr>
-        <w:spacing w:before="100" w:beforeAutospacing="1" w:after="100" w:afterAutospacing="1" w:line="240" w:lineRule="auto"/>
-        <w:rPr>
-          <w:rFonts w:ascii="Times New Roman" w:eastAsia="Times New Roman" w:hAnsi="Times New Roman" w:cs="Times New Roman"/>
-          <w:sz w:val="24"/>
+        <w:pStyle w:val="ListParagraph"/>
+        <w:numPr>
+          <w:ilvl w:val="0"/>
+          <w:numId w:val="28"/>
+        </w:numPr>
+        <w:rPr>
+          <w:rFonts w:ascii="Times New Roman" w:eastAsia="Times New Roman" w:hAnsi="Times New Roman" w:cs="Times New Roman"/>
+          <w:sz w:val="28"/>
           <w:szCs w:val="24"/>
         </w:rPr>
       </w:pPr>
       <w:r>
         <w:rPr>
           <w:rFonts w:ascii="Times New Roman" w:eastAsia="Times New Roman" w:hAnsi="Times New Roman" w:cs="Times New Roman"/>
-          <w:b/>
-          <w:bCs/>
-          <w:sz w:val="24"/>
+          <w:sz w:val="28"/>
           <w:szCs w:val="24"/>
         </w:rPr>
-        <w:t>Functions:</w:t>
+        <w:t>Secure memory log for past conversations</w:t>
       </w:r>
     </w:p>
     <w:p>
       <w:pPr>
-        <w:numPr>
-          <w:ilvl w:val="0"/>
-          <w:numId w:val="4"/>
-        </w:numPr>
-        <w:spacing w:before="100" w:beforeAutospacing="1" w:after="100" w:afterAutospacing="1" w:line="240" w:lineRule="auto"/>
-        <w:rPr>
-          <w:rFonts w:ascii="Times New Roman" w:eastAsia="Times New Roman" w:hAnsi="Times New Roman" w:cs="Times New Roman"/>
-          <w:sz w:val="24"/>
-          <w:szCs w:val="24"/>
-        </w:rPr>
-      </w:pPr>
-      <w:r>
-        <w:rPr>
-          <w:rFonts w:ascii="Times New Roman" w:eastAsia="Times New Roman" w:hAnsi="Times New Roman" w:cs="Times New Roman"/>
-          <w:sz w:val="24"/>
-          <w:szCs w:val="24"/>
-        </w:rPr>
-        <w:t>Daily check-ins and emotional support</w:t>
-      </w:r>
-    </w:p>
-    <w:p>
-      <w:pPr>
-        <w:numPr>
-          <w:ilvl w:val="0"/>
-          <w:numId w:val="4"/>
-        </w:numPr>
-        <w:spacing w:before="100" w:beforeAutospacing="1" w:after="100" w:afterAutospacing="1" w:line="240" w:lineRule="auto"/>
-        <w:rPr>
-          <w:rFonts w:ascii="Times New Roman" w:eastAsia="Times New Roman" w:hAnsi="Times New Roman" w:cs="Times New Roman"/>
-          <w:sz w:val="24"/>
-          <w:szCs w:val="24"/>
-        </w:rPr>
-      </w:pPr>
-      <w:r>
-        <w:rPr>
-          <w:rFonts w:ascii="Times New Roman" w:eastAsia="Times New Roman" w:hAnsi="Times New Roman" w:cs="Times New Roman"/>
-          <w:sz w:val="24"/>
-          <w:szCs w:val="24"/>
-        </w:rPr>
-        <w:t>Guided journaling and motivational prompts</w:t>
-      </w:r>
-    </w:p>
-    <w:p>
-      <w:pPr>
-        <w:numPr>
-          <w:ilvl w:val="0"/>
-          <w:numId w:val="4"/>
-        </w:numPr>
-        <w:spacing w:before="100" w:beforeAutospacing="1" w:after="100" w:afterAutospacing="1" w:line="240" w:lineRule="auto"/>
-        <w:rPr>
-          <w:rFonts w:ascii="Times New Roman" w:eastAsia="Times New Roman" w:hAnsi="Times New Roman" w:cs="Times New Roman"/>
-          <w:sz w:val="24"/>
-          <w:szCs w:val="24"/>
-        </w:rPr>
-      </w:pPr>
-      <w:r>
-        <w:rPr>
-          <w:rFonts w:ascii="Times New Roman" w:eastAsia="Times New Roman" w:hAnsi="Times New Roman" w:cs="Times New Roman"/>
-          <w:sz w:val="24"/>
-          <w:szCs w:val="24"/>
-        </w:rPr>
-        <w:t>Memory mode to store flagged conversations</w:t>
-      </w:r>
-    </w:p>
-    <w:p>
-      <w:pPr>
-        <w:spacing w:before="100" w:beforeAutospacing="1" w:after="100" w:afterAutospacing="1" w:line="240" w:lineRule="auto"/>
-        <w:rPr>
-          <w:rFonts w:ascii="Times New Roman" w:eastAsia="Times New Roman" w:hAnsi="Times New Roman" w:cs="Times New Roman"/>
-          <w:sz w:val="24"/>
-          <w:szCs w:val="24"/>
-        </w:rPr>
-      </w:pPr>
-      <w:r>
-        <w:rPr>
-          <w:rFonts w:ascii="Times New Roman" w:eastAsia="Times New Roman" w:hAnsi="Times New Roman" w:cs="Times New Roman"/>
+        <w:rPr>
+          <w:rFonts w:ascii="Times New Roman" w:hAnsi="Times New Roman" w:cs="Times New Roman"/>
           <w:b/>
-          <w:bCs/>
-          <w:sz w:val="24"/>
-          <w:szCs w:val="24"/>
-        </w:rPr>
-        <w:t>Features:</w:t>
-      </w:r>
-    </w:p>
-    <w:p>
-      <w:pPr>
-        <w:numPr>
-          <w:ilvl w:val="0"/>
-          <w:numId w:val="5"/>
-        </w:numPr>
-        <w:spacing w:before="100" w:beforeAutospacing="1" w:after="100" w:afterAutospacing="1" w:line="240" w:lineRule="auto"/>
-        <w:rPr>
-          <w:rFonts w:ascii="Times New Roman" w:eastAsia="Times New Roman" w:hAnsi="Times New Roman" w:cs="Times New Roman"/>
-          <w:sz w:val="24"/>
-          <w:szCs w:val="24"/>
-        </w:rPr>
-      </w:pPr>
-      <w:r>
-        <w:rPr>
-          <w:rFonts w:ascii="Times New Roman" w:eastAsia="Times New Roman" w:hAnsi="Times New Roman" w:cs="Times New Roman"/>
-          <w:sz w:val="24"/>
-          <w:szCs w:val="24"/>
-        </w:rPr>
-        <w:t>Sentiment analysis and emotion classification</w:t>
-      </w:r>
-    </w:p>
-    <w:p>
-      <w:pPr>
-        <w:numPr>
-          <w:ilvl w:val="0"/>
-          <w:numId w:val="5"/>
-        </w:numPr>
-        <w:spacing w:before="100" w:beforeAutospacing="1" w:after="100" w:afterAutospacing="1" w:line="240" w:lineRule="auto"/>
-        <w:rPr>
-          <w:rFonts w:ascii="Times New Roman" w:eastAsia="Times New Roman" w:hAnsi="Times New Roman" w:cs="Times New Roman"/>
-          <w:sz w:val="24"/>
-          <w:szCs w:val="24"/>
-        </w:rPr>
-      </w:pPr>
-      <w:r>
-        <w:rPr>
-          <w:rFonts w:ascii="Times New Roman" w:eastAsia="Times New Roman" w:hAnsi="Times New Roman" w:cs="Times New Roman"/>
-          <w:sz w:val="24"/>
-          <w:szCs w:val="24"/>
-        </w:rPr>
-        <w:t>Secure memory log for past conversations</w:t>
-      </w:r>
-    </w:p>
-    <w:p>
-      <w:pPr>
-        <w:numPr>
-          <w:ilvl w:val="0"/>
-          <w:numId w:val="5"/>
-        </w:numPr>
-        <w:spacing w:before="100" w:beforeAutospacing="1" w:after="100" w:afterAutospacing="1" w:line="240" w:lineRule="auto"/>
-        <w:rPr>
-          <w:rFonts w:ascii="Times New Roman" w:eastAsia="Times New Roman" w:hAnsi="Times New Roman" w:cs="Times New Roman"/>
-          <w:sz w:val="24"/>
-          <w:szCs w:val="24"/>
-        </w:rPr>
-      </w:pPr>
-      <w:r>
-        <w:rPr>
-          <w:rFonts w:ascii="Times New Roman" w:eastAsia="Times New Roman" w:hAnsi="Times New Roman" w:cs="Times New Roman"/>
-          <w:sz w:val="24"/>
-          <w:szCs w:val="24"/>
-        </w:rPr>
-        <w:t>Stores summaries with tags and timestamps</w:t>
-      </w:r>
-    </w:p>
-    <w:p>
-      <w:pPr>
-        <w:numPr>
-          <w:ilvl w:val="0"/>
-          <w:numId w:val="5"/>
-        </w:numPr>
-        <w:spacing w:before="100" w:beforeAutospacing="1" w:after="100" w:afterAutospacing="1" w:line="240" w:lineRule="auto"/>
-        <w:rPr>
-          <w:rFonts w:ascii="Times New Roman" w:eastAsia="Times New Roman" w:hAnsi="Times New Roman" w:cs="Times New Roman"/>
-          <w:sz w:val="24"/>
-          <w:szCs w:val="24"/>
-        </w:rPr>
-      </w:pPr>
-      <w:r>
-        <w:rPr>
-          <w:rFonts w:ascii="Times New Roman" w:eastAsia="Times New Roman" w:hAnsi="Times New Roman" w:cs="Times New Roman"/>
-          <w:sz w:val="24"/>
-          <w:szCs w:val="24"/>
-        </w:rPr>
-        <w:t>Enables recall of important past discussions (Flagged by the user through the toggle)</w:t>
-      </w:r>
-    </w:p>
-    <w:p>
-      <w:pPr>
-        <w:spacing w:before="100" w:beforeAutospacing="1" w:after="100" w:afterAutospacing="1" w:line="240" w:lineRule="auto"/>
-        <w:jc w:val="center"/>
-        <w:rPr>
-          <w:rFonts w:ascii="Times New Roman" w:eastAsia="Times New Roman" w:hAnsi="Times New Roman" w:cs="Times New Roman"/>
-          <w:sz w:val="48"/>
-          <w:szCs w:val="48"/>
-        </w:rPr>
-      </w:pPr>
-      <w:r>
-        <w:rPr>
-          <w:rFonts w:ascii="Times New Roman" w:eastAsia="Times New Roman" w:hAnsi="Times New Roman" w:cs="Times New Roman"/>
-          <w:bCs/>
-          <w:sz w:val="48"/>
-          <w:szCs w:val="48"/>
-        </w:rPr>
-        <w:t>Diet LLM Agent</w:t>
-      </w:r>
-    </w:p>
-    <w:p>
-      <w:pPr>
-        <w:spacing w:before="100" w:beforeAutospacing="1" w:after="100" w:afterAutospacing="1" w:line="240" w:lineRule="auto"/>
-        <w:rPr>
-          <w:rFonts w:ascii="Times New Roman" w:eastAsia="Times New Roman" w:hAnsi="Times New Roman" w:cs="Times New Roman"/>
-          <w:sz w:val="24"/>
-          <w:szCs w:val="24"/>
-        </w:rPr>
-      </w:pPr>
-      <w:r>
-        <w:rPr>
-          <w:rFonts w:ascii="Times New Roman" w:eastAsia="Times New Roman" w:hAnsi="Times New Roman" w:cs="Times New Roman"/>
-          <w:b/>
-          <w:bCs/>
-          <w:sz w:val="24"/>
-          <w:szCs w:val="24"/>
-        </w:rPr>
-        <w:t>Functions:</w:t>
-      </w:r>
-    </w:p>
-    <w:p>
-      <w:pPr>
-        <w:numPr>
-          <w:ilvl w:val="0"/>
-          <w:numId w:val="6"/>
-        </w:numPr>
-        <w:spacing w:before="100" w:beforeAutospacing="1" w:after="100" w:afterAutospacing="1" w:line="240" w:lineRule="auto"/>
-        <w:rPr>
-          <w:rFonts w:ascii="Times New Roman" w:eastAsia="Times New Roman" w:hAnsi="Times New Roman" w:cs="Times New Roman"/>
-          <w:sz w:val="24"/>
-          <w:szCs w:val="24"/>
-        </w:rPr>
-      </w:pPr>
-      <w:r>
-        <w:rPr>
-          <w:rFonts w:ascii="Times New Roman" w:eastAsia="Times New Roman" w:hAnsi="Times New Roman" w:cs="Times New Roman"/>
-          <w:sz w:val="24"/>
-          <w:szCs w:val="24"/>
-        </w:rPr>
-        <w:t>Meal planning and nutritional suggestions</w:t>
-      </w:r>
-    </w:p>
-    <w:p>
-      <w:pPr>
-        <w:numPr>
-          <w:ilvl w:val="0"/>
-          <w:numId w:val="6"/>
-        </w:numPr>
-        <w:spacing w:before="100" w:beforeAutospacing="1" w:after="100" w:afterAutospacing="1" w:line="240" w:lineRule="auto"/>
-        <w:rPr>
-          <w:rFonts w:ascii="Times New Roman" w:eastAsia="Times New Roman" w:hAnsi="Times New Roman" w:cs="Times New Roman"/>
-          <w:sz w:val="24"/>
-          <w:szCs w:val="24"/>
-        </w:rPr>
-      </w:pPr>
-      <w:r>
-        <w:rPr>
-          <w:rFonts w:ascii="Times New Roman" w:eastAsia="Times New Roman" w:hAnsi="Times New Roman" w:cs="Times New Roman"/>
-          <w:sz w:val="24"/>
-          <w:szCs w:val="24"/>
-        </w:rPr>
-        <w:t>Vision-based analysis of consumed meals (Vision LLM)</w:t>
-      </w:r>
-      <w:bookmarkStart w:id="0" w:name="_GoBack"/>
-      <w:bookmarkEnd w:id="0"/>
-    </w:p>
-    <w:p>
-      <w:pPr>
-        <w:spacing w:before="100" w:beforeAutospacing="1" w:after="100" w:afterAutospacing="1" w:line="240" w:lineRule="auto"/>
-        <w:rPr>
-          <w:rFonts w:ascii="Times New Roman" w:eastAsia="Times New Roman" w:hAnsi="Times New Roman" w:cs="Times New Roman"/>
-          <w:sz w:val="24"/>
-          <w:szCs w:val="24"/>
-        </w:rPr>
-      </w:pPr>
-      <w:r>
-        <w:rPr>
-          <w:rFonts w:ascii="Times New Roman" w:eastAsia="Times New Roman" w:hAnsi="Times New Roman" w:cs="Times New Roman"/>
-          <w:b/>
-          <w:bCs/>
-          <w:sz w:val="24"/>
-          <w:szCs w:val="24"/>
-        </w:rPr>
-        <w:t>Features:</w:t>
-      </w:r>
-    </w:p>
-    <w:p>
-      <w:pPr>
-        <w:numPr>
-          <w:ilvl w:val="0"/>
-          <w:numId w:val="7"/>
-        </w:numPr>
-        <w:spacing w:before="100" w:beforeAutospacing="1" w:after="100" w:afterAutospacing="1" w:line="240" w:lineRule="auto"/>
-        <w:rPr>
-          <w:rFonts w:ascii="Times New Roman" w:eastAsia="Times New Roman" w:hAnsi="Times New Roman" w:cs="Times New Roman"/>
-          <w:sz w:val="24"/>
-          <w:szCs w:val="24"/>
-        </w:rPr>
-      </w:pPr>
-      <w:r>
-        <w:rPr>
-          <w:rFonts w:ascii="Times New Roman" w:eastAsia="Times New Roman" w:hAnsi="Times New Roman" w:cs="Times New Roman"/>
-          <w:sz w:val="24"/>
-          <w:szCs w:val="24"/>
-        </w:rPr>
-        <w:t>Vision model integration to analyze meal photos</w:t>
-      </w:r>
-    </w:p>
-    <w:p>
-      <w:pPr>
-        <w:numPr>
-          <w:ilvl w:val="0"/>
-          <w:numId w:val="7"/>
-        </w:numPr>
-        <w:spacing w:before="100" w:beforeAutospacing="1" w:after="100" w:afterAutospacing="1" w:line="240" w:lineRule="auto"/>
-        <w:rPr>
-          <w:rFonts w:ascii="Times New Roman" w:eastAsia="Times New Roman" w:hAnsi="Times New Roman" w:cs="Times New Roman"/>
-          <w:sz w:val="24"/>
-          <w:szCs w:val="24"/>
-        </w:rPr>
-      </w:pPr>
-      <w:r>
-        <w:rPr>
-          <w:rFonts w:ascii="Times New Roman" w:eastAsia="Times New Roman" w:hAnsi="Times New Roman" w:cs="Times New Roman"/>
-          <w:sz w:val="24"/>
-          <w:szCs w:val="24"/>
-        </w:rPr>
-        <w:t>Nutrient breakdown and diet goal comparison</w:t>
-      </w:r>
-    </w:p>
-    <w:p>
-      <w:pPr>
-        <w:spacing w:before="100" w:beforeAutospacing="1" w:after="100" w:afterAutospacing="1" w:line="240" w:lineRule="auto"/>
-        <w:jc w:val="center"/>
-        <w:rPr>
-          <w:rFonts w:ascii="Times New Roman" w:eastAsia="Times New Roman" w:hAnsi="Times New Roman" w:cs="Times New Roman"/>
-          <w:sz w:val="48"/>
-          <w:szCs w:val="48"/>
-        </w:rPr>
-      </w:pPr>
-      <w:r>
-        <w:rPr>
-          <w:rFonts w:ascii="Times New Roman" w:eastAsia="Times New Roman" w:hAnsi="Times New Roman" w:cs="Times New Roman"/>
-          <w:bCs/>
-          <w:sz w:val="48"/>
-          <w:szCs w:val="48"/>
-        </w:rPr>
-        <w:t>Exercise LLM Agent</w:t>
-      </w:r>
-    </w:p>
-    <w:p>
-      <w:pPr>
-        <w:spacing w:before="100" w:beforeAutospacing="1" w:after="100" w:afterAutospacing="1" w:line="240" w:lineRule="auto"/>
-        <w:rPr>
-          <w:rFonts w:ascii="Times New Roman" w:eastAsia="Times New Roman" w:hAnsi="Times New Roman" w:cs="Times New Roman"/>
-          <w:sz w:val="24"/>
-          <w:szCs w:val="24"/>
-        </w:rPr>
-      </w:pPr>
-      <w:r>
-        <w:rPr>
-          <w:rFonts w:ascii="Times New Roman" w:eastAsia="Times New Roman" w:hAnsi="Times New Roman" w:cs="Times New Roman"/>
-          <w:b/>
-          <w:bCs/>
-          <w:sz w:val="24"/>
-          <w:szCs w:val="24"/>
-        </w:rPr>
-        <w:t>Functions:</w:t>
-      </w:r>
-    </w:p>
-    <w:p>
-      <w:pPr>
-        <w:numPr>
-          <w:ilvl w:val="0"/>
-          <w:numId w:val="8"/>
-        </w:numPr>
-        <w:spacing w:before="100" w:beforeAutospacing="1" w:after="100" w:afterAutospacing="1" w:line="240" w:lineRule="auto"/>
-        <w:rPr>
-          <w:rFonts w:ascii="Times New Roman" w:eastAsia="Times New Roman" w:hAnsi="Times New Roman" w:cs="Times New Roman"/>
-          <w:sz w:val="24"/>
-          <w:szCs w:val="24"/>
-        </w:rPr>
-      </w:pPr>
-      <w:r>
-        <w:rPr>
-          <w:rFonts w:ascii="Times New Roman" w:eastAsia="Times New Roman" w:hAnsi="Times New Roman" w:cs="Times New Roman"/>
-          <w:sz w:val="24"/>
-          <w:szCs w:val="24"/>
-        </w:rPr>
-        <w:t>Generate personalized routines</w:t>
-      </w:r>
-    </w:p>
-    <w:p>
-      <w:pPr>
-        <w:numPr>
-          <w:ilvl w:val="0"/>
-          <w:numId w:val="8"/>
-        </w:numPr>
-        <w:spacing w:before="100" w:beforeAutospacing="1" w:after="100" w:afterAutospacing="1" w:line="240" w:lineRule="auto"/>
-        <w:rPr>
-          <w:rFonts w:ascii="Times New Roman" w:eastAsia="Times New Roman" w:hAnsi="Times New Roman" w:cs="Times New Roman"/>
-          <w:sz w:val="24"/>
-          <w:szCs w:val="24"/>
-        </w:rPr>
-      </w:pPr>
-      <w:r>
-        <w:rPr>
-          <w:rFonts w:ascii="Times New Roman" w:eastAsia="Times New Roman" w:hAnsi="Times New Roman" w:cs="Times New Roman"/>
-          <w:sz w:val="24"/>
-          <w:szCs w:val="24"/>
-        </w:rPr>
-        <w:t>Track workout completion and calories burned (Store in the database)</w:t>
-      </w:r>
-    </w:p>
-    <w:p>
-      <w:pPr>
-        <w:spacing w:before="100" w:beforeAutospacing="1" w:after="100" w:afterAutospacing="1" w:line="240" w:lineRule="auto"/>
-        <w:rPr>
-          <w:rFonts w:ascii="Times New Roman" w:eastAsia="Times New Roman" w:hAnsi="Times New Roman" w:cs="Times New Roman"/>
-          <w:sz w:val="24"/>
-          <w:szCs w:val="24"/>
-        </w:rPr>
-      </w:pPr>
-      <w:r>
-        <w:rPr>
-          <w:rFonts w:ascii="Times New Roman" w:eastAsia="Times New Roman" w:hAnsi="Times New Roman" w:cs="Times New Roman"/>
-          <w:b/>
-          <w:bCs/>
-          <w:sz w:val="24"/>
-          <w:szCs w:val="24"/>
-        </w:rPr>
-        <w:t>Features:</w:t>
-      </w:r>
-    </w:p>
-    <w:p>
-      <w:pPr>
-        <w:numPr>
-          <w:ilvl w:val="0"/>
-          <w:numId w:val="9"/>
-        </w:numPr>
-        <w:spacing w:before="100" w:beforeAutospacing="1" w:after="100" w:afterAutospacing="1" w:line="240" w:lineRule="auto"/>
-        <w:rPr>
-          <w:rFonts w:ascii="Times New Roman" w:eastAsia="Times New Roman" w:hAnsi="Times New Roman" w:cs="Times New Roman"/>
-          <w:sz w:val="24"/>
-          <w:szCs w:val="24"/>
-        </w:rPr>
-      </w:pPr>
-      <w:r>
-        <w:rPr>
-          <w:rFonts w:ascii="Times New Roman" w:eastAsia="Times New Roman" w:hAnsi="Times New Roman" w:cs="Times New Roman"/>
-          <w:sz w:val="24"/>
-          <w:szCs w:val="24"/>
-        </w:rPr>
-        <w:t>Adjusts difficulty and goals weekly</w:t>
-      </w:r>
-    </w:p>
-    <w:p>
-      <w:pPr>
-        <w:numPr>
-          <w:ilvl w:val="0"/>
-          <w:numId w:val="9"/>
-        </w:numPr>
-        <w:spacing w:before="100" w:beforeAutospacing="1" w:after="100" w:afterAutospacing="1" w:line="240" w:lineRule="auto"/>
-        <w:rPr>
-          <w:rFonts w:ascii="Times New Roman" w:eastAsia="Times New Roman" w:hAnsi="Times New Roman" w:cs="Times New Roman"/>
-          <w:sz w:val="24"/>
-          <w:szCs w:val="24"/>
-        </w:rPr>
-      </w:pPr>
-      <w:r>
-        <w:rPr>
-          <w:rFonts w:ascii="Times New Roman" w:eastAsia="Times New Roman" w:hAnsi="Times New Roman" w:cs="Times New Roman"/>
-          <w:sz w:val="24"/>
-          <w:szCs w:val="24"/>
-        </w:rPr>
-        <w:t>Logs performance data</w:t>
-      </w:r>
-    </w:p>
-    <w:p>
-      <w:pPr>
-        <w:spacing w:before="100" w:beforeAutospacing="1" w:after="100" w:afterAutospacing="1" w:line="240" w:lineRule="auto"/>
-        <w:rPr>
-          <w:rFonts w:ascii="Times New Roman" w:eastAsia="Times New Roman" w:hAnsi="Times New Roman" w:cs="Times New Roman"/>
-          <w:sz w:val="24"/>
-          <w:szCs w:val="24"/>
-        </w:rPr>
-      </w:pPr>
-      <w:r>
-        <w:rPr>
-          <w:rFonts w:ascii="Times New Roman" w:eastAsia="Times New Roman" w:hAnsi="Times New Roman" w:cs="Times New Roman"/>
-          <w:b/>
-          <w:bCs/>
-          <w:sz w:val="24"/>
-          <w:szCs w:val="24"/>
-        </w:rPr>
-        <w:t xml:space="preserve">Extra Feature: </w:t>
-      </w:r>
-      <w:proofErr w:type="spellStart"/>
-      <w:r>
-        <w:rPr>
-          <w:rFonts w:ascii="Times New Roman" w:eastAsia="Times New Roman" w:hAnsi="Times New Roman" w:cs="Times New Roman"/>
-          <w:b/>
-          <w:bCs/>
-          <w:sz w:val="24"/>
-          <w:szCs w:val="24"/>
-        </w:rPr>
-        <w:t>Stream</w:t>
-      </w:r>
-      <w:r>
-        <w:rPr>
-          <w:rFonts w:ascii="Times New Roman" w:eastAsia="Times New Roman" w:hAnsi="Times New Roman" w:cs="Times New Roman"/>
-          <w:b/>
-          <w:bCs/>
-          <w:sz w:val="24"/>
-          <w:szCs w:val="24"/>
-        </w:rPr>
-        <w:t>lit</w:t>
-      </w:r>
-      <w:proofErr w:type="spellEnd"/>
-      <w:r>
-        <w:rPr>
-          <w:rFonts w:ascii="Times New Roman" w:eastAsia="Times New Roman" w:hAnsi="Times New Roman" w:cs="Times New Roman"/>
-          <w:b/>
-          <w:bCs/>
-          <w:sz w:val="24"/>
-          <w:szCs w:val="24"/>
-        </w:rPr>
-        <w:t>/Web Frontend (</w:t>
-      </w:r>
-      <w:r>
-        <w:rPr>
-          <w:rFonts w:ascii="Times New Roman" w:eastAsia="Times New Roman" w:hAnsi="Times New Roman" w:cs="Times New Roman"/>
-          <w:b/>
-          <w:bCs/>
-          <w:sz w:val="24"/>
-          <w:szCs w:val="24"/>
-        </w:rPr>
-        <w:t>Full</w:t>
-      </w:r>
-      <w:r>
-        <w:rPr>
-          <w:rFonts w:ascii="Times New Roman" w:eastAsia="Times New Roman" w:hAnsi="Times New Roman" w:cs="Times New Roman"/>
-          <w:b/>
-          <w:bCs/>
-          <w:sz w:val="24"/>
-          <w:szCs w:val="24"/>
-        </w:rPr>
-        <w:t xml:space="preserve"> Vibe-coding)</w:t>
-      </w:r>
-    </w:p>
-    <w:p>
-      <w:pPr>
-        <w:spacing w:before="100" w:beforeAutospacing="1" w:after="100" w:afterAutospacing="1" w:line="240" w:lineRule="auto"/>
-        <w:rPr>
-          <w:rFonts w:ascii="Times New Roman" w:eastAsia="Times New Roman" w:hAnsi="Times New Roman" w:cs="Times New Roman"/>
-          <w:sz w:val="24"/>
-          <w:szCs w:val="24"/>
-        </w:rPr>
-      </w:pPr>
-      <w:r>
-        <w:rPr>
-          <w:rFonts w:ascii="Times New Roman" w:eastAsia="Times New Roman" w:hAnsi="Times New Roman" w:cs="Times New Roman"/>
-          <w:b/>
-          <w:bCs/>
-          <w:sz w:val="24"/>
-          <w:szCs w:val="24"/>
-        </w:rPr>
-        <w:t>Tabs:</w:t>
-      </w:r>
-    </w:p>
-    <w:p>
-      <w:pPr>
-        <w:numPr>
-          <w:ilvl w:val="0"/>
-          <w:numId w:val="10"/>
-        </w:numPr>
-        <w:spacing w:before="100" w:beforeAutospacing="1" w:after="100" w:afterAutospacing="1" w:line="240" w:lineRule="auto"/>
-        <w:rPr>
-          <w:rFonts w:ascii="Times New Roman" w:eastAsia="Times New Roman" w:hAnsi="Times New Roman" w:cs="Times New Roman"/>
-          <w:sz w:val="24"/>
-          <w:szCs w:val="24"/>
-        </w:rPr>
-      </w:pPr>
-      <w:r>
-        <w:rPr>
-          <w:rFonts w:ascii="Times New Roman" w:eastAsia="Times New Roman" w:hAnsi="Times New Roman" w:cs="Times New Roman"/>
-          <w:sz w:val="24"/>
-          <w:szCs w:val="24"/>
-        </w:rPr>
-        <w:lastRenderedPageBreak/>
-        <w:t>Dashboard</w:t>
-      </w:r>
-    </w:p>
-    <w:p>
-      <w:pPr>
-        <w:numPr>
-          <w:ilvl w:val="0"/>
-          <w:numId w:val="10"/>
-        </w:numPr>
-        <w:spacing w:before="100" w:beforeAutospacing="1" w:after="100" w:afterAutospacing="1" w:line="240" w:lineRule="auto"/>
-        <w:rPr>
-          <w:rFonts w:ascii="Times New Roman" w:eastAsia="Times New Roman" w:hAnsi="Times New Roman" w:cs="Times New Roman"/>
-          <w:sz w:val="24"/>
-          <w:szCs w:val="24"/>
-        </w:rPr>
-      </w:pPr>
-      <w:r>
-        <w:rPr>
-          <w:rFonts w:ascii="Times New Roman" w:eastAsia="Times New Roman" w:hAnsi="Times New Roman" w:cs="Times New Roman"/>
-          <w:sz w:val="24"/>
-          <w:szCs w:val="24"/>
-        </w:rPr>
-        <w:t>Mental Health (chat with memory toggle)</w:t>
-      </w:r>
-    </w:p>
-    <w:p>
-      <w:pPr>
-        <w:numPr>
-          <w:ilvl w:val="0"/>
-          <w:numId w:val="10"/>
-        </w:numPr>
-        <w:spacing w:before="100" w:beforeAutospacing="1" w:after="100" w:afterAutospacing="1" w:line="240" w:lineRule="auto"/>
-        <w:rPr>
-          <w:rFonts w:ascii="Times New Roman" w:eastAsia="Times New Roman" w:hAnsi="Times New Roman" w:cs="Times New Roman"/>
-          <w:sz w:val="24"/>
-          <w:szCs w:val="24"/>
-        </w:rPr>
-      </w:pPr>
-      <w:r>
-        <w:rPr>
-          <w:rFonts w:ascii="Times New Roman" w:eastAsia="Times New Roman" w:hAnsi="Times New Roman" w:cs="Times New Roman"/>
-          <w:sz w:val="24"/>
-          <w:szCs w:val="24"/>
-        </w:rPr>
-        <w:t>Diet Tracker (upload images, view breakdown, both image and text)</w:t>
-      </w:r>
-    </w:p>
-    <w:p>
-      <w:pPr>
-        <w:numPr>
-          <w:ilvl w:val="0"/>
-          <w:numId w:val="10"/>
-        </w:numPr>
-        <w:spacing w:before="100" w:beforeAutospacing="1" w:after="100" w:afterAutospacing="1" w:line="240" w:lineRule="auto"/>
-        <w:rPr>
-          <w:rFonts w:ascii="Times New Roman" w:eastAsia="Times New Roman" w:hAnsi="Times New Roman" w:cs="Times New Roman"/>
-          <w:sz w:val="24"/>
-          <w:szCs w:val="24"/>
-        </w:rPr>
-      </w:pPr>
-      <w:r>
-        <w:rPr>
-          <w:rFonts w:ascii="Times New Roman" w:eastAsia="Times New Roman" w:hAnsi="Times New Roman" w:cs="Times New Roman"/>
-          <w:sz w:val="24"/>
-          <w:szCs w:val="24"/>
-        </w:rPr>
-        <w:t>Exercise Plan (view and log workouts)</w:t>
-      </w:r>
-    </w:p>
-    <w:p>
-      <w:pPr>
-        <w:spacing w:before="100" w:beforeAutospacing="1" w:after="100" w:afterAutospacing="1" w:line="240" w:lineRule="auto"/>
-        <w:rPr>
-          <w:rFonts w:ascii="Times New Roman" w:eastAsia="Times New Roman" w:hAnsi="Times New Roman" w:cs="Times New Roman"/>
-          <w:sz w:val="24"/>
-          <w:szCs w:val="24"/>
-        </w:rPr>
-      </w:pPr>
-      <w:r>
-        <w:rPr>
-          <w:rFonts w:ascii="Times New Roman" w:eastAsia="Times New Roman" w:hAnsi="Times New Roman" w:cs="Times New Roman"/>
-          <w:b/>
-          <w:bCs/>
-          <w:sz w:val="24"/>
-          <w:szCs w:val="24"/>
-        </w:rPr>
-        <w:t>Extra feature (Recommended): Token and History Management</w:t>
-      </w:r>
-    </w:p>
-    <w:p>
-      <w:pPr>
-        <w:numPr>
-          <w:ilvl w:val="0"/>
-          <w:numId w:val="11"/>
-        </w:numPr>
-        <w:spacing w:before="100" w:beforeAutospacing="1" w:after="100" w:afterAutospacing="1" w:line="240" w:lineRule="auto"/>
-        <w:rPr>
-          <w:rFonts w:ascii="Times New Roman" w:eastAsia="Times New Roman" w:hAnsi="Times New Roman" w:cs="Times New Roman"/>
-          <w:sz w:val="24"/>
-          <w:szCs w:val="24"/>
-        </w:rPr>
-      </w:pPr>
-      <w:r>
-        <w:rPr>
-          <w:rFonts w:ascii="Times New Roman" w:eastAsia="Times New Roman" w:hAnsi="Times New Roman" w:cs="Times New Roman"/>
-          <w:sz w:val="24"/>
-          <w:szCs w:val="24"/>
-        </w:rPr>
-        <w:t>Rolling window for each LLM to manage context</w:t>
-      </w:r>
-    </w:p>
-    <w:p>
-      <w:pPr>
-        <w:numPr>
-          <w:ilvl w:val="0"/>
-          <w:numId w:val="11"/>
-        </w:numPr>
-        <w:spacing w:before="100" w:beforeAutospacing="1" w:after="100" w:afterAutospacing="1" w:line="240" w:lineRule="auto"/>
-        <w:rPr>
-          <w:rFonts w:ascii="Times New Roman" w:eastAsia="Times New Roman" w:hAnsi="Times New Roman" w:cs="Times New Roman"/>
-          <w:sz w:val="24"/>
-          <w:szCs w:val="24"/>
-        </w:rPr>
-      </w:pPr>
-      <w:r>
-        <w:rPr>
-          <w:rFonts w:ascii="Times New Roman" w:eastAsia="Times New Roman" w:hAnsi="Times New Roman" w:cs="Times New Roman"/>
-          <w:sz w:val="24"/>
-          <w:szCs w:val="24"/>
-        </w:rPr>
-        <w:t>Summarization of older messages</w:t>
-      </w:r>
-    </w:p>
-    <w:p>
-      <w:pPr>
-        <w:numPr>
-          <w:ilvl w:val="0"/>
-          <w:numId w:val="11"/>
-        </w:numPr>
-        <w:spacing w:before="100" w:beforeAutospacing="1" w:after="100" w:afterAutospacing="1" w:line="240" w:lineRule="auto"/>
-        <w:rPr>
-          <w:rFonts w:ascii="Times New Roman" w:eastAsia="Times New Roman" w:hAnsi="Times New Roman" w:cs="Times New Roman"/>
-          <w:sz w:val="24"/>
-          <w:szCs w:val="24"/>
-        </w:rPr>
-      </w:pPr>
-      <w:r>
-        <w:rPr>
-          <w:rFonts w:ascii="Times New Roman" w:eastAsia="Times New Roman" w:hAnsi="Times New Roman" w:cs="Times New Roman"/>
-          <w:sz w:val="24"/>
-          <w:szCs w:val="24"/>
-        </w:rPr>
-        <w:t>Long-term memory only for mental health agent</w:t>
-      </w:r>
-    </w:p>
-    <w:p>
-      <w:pPr>
-        <w:spacing w:before="100" w:beforeAutospacing="1" w:after="100" w:afterAutospacing="1" w:line="240" w:lineRule="auto"/>
-        <w:rPr>
-          <w:rFonts w:ascii="Times New Roman" w:eastAsia="Times New Roman" w:hAnsi="Times New Roman" w:cs="Times New Roman"/>
-          <w:sz w:val="24"/>
-          <w:szCs w:val="24"/>
-        </w:rPr>
-      </w:pPr>
-      <w:r>
-        <w:rPr>
-          <w:rFonts w:ascii="Times New Roman" w:eastAsia="Times New Roman" w:hAnsi="Times New Roman" w:cs="Times New Roman"/>
-          <w:b/>
-          <w:bCs/>
-          <w:sz w:val="24"/>
-          <w:szCs w:val="24"/>
-        </w:rPr>
-        <w:t>Extra feature (Optional): Audio Messages</w:t>
-      </w:r>
-    </w:p>
-    <w:p>
-      <w:pPr>
-        <w:numPr>
-          <w:ilvl w:val="0"/>
-          <w:numId w:val="12"/>
-        </w:numPr>
-        <w:spacing w:before="100" w:beforeAutospacing="1" w:after="100" w:afterAutospacing="1" w:line="240" w:lineRule="auto"/>
-        <w:rPr>
-          <w:rFonts w:ascii="Times New Roman" w:eastAsia="Times New Roman" w:hAnsi="Times New Roman" w:cs="Times New Roman"/>
-          <w:sz w:val="24"/>
-          <w:szCs w:val="24"/>
-        </w:rPr>
-      </w:pPr>
-      <w:r>
-        <w:rPr>
-          <w:rFonts w:ascii="Times New Roman" w:eastAsia="Times New Roman" w:hAnsi="Times New Roman" w:cs="Times New Roman"/>
-          <w:sz w:val="24"/>
-          <w:szCs w:val="24"/>
-        </w:rPr>
-        <w:t>User should be able to communicate with LLMs with Audio</w:t>
-      </w:r>
-    </w:p>
-    <w:p>
-      <w:pPr>
-        <w:numPr>
-          <w:ilvl w:val="0"/>
-          <w:numId w:val="12"/>
-        </w:numPr>
-        <w:spacing w:before="100" w:beforeAutospacing="1" w:after="100" w:afterAutospacing="1" w:line="240" w:lineRule="auto"/>
-        <w:rPr>
-          <w:rFonts w:ascii="Times New Roman" w:eastAsia="Times New Roman" w:hAnsi="Times New Roman" w:cs="Times New Roman"/>
-          <w:sz w:val="24"/>
-          <w:szCs w:val="24"/>
-        </w:rPr>
-      </w:pPr>
-      <w:r>
-        <w:rPr>
-          <w:rFonts w:ascii="Times New Roman" w:eastAsia="Times New Roman" w:hAnsi="Times New Roman" w:cs="Times New Roman"/>
-          <w:sz w:val="24"/>
-          <w:szCs w:val="24"/>
-        </w:rPr>
-        <w:t>Transcribed text should appear in frontend as user message</w:t>
-      </w:r>
-    </w:p>
-    <w:p>
-      <w:pPr>
-        <w:spacing w:before="100" w:beforeAutospacing="1" w:after="100" w:afterAutospacing="1" w:line="240" w:lineRule="auto"/>
-        <w:rPr>
-          <w:rFonts w:ascii="Times New Roman" w:eastAsia="Times New Roman" w:hAnsi="Times New Roman" w:cs="Times New Roman"/>
-          <w:sz w:val="24"/>
-          <w:szCs w:val="24"/>
-        </w:rPr>
-      </w:pPr>
-      <w:r>
-        <w:rPr>
-          <w:rFonts w:ascii="Times New Roman" w:eastAsia="Times New Roman" w:hAnsi="Times New Roman" w:cs="Times New Roman"/>
-          <w:b/>
-          <w:bCs/>
-          <w:sz w:val="24"/>
-          <w:szCs w:val="24"/>
-        </w:rPr>
-        <w:t>API keys and Tech stack</w:t>
-      </w:r>
-    </w:p>
-    <w:p>
-      <w:pPr>
-        <w:spacing w:before="100" w:beforeAutospacing="1" w:after="100" w:afterAutospacing="1" w:line="240" w:lineRule="auto"/>
-        <w:rPr>
-          <w:rFonts w:ascii="Times New Roman" w:eastAsia="Times New Roman" w:hAnsi="Times New Roman" w:cs="Times New Roman"/>
-          <w:sz w:val="24"/>
-          <w:szCs w:val="24"/>
-        </w:rPr>
-      </w:pPr>
-      <w:r>
-        <w:rPr>
-          <w:rFonts w:ascii="Times New Roman" w:eastAsia="Times New Roman" w:hAnsi="Times New Roman" w:cs="Times New Roman"/>
-          <w:sz w:val="24"/>
-          <w:szCs w:val="24"/>
-        </w:rPr>
-        <w:t xml:space="preserve">For API key, login to: </w:t>
-      </w:r>
-      <w:hyperlink r:id="rId5" w:history="1">
-        <w:r>
-          <w:rPr>
-            <w:rFonts w:ascii="Times New Roman" w:eastAsia="Times New Roman" w:hAnsi="Times New Roman" w:cs="Times New Roman"/>
-            <w:color w:val="0000FF"/>
-            <w:sz w:val="24"/>
-            <w:szCs w:val="24"/>
-            <w:u w:val="single"/>
-          </w:rPr>
-          <w:t>https://www.together.ai/</w:t>
-        </w:r>
-      </w:hyperlink>
-    </w:p>
-    <w:p>
-      <w:pPr>
-        <w:spacing w:before="100" w:beforeAutospacing="1" w:after="100" w:afterAutospacing="1" w:line="240" w:lineRule="auto"/>
-        <w:rPr>
-          <w:rFonts w:ascii="Times New Roman" w:eastAsia="Times New Roman" w:hAnsi="Times New Roman" w:cs="Times New Roman"/>
-          <w:sz w:val="24"/>
-          <w:szCs w:val="24"/>
-        </w:rPr>
-      </w:pPr>
-      <w:r>
-        <w:rPr>
-          <w:rFonts w:ascii="Times New Roman" w:eastAsia="Times New Roman" w:hAnsi="Times New Roman" w:cs="Times New Roman"/>
-          <w:sz w:val="24"/>
-          <w:szCs w:val="24"/>
-        </w:rPr>
-        <w:t>Make an account. It grants you $1 in credits that should be enough for the project.</w:t>
-      </w:r>
-    </w:p>
-    <w:p>
-      <w:pPr>
-        <w:spacing w:before="100" w:beforeAutospacing="1" w:after="100" w:afterAutospacing="1" w:line="240" w:lineRule="auto"/>
-        <w:rPr>
-          <w:rFonts w:ascii="Times New Roman" w:eastAsia="Times New Roman" w:hAnsi="Times New Roman" w:cs="Times New Roman"/>
-          <w:sz w:val="24"/>
-          <w:szCs w:val="24"/>
-        </w:rPr>
-      </w:pPr>
-      <w:r>
-        <w:rPr>
-          <w:rFonts w:ascii="Times New Roman" w:eastAsia="Times New Roman" w:hAnsi="Times New Roman" w:cs="Times New Roman"/>
-          <w:b/>
-          <w:bCs/>
-          <w:sz w:val="24"/>
-          <w:szCs w:val="24"/>
-        </w:rPr>
-        <w:t>Models to use:</w:t>
-      </w:r>
-    </w:p>
-    <w:p>
-      <w:pPr>
-        <w:spacing w:before="100" w:beforeAutospacing="1" w:after="100" w:afterAutospacing="1" w:line="240" w:lineRule="auto"/>
-        <w:rPr>
-          <w:rFonts w:ascii="Times New Roman" w:eastAsia="Times New Roman" w:hAnsi="Times New Roman" w:cs="Times New Roman"/>
-          <w:sz w:val="24"/>
-          <w:szCs w:val="24"/>
-        </w:rPr>
-      </w:pPr>
-      <w:r>
-        <w:rPr>
-          <w:rFonts w:ascii="Times New Roman" w:eastAsia="Times New Roman" w:hAnsi="Times New Roman" w:cs="Times New Roman"/>
-          <w:sz w:val="24"/>
-          <w:szCs w:val="24"/>
-        </w:rPr>
-        <w:t xml:space="preserve">Text Model: </w:t>
-      </w:r>
-      <w:proofErr w:type="spellStart"/>
-      <w:r>
-        <w:rPr>
-          <w:rFonts w:ascii="Times New Roman" w:eastAsia="Times New Roman" w:hAnsi="Times New Roman" w:cs="Times New Roman"/>
-          <w:sz w:val="24"/>
-          <w:szCs w:val="24"/>
-        </w:rPr>
-        <w:t>LLaMA</w:t>
-      </w:r>
-      <w:proofErr w:type="spellEnd"/>
-      <w:r>
-        <w:rPr>
-          <w:rFonts w:ascii="Times New Roman" w:eastAsia="Times New Roman" w:hAnsi="Times New Roman" w:cs="Times New Roman"/>
-          <w:sz w:val="24"/>
-          <w:szCs w:val="24"/>
-        </w:rPr>
-        <w:t xml:space="preserve"> 3.1 8b</w:t>
-      </w:r>
-    </w:p>
-    <w:p>
-      <w:pPr>
-        <w:spacing w:before="100" w:beforeAutospacing="1" w:after="100" w:afterAutospacing="1" w:line="240" w:lineRule="auto"/>
-        <w:rPr>
-          <w:rFonts w:ascii="Times New Roman" w:eastAsia="Times New Roman" w:hAnsi="Times New Roman" w:cs="Times New Roman"/>
-          <w:sz w:val="24"/>
-          <w:szCs w:val="24"/>
-        </w:rPr>
-      </w:pPr>
-      <w:r>
-        <w:rPr>
-          <w:rFonts w:ascii="Times New Roman" w:eastAsia="Times New Roman" w:hAnsi="Times New Roman" w:cs="Times New Roman"/>
-          <w:sz w:val="24"/>
-          <w:szCs w:val="24"/>
-        </w:rPr>
-        <w:t xml:space="preserve">Vision Model: </w:t>
-      </w:r>
-      <w:proofErr w:type="spellStart"/>
-      <w:r>
-        <w:rPr>
-          <w:rFonts w:ascii="Times New Roman" w:eastAsia="Times New Roman" w:hAnsi="Times New Roman" w:cs="Times New Roman"/>
-          <w:sz w:val="24"/>
-          <w:szCs w:val="24"/>
-        </w:rPr>
-        <w:t>LLaMA</w:t>
-      </w:r>
-      <w:proofErr w:type="spellEnd"/>
-      <w:r>
-        <w:rPr>
-          <w:rFonts w:ascii="Times New Roman" w:eastAsia="Times New Roman" w:hAnsi="Times New Roman" w:cs="Times New Roman"/>
-          <w:sz w:val="24"/>
-          <w:szCs w:val="24"/>
-        </w:rPr>
-        <w:t xml:space="preserve"> 3.2 11b Vision</w:t>
-      </w:r>
-    </w:p>
-    <w:p>
-      <w:pPr>
-        <w:spacing w:before="100" w:beforeAutospacing="1" w:after="100" w:afterAutospacing="1" w:line="240" w:lineRule="auto"/>
-        <w:rPr>
-          <w:rFonts w:ascii="Times New Roman" w:eastAsia="Times New Roman" w:hAnsi="Times New Roman" w:cs="Times New Roman"/>
-          <w:sz w:val="24"/>
-          <w:szCs w:val="24"/>
-        </w:rPr>
-      </w:pPr>
-      <w:r>
-        <w:rPr>
-          <w:rFonts w:ascii="Times New Roman" w:eastAsia="Times New Roman" w:hAnsi="Times New Roman" w:cs="Times New Roman"/>
-          <w:sz w:val="24"/>
-          <w:szCs w:val="24"/>
-        </w:rPr>
-        <w:t>Embedding: Use any available in Together.ai</w:t>
-      </w:r>
-    </w:p>
-    <w:p>
-      <w:pPr>
-        <w:spacing w:before="100" w:beforeAutospacing="1" w:after="100" w:afterAutospacing="1" w:line="240" w:lineRule="auto"/>
-        <w:rPr>
-          <w:rFonts w:ascii="Times New Roman" w:eastAsia="Times New Roman" w:hAnsi="Times New Roman" w:cs="Times New Roman"/>
-          <w:sz w:val="24"/>
-          <w:szCs w:val="24"/>
-        </w:rPr>
-      </w:pPr>
-    </w:p>
-    <w:p>
-      <w:pPr>
-        <w:jc w:val="center"/>
-        <w:rPr>
-          <w:rFonts w:ascii="Times New Roman" w:hAnsi="Times New Roman" w:cs="Times New Roman"/>
-          <w:b/>
-          <w:sz w:val="56"/>
-          <w:szCs w:val="56"/>
-        </w:rPr>
-      </w:pPr>
-      <w:r>
-        <w:rPr>
-          <w:rFonts w:ascii="Times New Roman" w:hAnsi="Times New Roman" w:cs="Times New Roman"/>
-          <w:b/>
-          <w:sz w:val="56"/>
-          <w:szCs w:val="56"/>
-        </w:rPr>
-        <w:t>Requirements &amp; Blueprint</w:t>
-      </w:r>
-    </w:p>
-    <w:p>
-      <w:pPr>
-        <w:jc w:val="center"/>
-        <w:rPr>
-          <w:rFonts w:ascii="Times New Roman" w:hAnsi="Times New Roman" w:cs="Times New Roman"/>
-          <w:b/>
-          <w:sz w:val="56"/>
-          <w:szCs w:val="56"/>
-        </w:rPr>
-      </w:pPr>
-    </w:p>
-    <w:p>
-      <w:pPr>
+          <w:sz w:val="28"/>
+          <w:szCs w:val="28"/>
+        </w:rPr>
+      </w:pPr>
+      <w:r>
         <w:rPr>
           <w:rFonts w:ascii="Times New Roman" w:hAnsi="Times New Roman" w:cs="Times New Roman"/>
           <w:b/>
           <w:sz w:val="36"/>
           <w:szCs w:val="28"/>
         </w:rPr>
-      </w:pPr>
-      <w:r>
-        <w:rPr>
-          <w:rFonts w:ascii="Times New Roman" w:hAnsi="Times New Roman" w:cs="Times New Roman"/>
-          <w:b/>
-          <w:sz w:val="36"/>
-          <w:szCs w:val="28"/>
-        </w:rPr>
-        <w:t>Ment</w:t>
-      </w:r>
-      <w:r>
-        <w:rPr>
-          <w:rFonts w:ascii="Times New Roman" w:hAnsi="Times New Roman" w:cs="Times New Roman"/>
-          <w:b/>
-          <w:sz w:val="36"/>
-          <w:szCs w:val="28"/>
-        </w:rPr>
-        <w:t>al Health Agent LLM:</w:t>
-      </w:r>
-    </w:p>
-    <w:p>
-      <w:pPr>
-        <w:rPr>
-          <w:rFonts w:ascii="Times New Roman" w:hAnsi="Times New Roman" w:cs="Times New Roman"/>
-          <w:sz w:val="32"/>
-          <w:szCs w:val="28"/>
-        </w:rPr>
-      </w:pPr>
-      <w:r>
-        <w:rPr>
-          <w:rFonts w:ascii="Times New Roman" w:hAnsi="Times New Roman" w:cs="Times New Roman"/>
-          <w:sz w:val="32"/>
-          <w:szCs w:val="28"/>
-        </w:rPr>
-        <w:t>Functional:</w:t>
+        <w:t>Diet LLM:</w:t>
       </w:r>
     </w:p>
     <w:p>
@@ -1754,59 +294,38 @@
         <w:pStyle w:val="ListParagraph"/>
         <w:numPr>
           <w:ilvl w:val="0"/>
-          <w:numId w:val="7"/>
+          <w:numId w:val="34"/>
         </w:numPr>
         <w:spacing w:before="100" w:beforeAutospacing="1" w:after="100" w:afterAutospacing="1" w:line="240" w:lineRule="auto"/>
         <w:rPr>
           <w:rFonts w:ascii="Times New Roman" w:eastAsia="Times New Roman" w:hAnsi="Times New Roman" w:cs="Times New Roman"/>
           <w:sz w:val="28"/>
-          <w:szCs w:val="24"/>
-        </w:rPr>
-      </w:pPr>
-      <w:r>
-        <w:rPr>
-          <w:rFonts w:ascii="Times New Roman" w:eastAsia="Times New Roman" w:hAnsi="Times New Roman" w:cs="Times New Roman"/>
-          <w:sz w:val="28"/>
-          <w:szCs w:val="24"/>
-        </w:rPr>
-        <w:t>take</w:t>
-      </w:r>
-    </w:p>
-    <w:p>
-      <w:pPr>
-        <w:rPr>
-          <w:rFonts w:ascii="Times New Roman" w:hAnsi="Times New Roman" w:cs="Times New Roman"/>
-          <w:b/>
-          <w:sz w:val="36"/>
           <w:szCs w:val="28"/>
         </w:rPr>
       </w:pPr>
       <w:r>
         <w:rPr>
-          <w:rFonts w:ascii="Times New Roman" w:hAnsi="Times New Roman" w:cs="Times New Roman"/>
-          <w:b/>
-          <w:sz w:val="36"/>
+          <w:rFonts w:ascii="Times New Roman" w:eastAsia="Times New Roman" w:hAnsi="Times New Roman" w:cs="Times New Roman"/>
+          <w:sz w:val="28"/>
           <w:szCs w:val="28"/>
         </w:rPr>
-        <w:t>Diet LLM:</w:t>
-      </w:r>
-    </w:p>
-    <w:p>
-      <w:pPr>
-        <w:rPr>
-          <w:rFonts w:ascii="Times New Roman" w:hAnsi="Times New Roman" w:cs="Times New Roman"/>
-          <w:sz w:val="32"/>
+        <w:t>LLaMA 3.2, 11</w:t>
+      </w:r>
+      <w:r>
+        <w:rPr>
+          <w:rFonts w:ascii="Times New Roman" w:eastAsia="Times New Roman" w:hAnsi="Times New Roman" w:cs="Times New Roman"/>
+          <w:sz w:val="28"/>
           <w:szCs w:val="28"/>
         </w:rPr>
-      </w:pPr>
-      <w:r>
-        <w:rPr>
-          <w:rFonts w:ascii="Times New Roman" w:hAnsi="Times New Roman" w:cs="Times New Roman"/>
-          <w:sz w:val="32"/>
+        <w:t>B</w:t>
+      </w:r>
+      <w:r>
+        <w:rPr>
+          <w:rFonts w:ascii="Times New Roman" w:eastAsia="Times New Roman" w:hAnsi="Times New Roman" w:cs="Times New Roman"/>
+          <w:sz w:val="28"/>
           <w:szCs w:val="28"/>
         </w:rPr>
-        <w:lastRenderedPageBreak/>
-        <w:t>Functional:</w:t>
+        <w:t xml:space="preserve"> parameters</w:t>
       </w:r>
     </w:p>
     <w:p>
@@ -1814,32 +333,38 @@
         <w:pStyle w:val="ListParagraph"/>
         <w:numPr>
           <w:ilvl w:val="0"/>
-          <w:numId w:val="7"/>
+          <w:numId w:val="34"/>
         </w:numPr>
         <w:spacing w:before="100" w:beforeAutospacing="1" w:after="100" w:afterAutospacing="1" w:line="240" w:lineRule="auto"/>
         <w:rPr>
           <w:rFonts w:ascii="Times New Roman" w:eastAsia="Times New Roman" w:hAnsi="Times New Roman" w:cs="Times New Roman"/>
           <w:sz w:val="28"/>
-          <w:szCs w:val="24"/>
-        </w:rPr>
-      </w:pPr>
-      <w:proofErr w:type="spellStart"/>
-      <w:r>
-        <w:rPr>
-          <w:rFonts w:ascii="Times New Roman" w:eastAsia="Times New Roman" w:hAnsi="Times New Roman" w:cs="Times New Roman"/>
-          <w:sz w:val="28"/>
-          <w:szCs w:val="24"/>
-        </w:rPr>
-        <w:t>LLaMA</w:t>
-      </w:r>
-      <w:proofErr w:type="spellEnd"/>
-      <w:r>
-        <w:rPr>
-          <w:rFonts w:ascii="Times New Roman" w:eastAsia="Times New Roman" w:hAnsi="Times New Roman" w:cs="Times New Roman"/>
-          <w:sz w:val="28"/>
-          <w:szCs w:val="24"/>
-        </w:rPr>
-        <w:t xml:space="preserve"> 3.2, 11b parameters</w:t>
+          <w:szCs w:val="28"/>
+        </w:rPr>
+      </w:pPr>
+      <w:r>
+        <w:rPr>
+          <w:rFonts w:ascii="Times New Roman" w:eastAsia="Times New Roman" w:hAnsi="Times New Roman" w:cs="Times New Roman"/>
+          <w:sz w:val="28"/>
+          <w:szCs w:val="28"/>
+        </w:rPr>
+        <w:t>Vi</w:t>
+      </w:r>
+      <w:r>
+        <w:rPr>
+          <w:rFonts w:ascii="Times New Roman" w:eastAsia="Times New Roman" w:hAnsi="Times New Roman" w:cs="Times New Roman"/>
+          <w:sz w:val="28"/>
+          <w:szCs w:val="28"/>
+        </w:rPr>
+        <w:t>sion model integration to analys</w:t>
+      </w:r>
+      <w:r>
+        <w:rPr>
+          <w:rFonts w:ascii="Times New Roman" w:eastAsia="Times New Roman" w:hAnsi="Times New Roman" w:cs="Times New Roman"/>
+          <w:sz w:val="28"/>
+          <w:szCs w:val="28"/>
+        </w:rPr>
+        <w:t>e meal photos</w:t>
       </w:r>
     </w:p>
     <w:p>
@@ -1847,22 +372,22 @@
         <w:pStyle w:val="ListParagraph"/>
         <w:numPr>
           <w:ilvl w:val="0"/>
-          <w:numId w:val="7"/>
+          <w:numId w:val="34"/>
         </w:numPr>
         <w:spacing w:before="100" w:beforeAutospacing="1" w:after="100" w:afterAutospacing="1" w:line="240" w:lineRule="auto"/>
         <w:rPr>
           <w:rFonts w:ascii="Times New Roman" w:eastAsia="Times New Roman" w:hAnsi="Times New Roman" w:cs="Times New Roman"/>
           <w:sz w:val="28"/>
-          <w:szCs w:val="24"/>
-        </w:rPr>
-      </w:pPr>
-      <w:r>
-        <w:rPr>
-          <w:rFonts w:ascii="Times New Roman" w:eastAsia="Times New Roman" w:hAnsi="Times New Roman" w:cs="Times New Roman"/>
-          <w:sz w:val="28"/>
-          <w:szCs w:val="24"/>
-        </w:rPr>
-        <w:t>Vision model integration to analyze meal photos</w:t>
+          <w:szCs w:val="28"/>
+        </w:rPr>
+      </w:pPr>
+      <w:r>
+        <w:rPr>
+          <w:rFonts w:ascii="Times New Roman" w:eastAsia="Times New Roman" w:hAnsi="Times New Roman" w:cs="Times New Roman"/>
+          <w:sz w:val="28"/>
+          <w:szCs w:val="28"/>
+        </w:rPr>
+        <w:t>Nutrient breakdown and diet goal comparison</w:t>
       </w:r>
     </w:p>
     <w:p>
@@ -1870,42 +395,20 @@
         <w:pStyle w:val="ListParagraph"/>
         <w:numPr>
           <w:ilvl w:val="0"/>
-          <w:numId w:val="7"/>
+          <w:numId w:val="34"/>
         </w:numPr>
         <w:spacing w:before="100" w:beforeAutospacing="1" w:after="100" w:afterAutospacing="1" w:line="240" w:lineRule="auto"/>
         <w:rPr>
           <w:rFonts w:ascii="Times New Roman" w:eastAsia="Times New Roman" w:hAnsi="Times New Roman" w:cs="Times New Roman"/>
           <w:sz w:val="28"/>
-          <w:szCs w:val="24"/>
-        </w:rPr>
-      </w:pPr>
-      <w:r>
-        <w:rPr>
-          <w:rFonts w:ascii="Times New Roman" w:eastAsia="Times New Roman" w:hAnsi="Times New Roman" w:cs="Times New Roman"/>
-          <w:sz w:val="28"/>
-          <w:szCs w:val="24"/>
-        </w:rPr>
-        <w:t>Nutrient breakdown and diet goal comparison</w:t>
-      </w:r>
-    </w:p>
-    <w:p>
-      <w:pPr>
-        <w:numPr>
-          <w:ilvl w:val="0"/>
-          <w:numId w:val="7"/>
-        </w:numPr>
-        <w:spacing w:before="100" w:beforeAutospacing="1" w:after="100" w:afterAutospacing="1" w:line="240" w:lineRule="auto"/>
-        <w:rPr>
-          <w:rFonts w:ascii="Times New Roman" w:eastAsia="Times New Roman" w:hAnsi="Times New Roman" w:cs="Times New Roman"/>
-          <w:sz w:val="28"/>
-          <w:szCs w:val="24"/>
-        </w:rPr>
-      </w:pPr>
-      <w:r>
-        <w:rPr>
-          <w:rFonts w:ascii="Times New Roman" w:eastAsia="Times New Roman" w:hAnsi="Times New Roman" w:cs="Times New Roman"/>
-          <w:sz w:val="28"/>
-          <w:szCs w:val="24"/>
+          <w:szCs w:val="28"/>
+        </w:rPr>
+      </w:pPr>
+      <w:r>
+        <w:rPr>
+          <w:rFonts w:ascii="Times New Roman" w:eastAsia="Times New Roman" w:hAnsi="Times New Roman" w:cs="Times New Roman"/>
+          <w:sz w:val="28"/>
+          <w:szCs w:val="28"/>
         </w:rPr>
         <w:t>Just use API, nutrient breakdown is required as well after picture submission</w:t>
       </w:r>
@@ -1915,21 +418,125 @@
         <w:pStyle w:val="ListParagraph"/>
         <w:numPr>
           <w:ilvl w:val="0"/>
-          <w:numId w:val="7"/>
+          <w:numId w:val="34"/>
         </w:numPr>
-        <w:rPr>
-          <w:rFonts w:ascii="Times New Roman" w:eastAsia="Times New Roman" w:hAnsi="Times New Roman" w:cs="Times New Roman"/>
-          <w:sz w:val="28"/>
-          <w:szCs w:val="24"/>
-        </w:rPr>
-      </w:pPr>
-      <w:r>
-        <w:rPr>
-          <w:rFonts w:ascii="Times New Roman" w:eastAsia="Times New Roman" w:hAnsi="Times New Roman" w:cs="Times New Roman"/>
-          <w:sz w:val="28"/>
-          <w:szCs w:val="24"/>
-        </w:rPr>
-        <w:t xml:space="preserve">“Nutrient breakdown and diet goal comparison” use as prompt with every picture submitted along with </w:t>
+        <w:spacing w:before="100" w:beforeAutospacing="1" w:after="100" w:afterAutospacing="1" w:line="240" w:lineRule="auto"/>
+        <w:rPr>
+          <w:rFonts w:ascii="Times New Roman" w:eastAsia="Times New Roman" w:hAnsi="Times New Roman" w:cs="Times New Roman"/>
+          <w:sz w:val="28"/>
+          <w:szCs w:val="28"/>
+        </w:rPr>
+      </w:pPr>
+      <w:r>
+        <w:rPr>
+          <w:rFonts w:ascii="Times New Roman" w:eastAsia="Times New Roman" w:hAnsi="Times New Roman" w:cs="Times New Roman"/>
+          <w:sz w:val="28"/>
+          <w:szCs w:val="28"/>
+        </w:rPr>
+        <w:t>“</w:t>
+      </w:r>
+      <w:r>
+        <w:rPr>
+          <w:rFonts w:ascii="Times New Roman" w:eastAsia="Times New Roman" w:hAnsi="Times New Roman" w:cs="Times New Roman"/>
+          <w:sz w:val="28"/>
+          <w:szCs w:val="28"/>
+        </w:rPr>
+        <w:t>analyse</w:t>
+      </w:r>
+      <w:r>
+        <w:rPr>
+          <w:rFonts w:ascii="Times New Roman" w:eastAsia="Times New Roman" w:hAnsi="Times New Roman" w:cs="Times New Roman"/>
+          <w:sz w:val="28"/>
+          <w:szCs w:val="28"/>
+        </w:rPr>
+        <w:t xml:space="preserve"> n</w:t>
+      </w:r>
+      <w:r>
+        <w:rPr>
+          <w:rFonts w:ascii="Times New Roman" w:eastAsia="Times New Roman" w:hAnsi="Times New Roman" w:cs="Times New Roman"/>
+          <w:sz w:val="28"/>
+          <w:szCs w:val="28"/>
+        </w:rPr>
+        <w:t>utrient br</w:t>
+      </w:r>
+      <w:r>
+        <w:rPr>
+          <w:rFonts w:ascii="Times New Roman" w:eastAsia="Times New Roman" w:hAnsi="Times New Roman" w:cs="Times New Roman"/>
+          <w:sz w:val="28"/>
+          <w:szCs w:val="28"/>
+        </w:rPr>
+        <w:t>eakdown and the meal photos to provide an analysis</w:t>
+      </w:r>
+      <w:r>
+        <w:rPr>
+          <w:rFonts w:ascii="Times New Roman" w:eastAsia="Times New Roman" w:hAnsi="Times New Roman" w:cs="Times New Roman"/>
+          <w:sz w:val="28"/>
+          <w:szCs w:val="28"/>
+        </w:rPr>
+        <w:t xml:space="preserve">” use as </w:t>
+      </w:r>
+      <w:r>
+        <w:rPr>
+          <w:rFonts w:ascii="Times New Roman" w:eastAsia="Times New Roman" w:hAnsi="Times New Roman" w:cs="Times New Roman"/>
+          <w:sz w:val="28"/>
+          <w:szCs w:val="28"/>
+        </w:rPr>
+        <w:t>caption</w:t>
+      </w:r>
+      <w:r>
+        <w:rPr>
+          <w:rFonts w:ascii="Times New Roman" w:eastAsia="Times New Roman" w:hAnsi="Times New Roman" w:cs="Times New Roman"/>
+          <w:sz w:val="28"/>
+          <w:szCs w:val="28"/>
+        </w:rPr>
+        <w:t xml:space="preserve"> with eve</w:t>
+      </w:r>
+      <w:r>
+        <w:rPr>
+          <w:rFonts w:ascii="Times New Roman" w:eastAsia="Times New Roman" w:hAnsi="Times New Roman" w:cs="Times New Roman"/>
+          <w:sz w:val="28"/>
+          <w:szCs w:val="28"/>
+        </w:rPr>
+        <w:t>ry picture submitted</w:t>
+      </w:r>
+    </w:p>
+    <w:p>
+      <w:pPr>
+        <w:pStyle w:val="ListParagraph"/>
+        <w:numPr>
+          <w:ilvl w:val="0"/>
+          <w:numId w:val="34"/>
+        </w:numPr>
+        <w:spacing w:before="100" w:beforeAutospacing="1" w:after="100" w:afterAutospacing="1" w:line="240" w:lineRule="auto"/>
+        <w:rPr>
+          <w:rFonts w:ascii="Times New Roman" w:eastAsia="Times New Roman" w:hAnsi="Times New Roman" w:cs="Times New Roman"/>
+          <w:sz w:val="28"/>
+          <w:szCs w:val="28"/>
+        </w:rPr>
+      </w:pPr>
+      <w:r>
+        <w:rPr>
+          <w:rFonts w:ascii="Times New Roman" w:eastAsia="Times New Roman" w:hAnsi="Times New Roman" w:cs="Times New Roman"/>
+          <w:sz w:val="28"/>
+          <w:szCs w:val="28"/>
+        </w:rPr>
+        <w:t xml:space="preserve">Give output to the text </w:t>
+      </w:r>
+      <w:r>
+        <w:rPr>
+          <w:rFonts w:ascii="Times New Roman" w:eastAsia="Times New Roman" w:hAnsi="Times New Roman" w:cs="Times New Roman"/>
+          <w:sz w:val="28"/>
+          <w:szCs w:val="28"/>
+        </w:rPr>
+        <w:t xml:space="preserve">exercise </w:t>
+      </w:r>
+      <w:r>
+        <w:rPr>
+          <w:rFonts w:ascii="Times New Roman" w:eastAsia="Times New Roman" w:hAnsi="Times New Roman" w:cs="Times New Roman"/>
+          <w:sz w:val="28"/>
+          <w:szCs w:val="28"/>
+        </w:rPr>
+        <w:t>model for it to use along with the user information for providing, meal planning and nutritional suggestions</w:t>
       </w:r>
     </w:p>
     <w:p>
@@ -1955,13 +562,306 @@
     </w:p>
     <w:p>
       <w:pPr>
-        <w:rPr>
-          <w:rFonts w:ascii="Times New Roman" w:eastAsia="Times New Roman" w:hAnsi="Times New Roman" w:cs="Times New Roman"/>
+        <w:pStyle w:val="ListParagraph"/>
+        <w:numPr>
+          <w:ilvl w:val="0"/>
+          <w:numId w:val="31"/>
+        </w:numPr>
+        <w:rPr>
+          <w:rFonts w:ascii="Times New Roman" w:eastAsia="Times New Roman" w:hAnsi="Times New Roman" w:cs="Times New Roman"/>
+          <w:sz w:val="28"/>
+          <w:szCs w:val="24"/>
+        </w:rPr>
+      </w:pPr>
+      <w:r>
+        <w:rPr>
+          <w:rFonts w:ascii="Times New Roman" w:eastAsia="Times New Roman" w:hAnsi="Times New Roman" w:cs="Times New Roman"/>
+          <w:sz w:val="28"/>
+          <w:szCs w:val="24"/>
+        </w:rPr>
+        <w:t>DeepSeek V3</w:t>
+      </w:r>
+      <w:r>
+        <w:rPr>
+          <w:rFonts w:ascii="Times New Roman" w:eastAsia="Times New Roman" w:hAnsi="Times New Roman" w:cs="Times New Roman"/>
+          <w:sz w:val="28"/>
+          <w:szCs w:val="24"/>
+        </w:rPr>
+        <w:t>,</w:t>
+      </w:r>
+      <w:r>
+        <w:rPr>
+          <w:rFonts w:ascii="Times New Roman" w:eastAsia="Times New Roman" w:hAnsi="Times New Roman" w:cs="Times New Roman"/>
+          <w:sz w:val="28"/>
+          <w:szCs w:val="24"/>
+        </w:rPr>
+        <w:t xml:space="preserve"> 671B </w:t>
+      </w:r>
+      <w:r>
+        <w:rPr>
+          <w:rFonts w:ascii="Times New Roman" w:eastAsia="Times New Roman" w:hAnsi="Times New Roman" w:cs="Times New Roman"/>
+          <w:sz w:val="28"/>
+          <w:szCs w:val="24"/>
+        </w:rPr>
+        <w:t>parameters</w:t>
+      </w:r>
+    </w:p>
+    <w:p>
+      <w:pPr>
+        <w:pStyle w:val="ListParagraph"/>
+        <w:numPr>
+          <w:ilvl w:val="0"/>
+          <w:numId w:val="31"/>
+        </w:numPr>
+        <w:rPr>
+          <w:rFonts w:ascii="Times New Roman" w:eastAsia="Times New Roman" w:hAnsi="Times New Roman" w:cs="Times New Roman"/>
+          <w:bCs/>
+          <w:sz w:val="28"/>
+          <w:szCs w:val="48"/>
+        </w:rPr>
+      </w:pPr>
+      <w:r>
+        <w:rPr>
+          <w:rFonts w:ascii="Times New Roman" w:eastAsia="Times New Roman" w:hAnsi="Times New Roman" w:cs="Times New Roman"/>
+          <w:bCs/>
+          <w:sz w:val="28"/>
+          <w:szCs w:val="48"/>
+        </w:rPr>
+        <w:t>Generate personalized routines</w:t>
+      </w:r>
+    </w:p>
+    <w:p>
+      <w:pPr>
+        <w:pStyle w:val="ListParagraph"/>
+        <w:numPr>
+          <w:ilvl w:val="0"/>
+          <w:numId w:val="31"/>
+        </w:numPr>
+        <w:rPr>
+          <w:rFonts w:ascii="Times New Roman" w:eastAsia="Times New Roman" w:hAnsi="Times New Roman" w:cs="Times New Roman"/>
+          <w:bCs/>
+          <w:sz w:val="28"/>
+          <w:szCs w:val="48"/>
+        </w:rPr>
+      </w:pPr>
+      <w:r>
+        <w:rPr>
+          <w:rFonts w:ascii="Times New Roman" w:eastAsia="Times New Roman" w:hAnsi="Times New Roman" w:cs="Times New Roman"/>
+          <w:bCs/>
+          <w:sz w:val="28"/>
+          <w:szCs w:val="48"/>
+        </w:rPr>
+        <w:t>Track workout completion and calories burned (Store in the database)</w:t>
+      </w:r>
+    </w:p>
+    <w:p>
+      <w:pPr>
+        <w:pStyle w:val="ListParagraph"/>
+        <w:numPr>
+          <w:ilvl w:val="0"/>
+          <w:numId w:val="31"/>
+        </w:numPr>
+        <w:rPr>
+          <w:rFonts w:ascii="Times New Roman" w:eastAsia="Times New Roman" w:hAnsi="Times New Roman" w:cs="Times New Roman"/>
+          <w:bCs/>
+          <w:sz w:val="28"/>
+          <w:szCs w:val="48"/>
+        </w:rPr>
+      </w:pPr>
+      <w:r>
+        <w:rPr>
+          <w:rFonts w:ascii="Times New Roman" w:eastAsia="Times New Roman" w:hAnsi="Times New Roman" w:cs="Times New Roman"/>
+          <w:bCs/>
+          <w:sz w:val="28"/>
+          <w:szCs w:val="48"/>
+        </w:rPr>
+        <w:t>Adjusts difficulty and goals weekly</w:t>
+      </w:r>
+    </w:p>
+    <w:p>
+      <w:pPr>
+        <w:rPr>
+          <w:rFonts w:ascii="Times New Roman" w:eastAsia="Times New Roman" w:hAnsi="Times New Roman" w:cs="Times New Roman"/>
+          <w:b/>
           <w:bCs/>
           <w:sz w:val="36"/>
           <w:szCs w:val="48"/>
         </w:rPr>
       </w:pPr>
+      <w:r>
+        <w:rPr>
+          <w:rFonts w:ascii="Times New Roman" w:eastAsia="Times New Roman" w:hAnsi="Times New Roman" w:cs="Times New Roman"/>
+          <w:b/>
+          <w:bCs/>
+          <w:sz w:val="36"/>
+          <w:szCs w:val="48"/>
+        </w:rPr>
+        <w:t>CHATBOT</w:t>
+      </w:r>
+      <w:r>
+        <w:rPr>
+          <w:rFonts w:ascii="Times New Roman" w:eastAsia="Times New Roman" w:hAnsi="Times New Roman" w:cs="Times New Roman"/>
+          <w:b/>
+          <w:bCs/>
+          <w:sz w:val="36"/>
+          <w:szCs w:val="48"/>
+        </w:rPr>
+        <w:t>:</w:t>
+      </w:r>
+    </w:p>
+    <w:p>
+      <w:pPr>
+        <w:pStyle w:val="ListParagraph"/>
+        <w:numPr>
+          <w:ilvl w:val="0"/>
+          <w:numId w:val="30"/>
+        </w:numPr>
+        <w:rPr>
+          <w:rFonts w:ascii="Times New Roman" w:eastAsia="Times New Roman" w:hAnsi="Times New Roman" w:cs="Times New Roman"/>
+          <w:bCs/>
+          <w:sz w:val="28"/>
+          <w:szCs w:val="48"/>
+        </w:rPr>
+      </w:pPr>
+      <w:r>
+        <w:rPr>
+          <w:rFonts w:ascii="Times New Roman" w:eastAsia="Times New Roman" w:hAnsi="Times New Roman" w:cs="Times New Roman"/>
+          <w:bCs/>
+          <w:sz w:val="28"/>
+          <w:szCs w:val="48"/>
+        </w:rPr>
+        <w:t xml:space="preserve">Use M2-BERT for </w:t>
+      </w:r>
+      <w:proofErr w:type="spellStart"/>
+      <w:r>
+        <w:rPr>
+          <w:rFonts w:ascii="Times New Roman" w:eastAsia="Times New Roman" w:hAnsi="Times New Roman" w:cs="Times New Roman"/>
+          <w:bCs/>
+          <w:sz w:val="28"/>
+          <w:szCs w:val="48"/>
+        </w:rPr>
+        <w:t>embeddings</w:t>
+      </w:r>
+      <w:proofErr w:type="spellEnd"/>
+    </w:p>
+    <w:p>
+      <w:pPr>
+        <w:pStyle w:val="ListParagraph"/>
+        <w:numPr>
+          <w:ilvl w:val="0"/>
+          <w:numId w:val="30"/>
+        </w:numPr>
+        <w:rPr>
+          <w:rFonts w:ascii="Times New Roman" w:eastAsia="Times New Roman" w:hAnsi="Times New Roman" w:cs="Times New Roman"/>
+          <w:bCs/>
+          <w:sz w:val="28"/>
+          <w:szCs w:val="48"/>
+        </w:rPr>
+      </w:pPr>
+      <w:r>
+        <w:rPr>
+          <w:rFonts w:ascii="Times New Roman" w:eastAsia="Times New Roman" w:hAnsi="Times New Roman" w:cs="Times New Roman"/>
+          <w:bCs/>
+          <w:sz w:val="28"/>
+          <w:szCs w:val="48"/>
+        </w:rPr>
+        <w:t>Integrates all 3 agents into 1 chatbot that automates all of the workflow</w:t>
+      </w:r>
+    </w:p>
+    <w:p>
+      <w:pPr>
+        <w:pStyle w:val="ListParagraph"/>
+        <w:numPr>
+          <w:ilvl w:val="0"/>
+          <w:numId w:val="30"/>
+        </w:numPr>
+        <w:rPr>
+          <w:rFonts w:ascii="Times New Roman" w:eastAsia="Times New Roman" w:hAnsi="Times New Roman" w:cs="Times New Roman"/>
+          <w:bCs/>
+          <w:sz w:val="28"/>
+          <w:szCs w:val="48"/>
+        </w:rPr>
+      </w:pPr>
+      <w:r>
+        <w:rPr>
+          <w:rFonts w:ascii="Times New Roman" w:eastAsia="Times New Roman" w:hAnsi="Times New Roman" w:cs="Times New Roman"/>
+          <w:bCs/>
+          <w:sz w:val="28"/>
+          <w:szCs w:val="48"/>
+        </w:rPr>
+        <w:lastRenderedPageBreak/>
+        <w:t>The chatbot can take text, picture and aud</w:t>
+      </w:r>
+      <w:bookmarkStart w:id="0" w:name="_GoBack"/>
+      <w:bookmarkEnd w:id="0"/>
+      <w:r>
+        <w:rPr>
+          <w:rFonts w:ascii="Times New Roman" w:eastAsia="Times New Roman" w:hAnsi="Times New Roman" w:cs="Times New Roman"/>
+          <w:bCs/>
+          <w:sz w:val="28"/>
+          <w:szCs w:val="48"/>
+        </w:rPr>
+        <w:t>io input and work accordingly</w:t>
+      </w:r>
+    </w:p>
+    <w:p>
+      <w:pPr>
+        <w:pStyle w:val="ListParagraph"/>
+        <w:numPr>
+          <w:ilvl w:val="0"/>
+          <w:numId w:val="30"/>
+        </w:numPr>
+        <w:rPr>
+          <w:rFonts w:ascii="Times New Roman" w:eastAsia="Times New Roman" w:hAnsi="Times New Roman" w:cs="Times New Roman"/>
+          <w:bCs/>
+          <w:sz w:val="28"/>
+          <w:szCs w:val="48"/>
+        </w:rPr>
+      </w:pPr>
+      <w:r>
+        <w:rPr>
+          <w:rFonts w:ascii="Times New Roman" w:eastAsia="Times New Roman" w:hAnsi="Times New Roman" w:cs="Times New Roman"/>
+          <w:bCs/>
+          <w:sz w:val="28"/>
+          <w:szCs w:val="48"/>
+        </w:rPr>
+        <w:t>According to the software the chatbot should start conversations with the mental health agent, then proceed to ask for picture input, then use diet model and proceed to handle work to exercise model</w:t>
+      </w:r>
+    </w:p>
+    <w:p>
+      <w:pPr>
+        <w:pStyle w:val="ListParagraph"/>
+        <w:numPr>
+          <w:ilvl w:val="0"/>
+          <w:numId w:val="30"/>
+        </w:numPr>
+        <w:rPr>
+          <w:rFonts w:ascii="Times New Roman" w:eastAsia="Times New Roman" w:hAnsi="Times New Roman" w:cs="Times New Roman"/>
+          <w:bCs/>
+          <w:sz w:val="28"/>
+          <w:szCs w:val="48"/>
+        </w:rPr>
+      </w:pPr>
+      <w:r>
+        <w:rPr>
+          <w:rFonts w:ascii="Times New Roman" w:eastAsia="Times New Roman" w:hAnsi="Times New Roman" w:cs="Times New Roman"/>
+          <w:bCs/>
+          <w:sz w:val="28"/>
+          <w:szCs w:val="48"/>
+        </w:rPr>
+        <w:t>Once user is at exercise model, according to the topic of the users, conversations, switch models automatically</w:t>
+      </w:r>
+    </w:p>
+    <w:p>
+      <w:pPr>
+        <w:pStyle w:val="ListParagraph"/>
+        <w:rPr>
+          <w:rFonts w:ascii="Times New Roman" w:eastAsia="Times New Roman" w:hAnsi="Times New Roman" w:cs="Times New Roman"/>
+          <w:bCs/>
+          <w:sz w:val="28"/>
+          <w:szCs w:val="48"/>
+        </w:rPr>
+      </w:pPr>
     </w:p>
     <w:p>
       <w:pPr>
@@ -1990,13 +890,31 @@
           <w:szCs w:val="28"/>
         </w:rPr>
       </w:pPr>
+      <w:proofErr w:type="spellStart"/>
       <w:r>
         <w:rPr>
           <w:rFonts w:ascii="Times New Roman" w:hAnsi="Times New Roman" w:cs="Times New Roman"/>
           <w:sz w:val="28"/>
           <w:szCs w:val="28"/>
         </w:rPr>
-        <w:t>Site should have 5 pages:</w:t>
+        <w:t>Streamlit</w:t>
+      </w:r>
+      <w:proofErr w:type="spellEnd"/>
+      <w:r>
+        <w:rPr>
+          <w:rFonts w:ascii="Times New Roman" w:hAnsi="Times New Roman" w:cs="Times New Roman"/>
+          <w:sz w:val="28"/>
+          <w:szCs w:val="28"/>
+        </w:rPr>
+        <w:t xml:space="preserve"> s</w:t>
+      </w:r>
+      <w:r>
+        <w:rPr>
+          <w:rFonts w:ascii="Times New Roman" w:hAnsi="Times New Roman" w:cs="Times New Roman"/>
+          <w:sz w:val="28"/>
+          <w:szCs w:val="28"/>
+        </w:rPr>
+        <w:t>ite should have 5 pages:</w:t>
       </w:r>
     </w:p>
     <w:p>
@@ -2070,7 +988,7 @@
           <w:sz w:val="28"/>
           <w:szCs w:val="28"/>
         </w:rPr>
-        <w:t xml:space="preserve"> view and</w:t>
+        <w:t xml:space="preserve"> V</w:t>
       </w:r>
       <w:r>
         <w:rPr>
@@ -2078,6 +996,14 @@
           <w:sz w:val="28"/>
           <w:szCs w:val="28"/>
         </w:rPr>
+        <w:t>iew and</w:t>
+      </w:r>
+      <w:r>
+        <w:rPr>
+          <w:rFonts w:ascii="Times New Roman" w:hAnsi="Times New Roman" w:cs="Times New Roman"/>
+          <w:sz w:val="28"/>
+          <w:szCs w:val="28"/>
+        </w:rPr>
         <w:t xml:space="preserve"> Changes</w:t>
       </w:r>
       <w:r>
@@ -2086,23 +1012,7 @@
           <w:sz w:val="28"/>
           <w:szCs w:val="28"/>
         </w:rPr>
-        <w:t xml:space="preserve"> &amp; </w:t>
-      </w:r>
-      <w:r>
-        <w:rPr>
-          <w:rFonts w:ascii="Times New Roman" w:hAnsi="Times New Roman" w:cs="Times New Roman"/>
-          <w:sz w:val="28"/>
-          <w:szCs w:val="28"/>
-        </w:rPr>
-        <w:t>Progress Tracker</w:t>
-      </w:r>
-      <w:r>
-        <w:rPr>
-          <w:rFonts w:ascii="Times New Roman" w:hAnsi="Times New Roman" w:cs="Times New Roman"/>
-          <w:sz w:val="28"/>
-          <w:szCs w:val="28"/>
-        </w:rPr>
-        <w:t xml:space="preserve"> Viewer</w:t>
+        <w:t xml:space="preserve"> </w:t>
       </w:r>
     </w:p>
     <w:p>
@@ -2124,18 +1034,54 @@
           <w:sz w:val="28"/>
           <w:szCs w:val="28"/>
         </w:rPr>
-        <w:t xml:space="preserve">Main </w:t>
-      </w:r>
-      <w:proofErr w:type="spellStart"/>
+        <w:t>Progress Tracker</w:t>
+      </w:r>
       <w:r>
         <w:rPr>
           <w:rFonts w:ascii="Times New Roman" w:hAnsi="Times New Roman" w:cs="Times New Roman"/>
           <w:sz w:val="28"/>
           <w:szCs w:val="28"/>
         </w:rPr>
-        <w:t>ChatBot</w:t>
-      </w:r>
-      <w:proofErr w:type="spellEnd"/>
+        <w:t xml:space="preserve"> Viewer</w:t>
+      </w:r>
+    </w:p>
+    <w:p>
+      <w:pPr>
+        <w:pStyle w:val="ListParagraph"/>
+        <w:numPr>
+          <w:ilvl w:val="0"/>
+          <w:numId w:val="22"/>
+        </w:numPr>
+        <w:rPr>
+          <w:rFonts w:ascii="Times New Roman" w:hAnsi="Times New Roman" w:cs="Times New Roman"/>
+          <w:sz w:val="28"/>
+          <w:szCs w:val="28"/>
+        </w:rPr>
+      </w:pPr>
+      <w:r>
+        <w:rPr>
+          <w:rFonts w:ascii="Times New Roman" w:hAnsi="Times New Roman" w:cs="Times New Roman"/>
+          <w:sz w:val="28"/>
+          <w:szCs w:val="28"/>
+        </w:rPr>
+        <w:t>Main Chat</w:t>
+      </w:r>
+      <w:r>
+        <w:rPr>
+          <w:rFonts w:ascii="Times New Roman" w:hAnsi="Times New Roman" w:cs="Times New Roman"/>
+          <w:sz w:val="28"/>
+          <w:szCs w:val="28"/>
+        </w:rPr>
+        <w:t>b</w:t>
+      </w:r>
+      <w:r>
+        <w:rPr>
+          <w:rFonts w:ascii="Times New Roman" w:hAnsi="Times New Roman" w:cs="Times New Roman"/>
+          <w:sz w:val="28"/>
+          <w:szCs w:val="28"/>
+        </w:rPr>
+        <w:t>ot</w:t>
+      </w:r>
     </w:p>
     <w:p>
       <w:pPr>
@@ -2697,81 +1643,88 @@
           <w:rFonts w:ascii="Times New Roman" w:hAnsi="Times New Roman" w:cs="Times New Roman"/>
           <w:sz w:val="24"/>
         </w:rPr>
+        <w:t>time_arr</w:t>
+      </w:r>
+      <w:proofErr w:type="spellEnd"/>
+      <w:r>
+        <w:rPr>
+          <w:rFonts w:ascii="Times New Roman" w:hAnsi="Times New Roman" w:cs="Times New Roman"/>
+          <w:sz w:val="24"/>
+        </w:rPr>
+        <w:t xml:space="preserve"> </w:t>
+      </w:r>
+      <w:r>
+        <w:rPr>
+          <w:rFonts w:ascii="Times New Roman" w:hAnsi="Times New Roman" w:cs="Times New Roman"/>
+          <w:sz w:val="24"/>
+        </w:rPr>
+        <w:br/>
+      </w:r>
+      <w:r>
+        <w:rPr>
+          <w:rFonts w:ascii="Times New Roman" w:hAnsi="Times New Roman" w:cs="Times New Roman"/>
+          <w:sz w:val="24"/>
+        </w:rPr>
+        <w:t>2d array, x=3, y=2</w:t>
+      </w:r>
+      <w:r>
+        <w:rPr>
+          <w:rFonts w:ascii="Times New Roman" w:hAnsi="Times New Roman" w:cs="Times New Roman"/>
+          <w:sz w:val="24"/>
+        </w:rPr>
+        <w:t xml:space="preserve"> </w:t>
+      </w:r>
+      <w:r>
+        <w:rPr>
+          <w:rFonts w:ascii="Times New Roman" w:hAnsi="Times New Roman" w:cs="Times New Roman"/>
+          <w:sz w:val="24"/>
+        </w:rPr>
+        <w:t xml:space="preserve"> time storage </w:t>
+      </w:r>
+      <w:proofErr w:type="spellStart"/>
+      <w:r>
+        <w:rPr>
+          <w:rFonts w:ascii="Times New Roman" w:hAnsi="Times New Roman" w:cs="Times New Roman"/>
+          <w:sz w:val="24"/>
+        </w:rPr>
+        <w:t>arrrays</w:t>
+      </w:r>
+      <w:proofErr w:type="spellEnd"/>
+      <w:r>
+        <w:rPr>
+          <w:rFonts w:ascii="Times New Roman" w:hAnsi="Times New Roman" w:cs="Times New Roman"/>
+          <w:sz w:val="24"/>
+        </w:rPr>
+        <w:t xml:space="preserve">  </w:t>
+      </w:r>
+      <w:r>
+        <w:rPr>
+          <w:rFonts w:ascii="Times New Roman" w:hAnsi="Times New Roman" w:cs="Times New Roman"/>
+          <w:sz w:val="24"/>
+        </w:rPr>
+        <w:t>take a value in 24 hour format and minutes</w:t>
+      </w:r>
+      <w:r>
+        <w:rPr>
+          <w:rFonts w:ascii="Times New Roman" w:hAnsi="Times New Roman" w:cs="Times New Roman"/>
+          <w:sz w:val="24"/>
+        </w:rPr>
+        <w:t>,</w:t>
+      </w:r>
+      <w:r>
+        <w:rPr>
+          <w:rFonts w:ascii="Times New Roman" w:hAnsi="Times New Roman" w:cs="Times New Roman"/>
+          <w:sz w:val="24"/>
+        </w:rPr>
+        <w:t xml:space="preserve"> take 1-3 time ranges, which are at max 20 minutes apart, like 11:20 and 11:40 or 23:40 and 00:00, if user </w:t>
+      </w:r>
+      <w:r>
+        <w:rPr>
+          <w:rFonts w:ascii="Times New Roman" w:hAnsi="Times New Roman" w:cs="Times New Roman"/>
+          <w:sz w:val="24"/>
+        </w:rPr>
         <w:lastRenderedPageBreak/>
-        <w:t>time_arr</w:t>
-      </w:r>
-      <w:proofErr w:type="spellEnd"/>
-      <w:r>
-        <w:rPr>
-          <w:rFonts w:ascii="Times New Roman" w:hAnsi="Times New Roman" w:cs="Times New Roman"/>
-          <w:sz w:val="24"/>
-        </w:rPr>
-        <w:t xml:space="preserve"> </w:t>
-      </w:r>
-      <w:r>
-        <w:rPr>
-          <w:rFonts w:ascii="Times New Roman" w:hAnsi="Times New Roman" w:cs="Times New Roman"/>
-          <w:sz w:val="24"/>
-        </w:rPr>
-        <w:br/>
-      </w:r>
-      <w:r>
-        <w:rPr>
-          <w:rFonts w:ascii="Times New Roman" w:hAnsi="Times New Roman" w:cs="Times New Roman"/>
-          <w:sz w:val="24"/>
-        </w:rPr>
-        <w:t>2d array, x=3, y=2</w:t>
-      </w:r>
-      <w:r>
-        <w:rPr>
-          <w:rFonts w:ascii="Times New Roman" w:hAnsi="Times New Roman" w:cs="Times New Roman"/>
-          <w:sz w:val="24"/>
-        </w:rPr>
-        <w:t xml:space="preserve"> </w:t>
-      </w:r>
-      <w:r>
-        <w:rPr>
-          <w:rFonts w:ascii="Times New Roman" w:hAnsi="Times New Roman" w:cs="Times New Roman"/>
-          <w:sz w:val="24"/>
-        </w:rPr>
-        <w:t xml:space="preserve"> time storage </w:t>
-      </w:r>
-      <w:proofErr w:type="spellStart"/>
-      <w:r>
-        <w:rPr>
-          <w:rFonts w:ascii="Times New Roman" w:hAnsi="Times New Roman" w:cs="Times New Roman"/>
-          <w:sz w:val="24"/>
-        </w:rPr>
-        <w:t>arrrays</w:t>
-      </w:r>
-      <w:proofErr w:type="spellEnd"/>
-      <w:r>
-        <w:rPr>
-          <w:rFonts w:ascii="Times New Roman" w:hAnsi="Times New Roman" w:cs="Times New Roman"/>
-          <w:sz w:val="24"/>
-        </w:rPr>
-        <w:t xml:space="preserve">  </w:t>
-      </w:r>
-      <w:r>
-        <w:rPr>
-          <w:rFonts w:ascii="Times New Roman" w:hAnsi="Times New Roman" w:cs="Times New Roman"/>
-          <w:sz w:val="24"/>
-        </w:rPr>
-        <w:t>take a value in 24 hour format and minutes</w:t>
-      </w:r>
-      <w:r>
-        <w:rPr>
-          <w:rFonts w:ascii="Times New Roman" w:hAnsi="Times New Roman" w:cs="Times New Roman"/>
-          <w:sz w:val="24"/>
-        </w:rPr>
-        <w:t>,</w:t>
-      </w:r>
-      <w:r>
-        <w:rPr>
-          <w:rFonts w:ascii="Times New Roman" w:hAnsi="Times New Roman" w:cs="Times New Roman"/>
-          <w:sz w:val="24"/>
-        </w:rPr>
-        <w:t xml:space="preserve"> take 1-3 time ranges, which are at max 20 minutes apart, like 11:20 and 11:40 or 23:40 and 00:00, if user enters a time value, compute the 20 minute later value and insert it</w:t>
+        <w:t>enters a time value, compute the 20 minute later value and insert it</w:t>
       </w:r>
       <w:r>
         <w:rPr>
@@ -3545,6 +2498,28 @@
           <w:szCs w:val="28"/>
         </w:rPr>
         <w:t>Memory: Keep older memory and summaries of old chats in the database, manage context, this keeps up long term memory</w:t>
+      </w:r>
+    </w:p>
+    <w:p>
+      <w:pPr>
+        <w:pStyle w:val="ListParagraph"/>
+        <w:numPr>
+          <w:ilvl w:val="0"/>
+          <w:numId w:val="16"/>
+        </w:numPr>
+        <w:rPr>
+          <w:rFonts w:ascii="Times New Roman" w:hAnsi="Times New Roman" w:cs="Times New Roman"/>
+          <w:sz w:val="28"/>
+          <w:szCs w:val="28"/>
+        </w:rPr>
+      </w:pPr>
+      <w:r>
+        <w:rPr>
+          <w:rFonts w:ascii="Times New Roman" w:hAnsi="Times New Roman" w:cs="Times New Roman"/>
+          <w:sz w:val="28"/>
+          <w:szCs w:val="28"/>
+        </w:rPr>
+        <w:t>Input: Integrate Video input as well if possible</w:t>
       </w:r>
     </w:p>
     <w:sectPr>
@@ -4170,6 +3145,119 @@
     </w:lvl>
   </w:abstractNum>
   <w:abstractNum w:abstractNumId="5" w15:restartNumberingAfterBreak="0">
+    <w:nsid w:val="077C6333"/>
+    <w:multiLevelType w:val="hybridMultilevel"/>
+    <w:tmpl w:val="AA7C0CE6"/>
+    <w:lvl w:ilvl="0" w:tplc="04090001">
+      <w:start w:val="1"/>
+      <w:numFmt w:val="bullet"/>
+      <w:lvlText w:val=""/>
+      <w:lvlJc w:val="left"/>
+      <w:pPr>
+        <w:ind w:left="720" w:hanging="360"/>
+      </w:pPr>
+      <w:rPr>
+        <w:rFonts w:ascii="Symbol" w:hAnsi="Symbol" w:hint="default"/>
+      </w:rPr>
+    </w:lvl>
+    <w:lvl w:ilvl="1" w:tplc="04090003" w:tentative="1">
+      <w:start w:val="1"/>
+      <w:numFmt w:val="bullet"/>
+      <w:lvlText w:val="o"/>
+      <w:lvlJc w:val="left"/>
+      <w:pPr>
+        <w:ind w:left="1440" w:hanging="360"/>
+      </w:pPr>
+      <w:rPr>
+        <w:rFonts w:ascii="Courier New" w:hAnsi="Courier New" w:cs="Courier New" w:hint="default"/>
+      </w:rPr>
+    </w:lvl>
+    <w:lvl w:ilvl="2" w:tplc="04090005" w:tentative="1">
+      <w:start w:val="1"/>
+      <w:numFmt w:val="bullet"/>
+      <w:lvlText w:val=""/>
+      <w:lvlJc w:val="left"/>
+      <w:pPr>
+        <w:ind w:left="2160" w:hanging="360"/>
+      </w:pPr>
+      <w:rPr>
+        <w:rFonts w:ascii="Wingdings" w:hAnsi="Wingdings" w:hint="default"/>
+      </w:rPr>
+    </w:lvl>
+    <w:lvl w:ilvl="3" w:tplc="04090001" w:tentative="1">
+      <w:start w:val="1"/>
+      <w:numFmt w:val="bullet"/>
+      <w:lvlText w:val=""/>
+      <w:lvlJc w:val="left"/>
+      <w:pPr>
+        <w:ind w:left="2880" w:hanging="360"/>
+      </w:pPr>
+      <w:rPr>
+        <w:rFonts w:ascii="Symbol" w:hAnsi="Symbol" w:hint="default"/>
+      </w:rPr>
+    </w:lvl>
+    <w:lvl w:ilvl="4" w:tplc="04090003" w:tentative="1">
+      <w:start w:val="1"/>
+      <w:numFmt w:val="bullet"/>
+      <w:lvlText w:val="o"/>
+      <w:lvlJc w:val="left"/>
+      <w:pPr>
+        <w:ind w:left="3600" w:hanging="360"/>
+      </w:pPr>
+      <w:rPr>
+        <w:rFonts w:ascii="Courier New" w:hAnsi="Courier New" w:cs="Courier New" w:hint="default"/>
+      </w:rPr>
+    </w:lvl>
+    <w:lvl w:ilvl="5" w:tplc="04090005" w:tentative="1">
+      <w:start w:val="1"/>
+      <w:numFmt w:val="bullet"/>
+      <w:lvlText w:val=""/>
+      <w:lvlJc w:val="left"/>
+      <w:pPr>
+        <w:ind w:left="4320" w:hanging="360"/>
+      </w:pPr>
+      <w:rPr>
+        <w:rFonts w:ascii="Wingdings" w:hAnsi="Wingdings" w:hint="default"/>
+      </w:rPr>
+    </w:lvl>
+    <w:lvl w:ilvl="6" w:tplc="04090001" w:tentative="1">
+      <w:start w:val="1"/>
+      <w:numFmt w:val="bullet"/>
+      <w:lvlText w:val=""/>
+      <w:lvlJc w:val="left"/>
+      <w:pPr>
+        <w:ind w:left="5040" w:hanging="360"/>
+      </w:pPr>
+      <w:rPr>
+        <w:rFonts w:ascii="Symbol" w:hAnsi="Symbol" w:hint="default"/>
+      </w:rPr>
+    </w:lvl>
+    <w:lvl w:ilvl="7" w:tplc="04090003" w:tentative="1">
+      <w:start w:val="1"/>
+      <w:numFmt w:val="bullet"/>
+      <w:lvlText w:val="o"/>
+      <w:lvlJc w:val="left"/>
+      <w:pPr>
+        <w:ind w:left="5760" w:hanging="360"/>
+      </w:pPr>
+      <w:rPr>
+        <w:rFonts w:ascii="Courier New" w:hAnsi="Courier New" w:cs="Courier New" w:hint="default"/>
+      </w:rPr>
+    </w:lvl>
+    <w:lvl w:ilvl="8" w:tplc="04090005" w:tentative="1">
+      <w:start w:val="1"/>
+      <w:numFmt w:val="bullet"/>
+      <w:lvlText w:val=""/>
+      <w:lvlJc w:val="left"/>
+      <w:pPr>
+        <w:ind w:left="6480" w:hanging="360"/>
+      </w:pPr>
+      <w:rPr>
+        <w:rFonts w:ascii="Wingdings" w:hAnsi="Wingdings" w:hint="default"/>
+      </w:rPr>
+    </w:lvl>
+  </w:abstractNum>
+  <w:abstractNum w:abstractNumId="6" w15:restartNumberingAfterBreak="0">
     <w:nsid w:val="085A025B"/>
     <w:multiLevelType w:val="multilevel"/>
     <w:tmpl w:val="29C48BD2"/>
@@ -4318,7 +3406,120 @@
       </w:rPr>
     </w:lvl>
   </w:abstractNum>
-  <w:abstractNum w:abstractNumId="6" w15:restartNumberingAfterBreak="0">
+  <w:abstractNum w:abstractNumId="7" w15:restartNumberingAfterBreak="0">
+    <w:nsid w:val="0A2678C9"/>
+    <w:multiLevelType w:val="hybridMultilevel"/>
+    <w:tmpl w:val="2B745AD2"/>
+    <w:lvl w:ilvl="0" w:tplc="04090001">
+      <w:start w:val="1"/>
+      <w:numFmt w:val="bullet"/>
+      <w:lvlText w:val=""/>
+      <w:lvlJc w:val="left"/>
+      <w:pPr>
+        <w:ind w:left="720" w:hanging="360"/>
+      </w:pPr>
+      <w:rPr>
+        <w:rFonts w:ascii="Symbol" w:hAnsi="Symbol" w:hint="default"/>
+      </w:rPr>
+    </w:lvl>
+    <w:lvl w:ilvl="1" w:tplc="04090003" w:tentative="1">
+      <w:start w:val="1"/>
+      <w:numFmt w:val="bullet"/>
+      <w:lvlText w:val="o"/>
+      <w:lvlJc w:val="left"/>
+      <w:pPr>
+        <w:ind w:left="1440" w:hanging="360"/>
+      </w:pPr>
+      <w:rPr>
+        <w:rFonts w:ascii="Courier New" w:hAnsi="Courier New" w:cs="Courier New" w:hint="default"/>
+      </w:rPr>
+    </w:lvl>
+    <w:lvl w:ilvl="2" w:tplc="04090005" w:tentative="1">
+      <w:start w:val="1"/>
+      <w:numFmt w:val="bullet"/>
+      <w:lvlText w:val=""/>
+      <w:lvlJc w:val="left"/>
+      <w:pPr>
+        <w:ind w:left="2160" w:hanging="360"/>
+      </w:pPr>
+      <w:rPr>
+        <w:rFonts w:ascii="Wingdings" w:hAnsi="Wingdings" w:hint="default"/>
+      </w:rPr>
+    </w:lvl>
+    <w:lvl w:ilvl="3" w:tplc="04090001" w:tentative="1">
+      <w:start w:val="1"/>
+      <w:numFmt w:val="bullet"/>
+      <w:lvlText w:val=""/>
+      <w:lvlJc w:val="left"/>
+      <w:pPr>
+        <w:ind w:left="2880" w:hanging="360"/>
+      </w:pPr>
+      <w:rPr>
+        <w:rFonts w:ascii="Symbol" w:hAnsi="Symbol" w:hint="default"/>
+      </w:rPr>
+    </w:lvl>
+    <w:lvl w:ilvl="4" w:tplc="04090003" w:tentative="1">
+      <w:start w:val="1"/>
+      <w:numFmt w:val="bullet"/>
+      <w:lvlText w:val="o"/>
+      <w:lvlJc w:val="left"/>
+      <w:pPr>
+        <w:ind w:left="3600" w:hanging="360"/>
+      </w:pPr>
+      <w:rPr>
+        <w:rFonts w:ascii="Courier New" w:hAnsi="Courier New" w:cs="Courier New" w:hint="default"/>
+      </w:rPr>
+    </w:lvl>
+    <w:lvl w:ilvl="5" w:tplc="04090005" w:tentative="1">
+      <w:start w:val="1"/>
+      <w:numFmt w:val="bullet"/>
+      <w:lvlText w:val=""/>
+      <w:lvlJc w:val="left"/>
+      <w:pPr>
+        <w:ind w:left="4320" w:hanging="360"/>
+      </w:pPr>
+      <w:rPr>
+        <w:rFonts w:ascii="Wingdings" w:hAnsi="Wingdings" w:hint="default"/>
+      </w:rPr>
+    </w:lvl>
+    <w:lvl w:ilvl="6" w:tplc="04090001" w:tentative="1">
+      <w:start w:val="1"/>
+      <w:numFmt w:val="bullet"/>
+      <w:lvlText w:val=""/>
+      <w:lvlJc w:val="left"/>
+      <w:pPr>
+        <w:ind w:left="5040" w:hanging="360"/>
+      </w:pPr>
+      <w:rPr>
+        <w:rFonts w:ascii="Symbol" w:hAnsi="Symbol" w:hint="default"/>
+      </w:rPr>
+    </w:lvl>
+    <w:lvl w:ilvl="7" w:tplc="04090003" w:tentative="1">
+      <w:start w:val="1"/>
+      <w:numFmt w:val="bullet"/>
+      <w:lvlText w:val="o"/>
+      <w:lvlJc w:val="left"/>
+      <w:pPr>
+        <w:ind w:left="5760" w:hanging="360"/>
+      </w:pPr>
+      <w:rPr>
+        <w:rFonts w:ascii="Courier New" w:hAnsi="Courier New" w:cs="Courier New" w:hint="default"/>
+      </w:rPr>
+    </w:lvl>
+    <w:lvl w:ilvl="8" w:tplc="04090005" w:tentative="1">
+      <w:start w:val="1"/>
+      <w:numFmt w:val="bullet"/>
+      <w:lvlText w:val=""/>
+      <w:lvlJc w:val="left"/>
+      <w:pPr>
+        <w:ind w:left="6480" w:hanging="360"/>
+      </w:pPr>
+      <w:rPr>
+        <w:rFonts w:ascii="Wingdings" w:hAnsi="Wingdings" w:hint="default"/>
+      </w:rPr>
+    </w:lvl>
+  </w:abstractNum>
+  <w:abstractNum w:abstractNumId="8" w15:restartNumberingAfterBreak="0">
     <w:nsid w:val="12311AD7"/>
     <w:multiLevelType w:val="hybridMultilevel"/>
     <w:tmpl w:val="E0BC2840"/>
@@ -4431,7 +3632,7 @@
       </w:rPr>
     </w:lvl>
   </w:abstractNum>
-  <w:abstractNum w:abstractNumId="7" w15:restartNumberingAfterBreak="0">
+  <w:abstractNum w:abstractNumId="9" w15:restartNumberingAfterBreak="0">
     <w:nsid w:val="14734373"/>
     <w:multiLevelType w:val="multilevel"/>
     <w:tmpl w:val="CB1EBF30"/>
@@ -4580,7 +3781,7 @@
       </w:rPr>
     </w:lvl>
   </w:abstractNum>
-  <w:abstractNum w:abstractNumId="8" w15:restartNumberingAfterBreak="0">
+  <w:abstractNum w:abstractNumId="10" w15:restartNumberingAfterBreak="0">
     <w:nsid w:val="18D37E5C"/>
     <w:multiLevelType w:val="hybridMultilevel"/>
     <w:tmpl w:val="BD7CD6D2"/>
@@ -4693,7 +3894,7 @@
       </w:rPr>
     </w:lvl>
   </w:abstractNum>
-  <w:abstractNum w:abstractNumId="9" w15:restartNumberingAfterBreak="0">
+  <w:abstractNum w:abstractNumId="11" w15:restartNumberingAfterBreak="0">
     <w:nsid w:val="20CD0F5D"/>
     <w:multiLevelType w:val="hybridMultilevel"/>
     <w:tmpl w:val="2142582E"/>
@@ -4806,7 +4007,120 @@
       </w:rPr>
     </w:lvl>
   </w:abstractNum>
-  <w:abstractNum w:abstractNumId="10" w15:restartNumberingAfterBreak="0">
+  <w:abstractNum w:abstractNumId="12" w15:restartNumberingAfterBreak="0">
+    <w:nsid w:val="2231662A"/>
+    <w:multiLevelType w:val="hybridMultilevel"/>
+    <w:tmpl w:val="37A05C02"/>
+    <w:lvl w:ilvl="0" w:tplc="04090001">
+      <w:start w:val="1"/>
+      <w:numFmt w:val="bullet"/>
+      <w:lvlText w:val=""/>
+      <w:lvlJc w:val="left"/>
+      <w:pPr>
+        <w:ind w:left="720" w:hanging="360"/>
+      </w:pPr>
+      <w:rPr>
+        <w:rFonts w:ascii="Symbol" w:hAnsi="Symbol" w:hint="default"/>
+      </w:rPr>
+    </w:lvl>
+    <w:lvl w:ilvl="1" w:tplc="04090003" w:tentative="1">
+      <w:start w:val="1"/>
+      <w:numFmt w:val="bullet"/>
+      <w:lvlText w:val="o"/>
+      <w:lvlJc w:val="left"/>
+      <w:pPr>
+        <w:ind w:left="1440" w:hanging="360"/>
+      </w:pPr>
+      <w:rPr>
+        <w:rFonts w:ascii="Courier New" w:hAnsi="Courier New" w:cs="Courier New" w:hint="default"/>
+      </w:rPr>
+    </w:lvl>
+    <w:lvl w:ilvl="2" w:tplc="04090005" w:tentative="1">
+      <w:start w:val="1"/>
+      <w:numFmt w:val="bullet"/>
+      <w:lvlText w:val=""/>
+      <w:lvlJc w:val="left"/>
+      <w:pPr>
+        <w:ind w:left="2160" w:hanging="360"/>
+      </w:pPr>
+      <w:rPr>
+        <w:rFonts w:ascii="Wingdings" w:hAnsi="Wingdings" w:hint="default"/>
+      </w:rPr>
+    </w:lvl>
+    <w:lvl w:ilvl="3" w:tplc="04090001" w:tentative="1">
+      <w:start w:val="1"/>
+      <w:numFmt w:val="bullet"/>
+      <w:lvlText w:val=""/>
+      <w:lvlJc w:val="left"/>
+      <w:pPr>
+        <w:ind w:left="2880" w:hanging="360"/>
+      </w:pPr>
+      <w:rPr>
+        <w:rFonts w:ascii="Symbol" w:hAnsi="Symbol" w:hint="default"/>
+      </w:rPr>
+    </w:lvl>
+    <w:lvl w:ilvl="4" w:tplc="04090003" w:tentative="1">
+      <w:start w:val="1"/>
+      <w:numFmt w:val="bullet"/>
+      <w:lvlText w:val="o"/>
+      <w:lvlJc w:val="left"/>
+      <w:pPr>
+        <w:ind w:left="3600" w:hanging="360"/>
+      </w:pPr>
+      <w:rPr>
+        <w:rFonts w:ascii="Courier New" w:hAnsi="Courier New" w:cs="Courier New" w:hint="default"/>
+      </w:rPr>
+    </w:lvl>
+    <w:lvl w:ilvl="5" w:tplc="04090005" w:tentative="1">
+      <w:start w:val="1"/>
+      <w:numFmt w:val="bullet"/>
+      <w:lvlText w:val=""/>
+      <w:lvlJc w:val="left"/>
+      <w:pPr>
+        <w:ind w:left="4320" w:hanging="360"/>
+      </w:pPr>
+      <w:rPr>
+        <w:rFonts w:ascii="Wingdings" w:hAnsi="Wingdings" w:hint="default"/>
+      </w:rPr>
+    </w:lvl>
+    <w:lvl w:ilvl="6" w:tplc="04090001" w:tentative="1">
+      <w:start w:val="1"/>
+      <w:numFmt w:val="bullet"/>
+      <w:lvlText w:val=""/>
+      <w:lvlJc w:val="left"/>
+      <w:pPr>
+        <w:ind w:left="5040" w:hanging="360"/>
+      </w:pPr>
+      <w:rPr>
+        <w:rFonts w:ascii="Symbol" w:hAnsi="Symbol" w:hint="default"/>
+      </w:rPr>
+    </w:lvl>
+    <w:lvl w:ilvl="7" w:tplc="04090003" w:tentative="1">
+      <w:start w:val="1"/>
+      <w:numFmt w:val="bullet"/>
+      <w:lvlText w:val="o"/>
+      <w:lvlJc w:val="left"/>
+      <w:pPr>
+        <w:ind w:left="5760" w:hanging="360"/>
+      </w:pPr>
+      <w:rPr>
+        <w:rFonts w:ascii="Courier New" w:hAnsi="Courier New" w:cs="Courier New" w:hint="default"/>
+      </w:rPr>
+    </w:lvl>
+    <w:lvl w:ilvl="8" w:tplc="04090005" w:tentative="1">
+      <w:start w:val="1"/>
+      <w:numFmt w:val="bullet"/>
+      <w:lvlText w:val=""/>
+      <w:lvlJc w:val="left"/>
+      <w:pPr>
+        <w:ind w:left="6480" w:hanging="360"/>
+      </w:pPr>
+      <w:rPr>
+        <w:rFonts w:ascii="Wingdings" w:hAnsi="Wingdings" w:hint="default"/>
+      </w:rPr>
+    </w:lvl>
+  </w:abstractNum>
+  <w:abstractNum w:abstractNumId="13" w15:restartNumberingAfterBreak="0">
     <w:nsid w:val="2A0C3FAD"/>
     <w:multiLevelType w:val="hybridMultilevel"/>
     <w:tmpl w:val="3B00C4C6"/>
@@ -4919,7 +4233,7 @@
       </w:rPr>
     </w:lvl>
   </w:abstractNum>
-  <w:abstractNum w:abstractNumId="11" w15:restartNumberingAfterBreak="0">
+  <w:abstractNum w:abstractNumId="14" w15:restartNumberingAfterBreak="0">
     <w:nsid w:val="2FFB5E03"/>
     <w:multiLevelType w:val="multilevel"/>
     <w:tmpl w:val="B8AADD64"/>
@@ -5032,7 +4346,120 @@
       </w:pPr>
     </w:lvl>
   </w:abstractNum>
-  <w:abstractNum w:abstractNumId="12" w15:restartNumberingAfterBreak="0">
+  <w:abstractNum w:abstractNumId="15" w15:restartNumberingAfterBreak="0">
+    <w:nsid w:val="31914043"/>
+    <w:multiLevelType w:val="hybridMultilevel"/>
+    <w:tmpl w:val="01682988"/>
+    <w:lvl w:ilvl="0" w:tplc="04090001">
+      <w:start w:val="1"/>
+      <w:numFmt w:val="bullet"/>
+      <w:lvlText w:val=""/>
+      <w:lvlJc w:val="left"/>
+      <w:pPr>
+        <w:ind w:left="720" w:hanging="360"/>
+      </w:pPr>
+      <w:rPr>
+        <w:rFonts w:ascii="Symbol" w:hAnsi="Symbol" w:hint="default"/>
+      </w:rPr>
+    </w:lvl>
+    <w:lvl w:ilvl="1" w:tplc="04090003" w:tentative="1">
+      <w:start w:val="1"/>
+      <w:numFmt w:val="bullet"/>
+      <w:lvlText w:val="o"/>
+      <w:lvlJc w:val="left"/>
+      <w:pPr>
+        <w:ind w:left="1440" w:hanging="360"/>
+      </w:pPr>
+      <w:rPr>
+        <w:rFonts w:ascii="Courier New" w:hAnsi="Courier New" w:cs="Courier New" w:hint="default"/>
+      </w:rPr>
+    </w:lvl>
+    <w:lvl w:ilvl="2" w:tplc="04090005" w:tentative="1">
+      <w:start w:val="1"/>
+      <w:numFmt w:val="bullet"/>
+      <w:lvlText w:val=""/>
+      <w:lvlJc w:val="left"/>
+      <w:pPr>
+        <w:ind w:left="2160" w:hanging="360"/>
+      </w:pPr>
+      <w:rPr>
+        <w:rFonts w:ascii="Wingdings" w:hAnsi="Wingdings" w:hint="default"/>
+      </w:rPr>
+    </w:lvl>
+    <w:lvl w:ilvl="3" w:tplc="04090001" w:tentative="1">
+      <w:start w:val="1"/>
+      <w:numFmt w:val="bullet"/>
+      <w:lvlText w:val=""/>
+      <w:lvlJc w:val="left"/>
+      <w:pPr>
+        <w:ind w:left="2880" w:hanging="360"/>
+      </w:pPr>
+      <w:rPr>
+        <w:rFonts w:ascii="Symbol" w:hAnsi="Symbol" w:hint="default"/>
+      </w:rPr>
+    </w:lvl>
+    <w:lvl w:ilvl="4" w:tplc="04090003" w:tentative="1">
+      <w:start w:val="1"/>
+      <w:numFmt w:val="bullet"/>
+      <w:lvlText w:val="o"/>
+      <w:lvlJc w:val="left"/>
+      <w:pPr>
+        <w:ind w:left="3600" w:hanging="360"/>
+      </w:pPr>
+      <w:rPr>
+        <w:rFonts w:ascii="Courier New" w:hAnsi="Courier New" w:cs="Courier New" w:hint="default"/>
+      </w:rPr>
+    </w:lvl>
+    <w:lvl w:ilvl="5" w:tplc="04090005" w:tentative="1">
+      <w:start w:val="1"/>
+      <w:numFmt w:val="bullet"/>
+      <w:lvlText w:val=""/>
+      <w:lvlJc w:val="left"/>
+      <w:pPr>
+        <w:ind w:left="4320" w:hanging="360"/>
+      </w:pPr>
+      <w:rPr>
+        <w:rFonts w:ascii="Wingdings" w:hAnsi="Wingdings" w:hint="default"/>
+      </w:rPr>
+    </w:lvl>
+    <w:lvl w:ilvl="6" w:tplc="04090001" w:tentative="1">
+      <w:start w:val="1"/>
+      <w:numFmt w:val="bullet"/>
+      <w:lvlText w:val=""/>
+      <w:lvlJc w:val="left"/>
+      <w:pPr>
+        <w:ind w:left="5040" w:hanging="360"/>
+      </w:pPr>
+      <w:rPr>
+        <w:rFonts w:ascii="Symbol" w:hAnsi="Symbol" w:hint="default"/>
+      </w:rPr>
+    </w:lvl>
+    <w:lvl w:ilvl="7" w:tplc="04090003" w:tentative="1">
+      <w:start w:val="1"/>
+      <w:numFmt w:val="bullet"/>
+      <w:lvlText w:val="o"/>
+      <w:lvlJc w:val="left"/>
+      <w:pPr>
+        <w:ind w:left="5760" w:hanging="360"/>
+      </w:pPr>
+      <w:rPr>
+        <w:rFonts w:ascii="Courier New" w:hAnsi="Courier New" w:cs="Courier New" w:hint="default"/>
+      </w:rPr>
+    </w:lvl>
+    <w:lvl w:ilvl="8" w:tplc="04090005" w:tentative="1">
+      <w:start w:val="1"/>
+      <w:numFmt w:val="bullet"/>
+      <w:lvlText w:val=""/>
+      <w:lvlJc w:val="left"/>
+      <w:pPr>
+        <w:ind w:left="6480" w:hanging="360"/>
+      </w:pPr>
+      <w:rPr>
+        <w:rFonts w:ascii="Wingdings" w:hAnsi="Wingdings" w:hint="default"/>
+      </w:rPr>
+    </w:lvl>
+  </w:abstractNum>
+  <w:abstractNum w:abstractNumId="16" w15:restartNumberingAfterBreak="0">
     <w:nsid w:val="324133EF"/>
     <w:multiLevelType w:val="multilevel"/>
     <w:tmpl w:val="A02AEC82"/>
@@ -5176,7 +4603,7 @@
       </w:rPr>
     </w:lvl>
   </w:abstractNum>
-  <w:abstractNum w:abstractNumId="13" w15:restartNumberingAfterBreak="0">
+  <w:abstractNum w:abstractNumId="17" w15:restartNumberingAfterBreak="0">
     <w:nsid w:val="379208C7"/>
     <w:multiLevelType w:val="hybridMultilevel"/>
     <w:tmpl w:val="E558E2BE"/>
@@ -5262,7 +4689,7 @@
       </w:pPr>
     </w:lvl>
   </w:abstractNum>
-  <w:abstractNum w:abstractNumId="14" w15:restartNumberingAfterBreak="0">
+  <w:abstractNum w:abstractNumId="18" w15:restartNumberingAfterBreak="0">
     <w:nsid w:val="3BE915C1"/>
     <w:multiLevelType w:val="hybridMultilevel"/>
     <w:tmpl w:val="871EE8CE"/>
@@ -5348,7 +4775,120 @@
       </w:pPr>
     </w:lvl>
   </w:abstractNum>
-  <w:abstractNum w:abstractNumId="15" w15:restartNumberingAfterBreak="0">
+  <w:abstractNum w:abstractNumId="19" w15:restartNumberingAfterBreak="0">
+    <w:nsid w:val="44A47A85"/>
+    <w:multiLevelType w:val="hybridMultilevel"/>
+    <w:tmpl w:val="2C1CA07E"/>
+    <w:lvl w:ilvl="0" w:tplc="04090001">
+      <w:start w:val="1"/>
+      <w:numFmt w:val="bullet"/>
+      <w:lvlText w:val=""/>
+      <w:lvlJc w:val="left"/>
+      <w:pPr>
+        <w:ind w:left="720" w:hanging="360"/>
+      </w:pPr>
+      <w:rPr>
+        <w:rFonts w:ascii="Symbol" w:hAnsi="Symbol" w:hint="default"/>
+      </w:rPr>
+    </w:lvl>
+    <w:lvl w:ilvl="1" w:tplc="04090003" w:tentative="1">
+      <w:start w:val="1"/>
+      <w:numFmt w:val="bullet"/>
+      <w:lvlText w:val="o"/>
+      <w:lvlJc w:val="left"/>
+      <w:pPr>
+        <w:ind w:left="1440" w:hanging="360"/>
+      </w:pPr>
+      <w:rPr>
+        <w:rFonts w:ascii="Courier New" w:hAnsi="Courier New" w:cs="Courier New" w:hint="default"/>
+      </w:rPr>
+    </w:lvl>
+    <w:lvl w:ilvl="2" w:tplc="04090005" w:tentative="1">
+      <w:start w:val="1"/>
+      <w:numFmt w:val="bullet"/>
+      <w:lvlText w:val=""/>
+      <w:lvlJc w:val="left"/>
+      <w:pPr>
+        <w:ind w:left="2160" w:hanging="360"/>
+      </w:pPr>
+      <w:rPr>
+        <w:rFonts w:ascii="Wingdings" w:hAnsi="Wingdings" w:hint="default"/>
+      </w:rPr>
+    </w:lvl>
+    <w:lvl w:ilvl="3" w:tplc="04090001" w:tentative="1">
+      <w:start w:val="1"/>
+      <w:numFmt w:val="bullet"/>
+      <w:lvlText w:val=""/>
+      <w:lvlJc w:val="left"/>
+      <w:pPr>
+        <w:ind w:left="2880" w:hanging="360"/>
+      </w:pPr>
+      <w:rPr>
+        <w:rFonts w:ascii="Symbol" w:hAnsi="Symbol" w:hint="default"/>
+      </w:rPr>
+    </w:lvl>
+    <w:lvl w:ilvl="4" w:tplc="04090003" w:tentative="1">
+      <w:start w:val="1"/>
+      <w:numFmt w:val="bullet"/>
+      <w:lvlText w:val="o"/>
+      <w:lvlJc w:val="left"/>
+      <w:pPr>
+        <w:ind w:left="3600" w:hanging="360"/>
+      </w:pPr>
+      <w:rPr>
+        <w:rFonts w:ascii="Courier New" w:hAnsi="Courier New" w:cs="Courier New" w:hint="default"/>
+      </w:rPr>
+    </w:lvl>
+    <w:lvl w:ilvl="5" w:tplc="04090005" w:tentative="1">
+      <w:start w:val="1"/>
+      <w:numFmt w:val="bullet"/>
+      <w:lvlText w:val=""/>
+      <w:lvlJc w:val="left"/>
+      <w:pPr>
+        <w:ind w:left="4320" w:hanging="360"/>
+      </w:pPr>
+      <w:rPr>
+        <w:rFonts w:ascii="Wingdings" w:hAnsi="Wingdings" w:hint="default"/>
+      </w:rPr>
+    </w:lvl>
+    <w:lvl w:ilvl="6" w:tplc="04090001" w:tentative="1">
+      <w:start w:val="1"/>
+      <w:numFmt w:val="bullet"/>
+      <w:lvlText w:val=""/>
+      <w:lvlJc w:val="left"/>
+      <w:pPr>
+        <w:ind w:left="5040" w:hanging="360"/>
+      </w:pPr>
+      <w:rPr>
+        <w:rFonts w:ascii="Symbol" w:hAnsi="Symbol" w:hint="default"/>
+      </w:rPr>
+    </w:lvl>
+    <w:lvl w:ilvl="7" w:tplc="04090003" w:tentative="1">
+      <w:start w:val="1"/>
+      <w:numFmt w:val="bullet"/>
+      <w:lvlText w:val="o"/>
+      <w:lvlJc w:val="left"/>
+      <w:pPr>
+        <w:ind w:left="5760" w:hanging="360"/>
+      </w:pPr>
+      <w:rPr>
+        <w:rFonts w:ascii="Courier New" w:hAnsi="Courier New" w:cs="Courier New" w:hint="default"/>
+      </w:rPr>
+    </w:lvl>
+    <w:lvl w:ilvl="8" w:tplc="04090005" w:tentative="1">
+      <w:start w:val="1"/>
+      <w:numFmt w:val="bullet"/>
+      <w:lvlText w:val=""/>
+      <w:lvlJc w:val="left"/>
+      <w:pPr>
+        <w:ind w:left="6480" w:hanging="360"/>
+      </w:pPr>
+      <w:rPr>
+        <w:rFonts w:ascii="Wingdings" w:hAnsi="Wingdings" w:hint="default"/>
+      </w:rPr>
+    </w:lvl>
+  </w:abstractNum>
+  <w:abstractNum w:abstractNumId="20" w15:restartNumberingAfterBreak="0">
     <w:nsid w:val="45BE6028"/>
     <w:multiLevelType w:val="hybridMultilevel"/>
     <w:tmpl w:val="78DAC9F2"/>
@@ -5434,7 +4974,7 @@
       </w:pPr>
     </w:lvl>
   </w:abstractNum>
-  <w:abstractNum w:abstractNumId="16" w15:restartNumberingAfterBreak="0">
+  <w:abstractNum w:abstractNumId="21" w15:restartNumberingAfterBreak="0">
     <w:nsid w:val="46C774F2"/>
     <w:multiLevelType w:val="hybridMultilevel"/>
     <w:tmpl w:val="86F6FDD4"/>
@@ -5520,7 +5060,7 @@
       </w:pPr>
     </w:lvl>
   </w:abstractNum>
-  <w:abstractNum w:abstractNumId="17" w15:restartNumberingAfterBreak="0">
+  <w:abstractNum w:abstractNumId="22" w15:restartNumberingAfterBreak="0">
     <w:nsid w:val="51A9018C"/>
     <w:multiLevelType w:val="multilevel"/>
     <w:tmpl w:val="028AA68E"/>
@@ -5669,7 +5209,7 @@
       </w:rPr>
     </w:lvl>
   </w:abstractNum>
-  <w:abstractNum w:abstractNumId="18" w15:restartNumberingAfterBreak="0">
+  <w:abstractNum w:abstractNumId="23" w15:restartNumberingAfterBreak="0">
     <w:nsid w:val="58B726A2"/>
     <w:multiLevelType w:val="hybridMultilevel"/>
     <w:tmpl w:val="A22E6A4E"/>
@@ -5755,7 +5295,120 @@
       </w:pPr>
     </w:lvl>
   </w:abstractNum>
-  <w:abstractNum w:abstractNumId="19" w15:restartNumberingAfterBreak="0">
+  <w:abstractNum w:abstractNumId="24" w15:restartNumberingAfterBreak="0">
+    <w:nsid w:val="5B965A5D"/>
+    <w:multiLevelType w:val="hybridMultilevel"/>
+    <w:tmpl w:val="E684D128"/>
+    <w:lvl w:ilvl="0" w:tplc="04090001">
+      <w:start w:val="1"/>
+      <w:numFmt w:val="bullet"/>
+      <w:lvlText w:val=""/>
+      <w:lvlJc w:val="left"/>
+      <w:pPr>
+        <w:ind w:left="1440" w:hanging="360"/>
+      </w:pPr>
+      <w:rPr>
+        <w:rFonts w:ascii="Symbol" w:hAnsi="Symbol" w:hint="default"/>
+      </w:rPr>
+    </w:lvl>
+    <w:lvl w:ilvl="1" w:tplc="04090003" w:tentative="1">
+      <w:start w:val="1"/>
+      <w:numFmt w:val="bullet"/>
+      <w:lvlText w:val="o"/>
+      <w:lvlJc w:val="left"/>
+      <w:pPr>
+        <w:ind w:left="2160" w:hanging="360"/>
+      </w:pPr>
+      <w:rPr>
+        <w:rFonts w:ascii="Courier New" w:hAnsi="Courier New" w:cs="Courier New" w:hint="default"/>
+      </w:rPr>
+    </w:lvl>
+    <w:lvl w:ilvl="2" w:tplc="04090005" w:tentative="1">
+      <w:start w:val="1"/>
+      <w:numFmt w:val="bullet"/>
+      <w:lvlText w:val=""/>
+      <w:lvlJc w:val="left"/>
+      <w:pPr>
+        <w:ind w:left="2880" w:hanging="360"/>
+      </w:pPr>
+      <w:rPr>
+        <w:rFonts w:ascii="Wingdings" w:hAnsi="Wingdings" w:hint="default"/>
+      </w:rPr>
+    </w:lvl>
+    <w:lvl w:ilvl="3" w:tplc="04090001" w:tentative="1">
+      <w:start w:val="1"/>
+      <w:numFmt w:val="bullet"/>
+      <w:lvlText w:val=""/>
+      <w:lvlJc w:val="left"/>
+      <w:pPr>
+        <w:ind w:left="3600" w:hanging="360"/>
+      </w:pPr>
+      <w:rPr>
+        <w:rFonts w:ascii="Symbol" w:hAnsi="Symbol" w:hint="default"/>
+      </w:rPr>
+    </w:lvl>
+    <w:lvl w:ilvl="4" w:tplc="04090003" w:tentative="1">
+      <w:start w:val="1"/>
+      <w:numFmt w:val="bullet"/>
+      <w:lvlText w:val="o"/>
+      <w:lvlJc w:val="left"/>
+      <w:pPr>
+        <w:ind w:left="4320" w:hanging="360"/>
+      </w:pPr>
+      <w:rPr>
+        <w:rFonts w:ascii="Courier New" w:hAnsi="Courier New" w:cs="Courier New" w:hint="default"/>
+      </w:rPr>
+    </w:lvl>
+    <w:lvl w:ilvl="5" w:tplc="04090005" w:tentative="1">
+      <w:start w:val="1"/>
+      <w:numFmt w:val="bullet"/>
+      <w:lvlText w:val=""/>
+      <w:lvlJc w:val="left"/>
+      <w:pPr>
+        <w:ind w:left="5040" w:hanging="360"/>
+      </w:pPr>
+      <w:rPr>
+        <w:rFonts w:ascii="Wingdings" w:hAnsi="Wingdings" w:hint="default"/>
+      </w:rPr>
+    </w:lvl>
+    <w:lvl w:ilvl="6" w:tplc="04090001" w:tentative="1">
+      <w:start w:val="1"/>
+      <w:numFmt w:val="bullet"/>
+      <w:lvlText w:val=""/>
+      <w:lvlJc w:val="left"/>
+      <w:pPr>
+        <w:ind w:left="5760" w:hanging="360"/>
+      </w:pPr>
+      <w:rPr>
+        <w:rFonts w:ascii="Symbol" w:hAnsi="Symbol" w:hint="default"/>
+      </w:rPr>
+    </w:lvl>
+    <w:lvl w:ilvl="7" w:tplc="04090003" w:tentative="1">
+      <w:start w:val="1"/>
+      <w:numFmt w:val="bullet"/>
+      <w:lvlText w:val="o"/>
+      <w:lvlJc w:val="left"/>
+      <w:pPr>
+        <w:ind w:left="6480" w:hanging="360"/>
+      </w:pPr>
+      <w:rPr>
+        <w:rFonts w:ascii="Courier New" w:hAnsi="Courier New" w:cs="Courier New" w:hint="default"/>
+      </w:rPr>
+    </w:lvl>
+    <w:lvl w:ilvl="8" w:tplc="04090005" w:tentative="1">
+      <w:start w:val="1"/>
+      <w:numFmt w:val="bullet"/>
+      <w:lvlText w:val=""/>
+      <w:lvlJc w:val="left"/>
+      <w:pPr>
+        <w:ind w:left="7200" w:hanging="360"/>
+      </w:pPr>
+      <w:rPr>
+        <w:rFonts w:ascii="Wingdings" w:hAnsi="Wingdings" w:hint="default"/>
+      </w:rPr>
+    </w:lvl>
+  </w:abstractNum>
+  <w:abstractNum w:abstractNumId="25" w15:restartNumberingAfterBreak="0">
     <w:nsid w:val="5DE01C66"/>
     <w:multiLevelType w:val="hybridMultilevel"/>
     <w:tmpl w:val="769834A4"/>
@@ -5841,7 +5494,120 @@
       </w:pPr>
     </w:lvl>
   </w:abstractNum>
-  <w:abstractNum w:abstractNumId="20" w15:restartNumberingAfterBreak="0">
+  <w:abstractNum w:abstractNumId="26" w15:restartNumberingAfterBreak="0">
+    <w:nsid w:val="619E3DC7"/>
+    <w:multiLevelType w:val="hybridMultilevel"/>
+    <w:tmpl w:val="685E344E"/>
+    <w:lvl w:ilvl="0" w:tplc="04090001">
+      <w:start w:val="1"/>
+      <w:numFmt w:val="bullet"/>
+      <w:lvlText w:val=""/>
+      <w:lvlJc w:val="left"/>
+      <w:pPr>
+        <w:ind w:left="720" w:hanging="360"/>
+      </w:pPr>
+      <w:rPr>
+        <w:rFonts w:ascii="Symbol" w:hAnsi="Symbol" w:hint="default"/>
+      </w:rPr>
+    </w:lvl>
+    <w:lvl w:ilvl="1" w:tplc="04090003" w:tentative="1">
+      <w:start w:val="1"/>
+      <w:numFmt w:val="bullet"/>
+      <w:lvlText w:val="o"/>
+      <w:lvlJc w:val="left"/>
+      <w:pPr>
+        <w:ind w:left="1440" w:hanging="360"/>
+      </w:pPr>
+      <w:rPr>
+        <w:rFonts w:ascii="Courier New" w:hAnsi="Courier New" w:cs="Courier New" w:hint="default"/>
+      </w:rPr>
+    </w:lvl>
+    <w:lvl w:ilvl="2" w:tplc="04090005" w:tentative="1">
+      <w:start w:val="1"/>
+      <w:numFmt w:val="bullet"/>
+      <w:lvlText w:val=""/>
+      <w:lvlJc w:val="left"/>
+      <w:pPr>
+        <w:ind w:left="2160" w:hanging="360"/>
+      </w:pPr>
+      <w:rPr>
+        <w:rFonts w:ascii="Wingdings" w:hAnsi="Wingdings" w:hint="default"/>
+      </w:rPr>
+    </w:lvl>
+    <w:lvl w:ilvl="3" w:tplc="04090001" w:tentative="1">
+      <w:start w:val="1"/>
+      <w:numFmt w:val="bullet"/>
+      <w:lvlText w:val=""/>
+      <w:lvlJc w:val="left"/>
+      <w:pPr>
+        <w:ind w:left="2880" w:hanging="360"/>
+      </w:pPr>
+      <w:rPr>
+        <w:rFonts w:ascii="Symbol" w:hAnsi="Symbol" w:hint="default"/>
+      </w:rPr>
+    </w:lvl>
+    <w:lvl w:ilvl="4" w:tplc="04090003" w:tentative="1">
+      <w:start w:val="1"/>
+      <w:numFmt w:val="bullet"/>
+      <w:lvlText w:val="o"/>
+      <w:lvlJc w:val="left"/>
+      <w:pPr>
+        <w:ind w:left="3600" w:hanging="360"/>
+      </w:pPr>
+      <w:rPr>
+        <w:rFonts w:ascii="Courier New" w:hAnsi="Courier New" w:cs="Courier New" w:hint="default"/>
+      </w:rPr>
+    </w:lvl>
+    <w:lvl w:ilvl="5" w:tplc="04090005" w:tentative="1">
+      <w:start w:val="1"/>
+      <w:numFmt w:val="bullet"/>
+      <w:lvlText w:val=""/>
+      <w:lvlJc w:val="left"/>
+      <w:pPr>
+        <w:ind w:left="4320" w:hanging="360"/>
+      </w:pPr>
+      <w:rPr>
+        <w:rFonts w:ascii="Wingdings" w:hAnsi="Wingdings" w:hint="default"/>
+      </w:rPr>
+    </w:lvl>
+    <w:lvl w:ilvl="6" w:tplc="04090001" w:tentative="1">
+      <w:start w:val="1"/>
+      <w:numFmt w:val="bullet"/>
+      <w:lvlText w:val=""/>
+      <w:lvlJc w:val="left"/>
+      <w:pPr>
+        <w:ind w:left="5040" w:hanging="360"/>
+      </w:pPr>
+      <w:rPr>
+        <w:rFonts w:ascii="Symbol" w:hAnsi="Symbol" w:hint="default"/>
+      </w:rPr>
+    </w:lvl>
+    <w:lvl w:ilvl="7" w:tplc="04090003" w:tentative="1">
+      <w:start w:val="1"/>
+      <w:numFmt w:val="bullet"/>
+      <w:lvlText w:val="o"/>
+      <w:lvlJc w:val="left"/>
+      <w:pPr>
+        <w:ind w:left="5760" w:hanging="360"/>
+      </w:pPr>
+      <w:rPr>
+        <w:rFonts w:ascii="Courier New" w:hAnsi="Courier New" w:cs="Courier New" w:hint="default"/>
+      </w:rPr>
+    </w:lvl>
+    <w:lvl w:ilvl="8" w:tplc="04090005" w:tentative="1">
+      <w:start w:val="1"/>
+      <w:numFmt w:val="bullet"/>
+      <w:lvlText w:val=""/>
+      <w:lvlJc w:val="left"/>
+      <w:pPr>
+        <w:ind w:left="6480" w:hanging="360"/>
+      </w:pPr>
+      <w:rPr>
+        <w:rFonts w:ascii="Wingdings" w:hAnsi="Wingdings" w:hint="default"/>
+      </w:rPr>
+    </w:lvl>
+  </w:abstractNum>
+  <w:abstractNum w:abstractNumId="27" w15:restartNumberingAfterBreak="0">
     <w:nsid w:val="65716545"/>
     <w:multiLevelType w:val="hybridMultilevel"/>
     <w:tmpl w:val="AA285630"/>
@@ -5927,7 +5693,7 @@
       </w:pPr>
     </w:lvl>
   </w:abstractNum>
-  <w:abstractNum w:abstractNumId="21" w15:restartNumberingAfterBreak="0">
+  <w:abstractNum w:abstractNumId="28" w15:restartNumberingAfterBreak="0">
     <w:nsid w:val="66DD0611"/>
     <w:multiLevelType w:val="multilevel"/>
     <w:tmpl w:val="C31EE612"/>
@@ -6076,7 +5842,7 @@
       </w:rPr>
     </w:lvl>
   </w:abstractNum>
-  <w:abstractNum w:abstractNumId="22" w15:restartNumberingAfterBreak="0">
+  <w:abstractNum w:abstractNumId="29" w15:restartNumberingAfterBreak="0">
     <w:nsid w:val="6DE35C47"/>
     <w:multiLevelType w:val="multilevel"/>
     <w:tmpl w:val="D36C8C9E"/>
@@ -6225,7 +5991,7 @@
       </w:rPr>
     </w:lvl>
   </w:abstractNum>
-  <w:abstractNum w:abstractNumId="23" w15:restartNumberingAfterBreak="0">
+  <w:abstractNum w:abstractNumId="30" w15:restartNumberingAfterBreak="0">
     <w:nsid w:val="76B254CC"/>
     <w:multiLevelType w:val="multilevel"/>
     <w:tmpl w:val="A7727410"/>
@@ -6374,7 +6140,7 @@
       </w:rPr>
     </w:lvl>
   </w:abstractNum>
-  <w:abstractNum w:abstractNumId="24" w15:restartNumberingAfterBreak="0">
+  <w:abstractNum w:abstractNumId="31" w15:restartNumberingAfterBreak="0">
     <w:nsid w:val="796F69BB"/>
     <w:multiLevelType w:val="multilevel"/>
     <w:tmpl w:val="17AC88BE"/>
@@ -6523,7 +6289,7 @@
       </w:rPr>
     </w:lvl>
   </w:abstractNum>
-  <w:abstractNum w:abstractNumId="25" w15:restartNumberingAfterBreak="0">
+  <w:abstractNum w:abstractNumId="32" w15:restartNumberingAfterBreak="0">
     <w:nsid w:val="79B01CD7"/>
     <w:multiLevelType w:val="hybridMultilevel"/>
     <w:tmpl w:val="789686C2"/>
@@ -6636,7 +6402,7 @@
       </w:rPr>
     </w:lvl>
   </w:abstractNum>
-  <w:abstractNum w:abstractNumId="26" w15:restartNumberingAfterBreak="0">
+  <w:abstractNum w:abstractNumId="33" w15:restartNumberingAfterBreak="0">
     <w:nsid w:val="7A1D0B41"/>
     <w:multiLevelType w:val="multilevel"/>
     <w:tmpl w:val="D2E66F6C"/>
@@ -6789,67 +6555,67 @@
     <w:abstractNumId w:val="1"/>
   </w:num>
   <w:num w:numId="2">
-    <w:abstractNumId w:val="11"/>
+    <w:abstractNumId w:val="14"/>
   </w:num>
   <w:num w:numId="3">
-    <w:abstractNumId w:val="23"/>
+    <w:abstractNumId w:val="30"/>
   </w:num>
   <w:num w:numId="4">
-    <w:abstractNumId w:val="26"/>
+    <w:abstractNumId w:val="33"/>
   </w:num>
   <w:num w:numId="5">
-    <w:abstractNumId w:val="22"/>
+    <w:abstractNumId w:val="29"/>
   </w:num>
   <w:num w:numId="6">
-    <w:abstractNumId w:val="5"/>
+    <w:abstractNumId w:val="6"/>
   </w:num>
   <w:num w:numId="7">
-    <w:abstractNumId w:val="17"/>
+    <w:abstractNumId w:val="22"/>
   </w:num>
   <w:num w:numId="8">
     <w:abstractNumId w:val="2"/>
   </w:num>
   <w:num w:numId="9">
-    <w:abstractNumId w:val="21"/>
+    <w:abstractNumId w:val="28"/>
   </w:num>
   <w:num w:numId="10">
-    <w:abstractNumId w:val="24"/>
+    <w:abstractNumId w:val="31"/>
   </w:num>
   <w:num w:numId="11">
-    <w:abstractNumId w:val="12"/>
+    <w:abstractNumId w:val="16"/>
   </w:num>
   <w:num w:numId="12">
-    <w:abstractNumId w:val="7"/>
+    <w:abstractNumId w:val="9"/>
   </w:num>
   <w:num w:numId="13">
-    <w:abstractNumId w:val="25"/>
+    <w:abstractNumId w:val="32"/>
   </w:num>
   <w:num w:numId="14">
     <w:abstractNumId w:val="4"/>
   </w:num>
   <w:num w:numId="15">
+    <w:abstractNumId w:val="27"/>
+  </w:num>
+  <w:num w:numId="16">
+    <w:abstractNumId w:val="17"/>
+  </w:num>
+  <w:num w:numId="17">
+    <w:abstractNumId w:val="10"/>
+  </w:num>
+  <w:num w:numId="18">
+    <w:abstractNumId w:val="11"/>
+  </w:num>
+  <w:num w:numId="19">
+    <w:abstractNumId w:val="8"/>
+  </w:num>
+  <w:num w:numId="20">
+    <w:abstractNumId w:val="21"/>
+  </w:num>
+  <w:num w:numId="21">
     <w:abstractNumId w:val="20"/>
   </w:num>
-  <w:num w:numId="16">
-    <w:abstractNumId w:val="13"/>
-  </w:num>
-  <w:num w:numId="17">
-    <w:abstractNumId w:val="8"/>
-  </w:num>
-  <w:num w:numId="18">
-    <w:abstractNumId w:val="9"/>
-  </w:num>
-  <w:num w:numId="19">
-    <w:abstractNumId w:val="6"/>
-  </w:num>
-  <w:num w:numId="20">
-    <w:abstractNumId w:val="16"/>
-  </w:num>
-  <w:num w:numId="21">
-    <w:abstractNumId w:val="15"/>
-  </w:num>
   <w:num w:numId="22">
-    <w:abstractNumId w:val="18"/>
+    <w:abstractNumId w:val="23"/>
   </w:num>
   <w:num w:numId="23">
     <w:abstractNumId w:val="3"/>
@@ -6858,12 +6624,33 @@
     <w:abstractNumId w:val="0"/>
   </w:num>
   <w:num w:numId="25">
-    <w:abstractNumId w:val="14"/>
+    <w:abstractNumId w:val="18"/>
   </w:num>
   <w:num w:numId="26">
-    <w:abstractNumId w:val="10"/>
+    <w:abstractNumId w:val="13"/>
   </w:num>
   <w:num w:numId="27">
+    <w:abstractNumId w:val="25"/>
+  </w:num>
+  <w:num w:numId="28">
+    <w:abstractNumId w:val="7"/>
+  </w:num>
+  <w:num w:numId="29">
+    <w:abstractNumId w:val="12"/>
+  </w:num>
+  <w:num w:numId="30">
+    <w:abstractNumId w:val="15"/>
+  </w:num>
+  <w:num w:numId="31">
+    <w:abstractNumId w:val="5"/>
+  </w:num>
+  <w:num w:numId="32">
+    <w:abstractNumId w:val="24"/>
+  </w:num>
+  <w:num w:numId="33">
+    <w:abstractNumId w:val="26"/>
+  </w:num>
+  <w:num w:numId="34">
     <w:abstractNumId w:val="19"/>
   </w:num>
 </w:numbering>

</xml_diff>